<commit_message>
HP Bar Text eklendi
</commit_message>
<xml_diff>
--- a/İlerleyiş.docx
+++ b/İlerleyiş.docx
@@ -160,386 +160,366 @@
           <w:szCs w:val="40"/>
         </w:rPr>
       </w:pPr>
-      <w:r>
-        <w:rPr>
-          <w:sz w:val="40"/>
-          <w:szCs w:val="40"/>
-        </w:rPr>
-        <w:t>Level ismi</w:t>
-      </w:r>
-    </w:p>
-    <w:p>
-      <w:pPr>
-        <w:pStyle w:val="ListParagraph"/>
-        <w:numPr>
-          <w:ilvl w:val="0"/>
-          <w:numId w:val="3"/>
-        </w:numPr>
-        <w:rPr>
-          <w:sz w:val="40"/>
-          <w:szCs w:val="40"/>
-        </w:rPr>
-      </w:pPr>
-      <w:r>
-        <w:rPr>
-          <w:sz w:val="40"/>
-          <w:szCs w:val="40"/>
-        </w:rPr>
-        <w:t>Karekter can barının rakamları</w:t>
-      </w:r>
-    </w:p>
-    <w:p>
-      <w:pPr>
-        <w:rPr>
-          <w:sz w:val="40"/>
-          <w:szCs w:val="40"/>
-        </w:rPr>
-      </w:pPr>
-      <w:r>
-        <w:rPr>
-          <w:sz w:val="40"/>
-          <w:szCs w:val="40"/>
-        </w:rPr>
-        <w:t>Önem</w:t>
-      </w:r>
-      <w:r>
-        <w:rPr>
-          <w:sz w:val="40"/>
-          <w:szCs w:val="40"/>
-        </w:rPr>
-        <w:t xml:space="preserve"> </w:t>
-      </w:r>
-      <w:r>
-        <w:rPr>
-          <w:sz w:val="40"/>
-          <w:szCs w:val="40"/>
-        </w:rPr>
-        <w:t>orta</w:t>
-      </w:r>
-      <w:r>
-        <w:rPr>
-          <w:sz w:val="40"/>
-          <w:szCs w:val="40"/>
-        </w:rPr>
-        <w:t>:</w:t>
-      </w:r>
-    </w:p>
-    <w:p>
-      <w:pPr>
-        <w:pStyle w:val="ListParagraph"/>
-        <w:numPr>
-          <w:ilvl w:val="0"/>
-          <w:numId w:val="3"/>
-        </w:numPr>
-        <w:rPr>
-          <w:sz w:val="40"/>
-          <w:szCs w:val="40"/>
-        </w:rPr>
-      </w:pPr>
-      <w:r>
-        <w:rPr>
-          <w:sz w:val="40"/>
-          <w:szCs w:val="40"/>
-        </w:rPr>
-        <w:t>Daha çok düşman</w:t>
-      </w:r>
-    </w:p>
-    <w:p>
-      <w:pPr>
-        <w:pStyle w:val="ListParagraph"/>
-        <w:numPr>
-          <w:ilvl w:val="0"/>
-          <w:numId w:val="3"/>
-        </w:numPr>
-        <w:rPr>
-          <w:sz w:val="40"/>
-          <w:szCs w:val="40"/>
-        </w:rPr>
-      </w:pPr>
-      <w:r>
-        <w:rPr>
-          <w:sz w:val="40"/>
-          <w:szCs w:val="40"/>
-        </w:rPr>
-        <w:t>Ses Efektleri</w:t>
-      </w:r>
-      <w:r>
-        <w:rPr>
-          <w:sz w:val="40"/>
-          <w:szCs w:val="40"/>
-        </w:rPr>
-        <w:t xml:space="preserve"> ve Müzik</w:t>
-      </w:r>
-    </w:p>
-    <w:p>
-      <w:pPr>
-        <w:pStyle w:val="ListParagraph"/>
-        <w:numPr>
-          <w:ilvl w:val="0"/>
-          <w:numId w:val="3"/>
-        </w:numPr>
-        <w:rPr>
-          <w:sz w:val="40"/>
-          <w:szCs w:val="40"/>
-        </w:rPr>
-      </w:pPr>
-      <w:r>
-        <w:rPr>
-          <w:sz w:val="40"/>
-          <w:szCs w:val="40"/>
-        </w:rPr>
-        <w:t>10 bölümde bir harita değişecek şekilde level dizayn</w:t>
-      </w:r>
-    </w:p>
-    <w:p>
-      <w:pPr>
-        <w:rPr>
-          <w:sz w:val="40"/>
-          <w:szCs w:val="40"/>
-        </w:rPr>
-      </w:pPr>
-      <w:r>
-        <w:rPr>
-          <w:sz w:val="40"/>
-          <w:szCs w:val="40"/>
-        </w:rPr>
-        <w:t xml:space="preserve">Önem </w:t>
-      </w:r>
-      <w:r>
-        <w:rPr>
-          <w:sz w:val="40"/>
-          <w:szCs w:val="40"/>
-        </w:rPr>
-        <w:t>çok</w:t>
-      </w:r>
-      <w:r>
-        <w:rPr>
-          <w:sz w:val="40"/>
-          <w:szCs w:val="40"/>
-        </w:rPr>
-        <w:t>:</w:t>
-      </w:r>
-    </w:p>
-    <w:p>
-      <w:pPr>
-        <w:pStyle w:val="ListParagraph"/>
-        <w:numPr>
-          <w:ilvl w:val="0"/>
-          <w:numId w:val="3"/>
-        </w:numPr>
-        <w:rPr>
-          <w:sz w:val="40"/>
-          <w:szCs w:val="40"/>
-        </w:rPr>
-      </w:pPr>
-      <w:r>
-        <w:rPr>
-          <w:sz w:val="40"/>
-          <w:szCs w:val="40"/>
-        </w:rPr>
-        <w:t>Objeler (Kutu falan içinden para çıkabilir</w:t>
-      </w:r>
-      <w:r>
-        <w:rPr>
-          <w:sz w:val="40"/>
-          <w:szCs w:val="40"/>
-        </w:rPr>
-        <w:t xml:space="preserve"> can çıkabilir</w:t>
-      </w:r>
-      <w:r>
-        <w:rPr>
-          <w:sz w:val="40"/>
-          <w:szCs w:val="40"/>
-        </w:rPr>
-        <w:t>)</w:t>
-      </w:r>
-    </w:p>
-    <w:p>
-      <w:pPr>
-        <w:pStyle w:val="ListParagraph"/>
-        <w:numPr>
-          <w:ilvl w:val="0"/>
-          <w:numId w:val="3"/>
-        </w:numPr>
-        <w:rPr>
-          <w:sz w:val="40"/>
-          <w:szCs w:val="40"/>
-        </w:rPr>
-      </w:pPr>
-      <w:r>
-        <w:rPr>
-          <w:sz w:val="40"/>
-          <w:szCs w:val="40"/>
-        </w:rPr>
-        <w:t>Skor</w:t>
-      </w:r>
-    </w:p>
-    <w:p>
-      <w:pPr>
-        <w:rPr>
-          <w:sz w:val="40"/>
-          <w:szCs w:val="40"/>
-        </w:rPr>
-      </w:pPr>
-      <w:r>
-        <w:rPr>
-          <w:sz w:val="40"/>
-          <w:szCs w:val="40"/>
-        </w:rPr>
-        <w:t xml:space="preserve">  </w:t>
-      </w:r>
-    </w:p>
-    <w:p>
-      <w:pPr>
-        <w:rPr>
-          <w:sz w:val="40"/>
-          <w:szCs w:val="40"/>
-        </w:rPr>
-      </w:pPr>
-      <w:r>
-        <w:rPr>
-          <w:sz w:val="40"/>
-          <w:szCs w:val="40"/>
-        </w:rPr>
-        <w:t>Önem</w:t>
-      </w:r>
-      <w:r>
-        <w:rPr>
-          <w:sz w:val="40"/>
-          <w:szCs w:val="40"/>
-        </w:rPr>
-        <w:t xml:space="preserve"> çok :</w:t>
-      </w:r>
-    </w:p>
-    <w:p>
-      <w:pPr>
-        <w:pStyle w:val="ListParagraph"/>
-        <w:numPr>
-          <w:ilvl w:val="0"/>
-          <w:numId w:val="3"/>
-        </w:numPr>
-        <w:rPr>
-          <w:sz w:val="40"/>
-          <w:szCs w:val="40"/>
-        </w:rPr>
-      </w:pPr>
-      <w:r>
-        <w:rPr>
-          <w:sz w:val="40"/>
-          <w:szCs w:val="40"/>
-        </w:rPr>
-        <w:lastRenderedPageBreak/>
-        <w:t>Düşmanlardan eşya düşmesi</w:t>
-      </w:r>
-    </w:p>
-    <w:p>
-      <w:pPr>
-        <w:pStyle w:val="ListParagraph"/>
-        <w:numPr>
-          <w:ilvl w:val="0"/>
-          <w:numId w:val="3"/>
-        </w:numPr>
-        <w:rPr>
-          <w:sz w:val="40"/>
-          <w:szCs w:val="40"/>
-        </w:rPr>
-      </w:pPr>
-      <w:r>
-        <w:rPr>
-          <w:sz w:val="40"/>
-          <w:szCs w:val="40"/>
-        </w:rPr>
-        <w:t>Player’a Güç,Hız,Dayanıklılık</w:t>
-      </w:r>
-      <w:r>
-        <w:rPr>
-          <w:sz w:val="40"/>
-          <w:szCs w:val="40"/>
-        </w:rPr>
-        <w:t xml:space="preserve"> Attributes</w:t>
-      </w:r>
-    </w:p>
-    <w:p>
-      <w:pPr>
-        <w:pStyle w:val="ListParagraph"/>
-        <w:numPr>
-          <w:ilvl w:val="0"/>
-          <w:numId w:val="3"/>
-        </w:numPr>
-        <w:rPr>
-          <w:sz w:val="40"/>
-          <w:szCs w:val="40"/>
-        </w:rPr>
-      </w:pPr>
-      <w:r>
-        <w:rPr>
-          <w:sz w:val="40"/>
-          <w:szCs w:val="40"/>
-        </w:rPr>
-        <w:t>Boss’un veya son adamların belirmesi</w:t>
-      </w:r>
-    </w:p>
-    <w:p>
-      <w:pPr>
-        <w:pStyle w:val="ListParagraph"/>
-        <w:numPr>
-          <w:ilvl w:val="0"/>
-          <w:numId w:val="3"/>
-        </w:numPr>
-        <w:rPr>
-          <w:sz w:val="40"/>
-          <w:szCs w:val="40"/>
-        </w:rPr>
-      </w:pPr>
-      <w:r>
-        <w:rPr>
-          <w:sz w:val="40"/>
-          <w:szCs w:val="40"/>
-        </w:rPr>
-        <w:t xml:space="preserve">Bölüm atlama koşulları </w:t>
-      </w:r>
-    </w:p>
-    <w:p>
-      <w:pPr>
-        <w:pStyle w:val="ListParagraph"/>
-        <w:numPr>
-          <w:ilvl w:val="0"/>
-          <w:numId w:val="3"/>
-        </w:numPr>
-        <w:rPr>
-          <w:sz w:val="40"/>
-          <w:szCs w:val="40"/>
-        </w:rPr>
-      </w:pPr>
-      <w:r>
-        <w:rPr>
-          <w:sz w:val="40"/>
-          <w:szCs w:val="40"/>
-        </w:rPr>
-        <w:t>Bölüm sonu ekranı</w:t>
-      </w:r>
-    </w:p>
-    <w:p>
-      <w:pPr>
-        <w:pStyle w:val="ListParagraph"/>
-        <w:numPr>
-          <w:ilvl w:val="0"/>
-          <w:numId w:val="3"/>
-        </w:numPr>
-        <w:rPr>
-          <w:sz w:val="40"/>
-          <w:szCs w:val="40"/>
-        </w:rPr>
-      </w:pPr>
-      <w:r>
-        <w:rPr>
-          <w:sz w:val="40"/>
-          <w:szCs w:val="40"/>
-        </w:rPr>
-        <w:t>Save/Load</w:t>
-      </w:r>
       <w:bookmarkStart w:id="0" w:name="_GoBack"/>
       <w:bookmarkEnd w:id="0"/>
+      <w:r>
+        <w:rPr>
+          <w:sz w:val="40"/>
+          <w:szCs w:val="40"/>
+        </w:rPr>
+        <w:t>Karekter can barının rakamları</w:t>
+      </w:r>
+    </w:p>
+    <w:p>
+      <w:pPr>
+        <w:rPr>
+          <w:sz w:val="40"/>
+          <w:szCs w:val="40"/>
+        </w:rPr>
+      </w:pPr>
+      <w:r>
+        <w:rPr>
+          <w:sz w:val="40"/>
+          <w:szCs w:val="40"/>
+        </w:rPr>
+        <w:t>Önem</w:t>
+      </w:r>
+      <w:r>
+        <w:rPr>
+          <w:sz w:val="40"/>
+          <w:szCs w:val="40"/>
+        </w:rPr>
+        <w:t xml:space="preserve"> </w:t>
+      </w:r>
+      <w:r>
+        <w:rPr>
+          <w:sz w:val="40"/>
+          <w:szCs w:val="40"/>
+        </w:rPr>
+        <w:t>orta</w:t>
+      </w:r>
+      <w:r>
+        <w:rPr>
+          <w:sz w:val="40"/>
+          <w:szCs w:val="40"/>
+        </w:rPr>
+        <w:t>:</w:t>
+      </w:r>
+    </w:p>
+    <w:p>
+      <w:pPr>
+        <w:pStyle w:val="ListParagraph"/>
+        <w:numPr>
+          <w:ilvl w:val="0"/>
+          <w:numId w:val="3"/>
+        </w:numPr>
+        <w:rPr>
+          <w:sz w:val="40"/>
+          <w:szCs w:val="40"/>
+        </w:rPr>
+      </w:pPr>
+      <w:r>
+        <w:rPr>
+          <w:sz w:val="40"/>
+          <w:szCs w:val="40"/>
+        </w:rPr>
+        <w:t>Daha çok düşman</w:t>
+      </w:r>
+    </w:p>
+    <w:p>
+      <w:pPr>
+        <w:pStyle w:val="ListParagraph"/>
+        <w:numPr>
+          <w:ilvl w:val="0"/>
+          <w:numId w:val="3"/>
+        </w:numPr>
+        <w:rPr>
+          <w:sz w:val="40"/>
+          <w:szCs w:val="40"/>
+        </w:rPr>
+      </w:pPr>
+      <w:r>
+        <w:rPr>
+          <w:sz w:val="40"/>
+          <w:szCs w:val="40"/>
+        </w:rPr>
+        <w:t>Ses Efektleri</w:t>
+      </w:r>
+      <w:r>
+        <w:rPr>
+          <w:sz w:val="40"/>
+          <w:szCs w:val="40"/>
+        </w:rPr>
+        <w:t xml:space="preserve"> ve Müzik</w:t>
+      </w:r>
+    </w:p>
+    <w:p>
+      <w:pPr>
+        <w:pStyle w:val="ListParagraph"/>
+        <w:numPr>
+          <w:ilvl w:val="0"/>
+          <w:numId w:val="3"/>
+        </w:numPr>
+        <w:rPr>
+          <w:sz w:val="40"/>
+          <w:szCs w:val="40"/>
+        </w:rPr>
+      </w:pPr>
+      <w:r>
+        <w:rPr>
+          <w:sz w:val="40"/>
+          <w:szCs w:val="40"/>
+        </w:rPr>
+        <w:t>10 bölümde bir harita değişecek şekilde level dizayn</w:t>
+      </w:r>
+    </w:p>
+    <w:p>
+      <w:pPr>
+        <w:rPr>
+          <w:sz w:val="40"/>
+          <w:szCs w:val="40"/>
+        </w:rPr>
+      </w:pPr>
+      <w:r>
+        <w:rPr>
+          <w:sz w:val="40"/>
+          <w:szCs w:val="40"/>
+        </w:rPr>
+        <w:t xml:space="preserve">Önem </w:t>
+      </w:r>
+      <w:r>
+        <w:rPr>
+          <w:sz w:val="40"/>
+          <w:szCs w:val="40"/>
+        </w:rPr>
+        <w:t>çok</w:t>
+      </w:r>
+      <w:r>
+        <w:rPr>
+          <w:sz w:val="40"/>
+          <w:szCs w:val="40"/>
+        </w:rPr>
+        <w:t>:</w:t>
+      </w:r>
+    </w:p>
+    <w:p>
+      <w:pPr>
+        <w:pStyle w:val="ListParagraph"/>
+        <w:numPr>
+          <w:ilvl w:val="0"/>
+          <w:numId w:val="3"/>
+        </w:numPr>
+        <w:rPr>
+          <w:sz w:val="40"/>
+          <w:szCs w:val="40"/>
+        </w:rPr>
+      </w:pPr>
+      <w:r>
+        <w:rPr>
+          <w:sz w:val="40"/>
+          <w:szCs w:val="40"/>
+        </w:rPr>
+        <w:t>Objeler (Kutu falan içinden para çıkabilir</w:t>
+      </w:r>
+      <w:r>
+        <w:rPr>
+          <w:sz w:val="40"/>
+          <w:szCs w:val="40"/>
+        </w:rPr>
+        <w:t xml:space="preserve"> can çıkabilir</w:t>
+      </w:r>
+      <w:r>
+        <w:rPr>
+          <w:sz w:val="40"/>
+          <w:szCs w:val="40"/>
+        </w:rPr>
+        <w:t>)</w:t>
+      </w:r>
+    </w:p>
+    <w:p>
+      <w:pPr>
+        <w:pStyle w:val="ListParagraph"/>
+        <w:numPr>
+          <w:ilvl w:val="0"/>
+          <w:numId w:val="3"/>
+        </w:numPr>
+        <w:rPr>
+          <w:sz w:val="40"/>
+          <w:szCs w:val="40"/>
+        </w:rPr>
+      </w:pPr>
+      <w:r>
+        <w:rPr>
+          <w:sz w:val="40"/>
+          <w:szCs w:val="40"/>
+        </w:rPr>
+        <w:t>Skor</w:t>
+      </w:r>
+    </w:p>
+    <w:p>
+      <w:pPr>
+        <w:rPr>
+          <w:sz w:val="40"/>
+          <w:szCs w:val="40"/>
+        </w:rPr>
+      </w:pPr>
+      <w:r>
+        <w:rPr>
+          <w:sz w:val="40"/>
+          <w:szCs w:val="40"/>
+        </w:rPr>
+        <w:t xml:space="preserve">  </w:t>
+      </w:r>
+    </w:p>
+    <w:p>
+      <w:pPr>
+        <w:rPr>
+          <w:sz w:val="40"/>
+          <w:szCs w:val="40"/>
+        </w:rPr>
+      </w:pPr>
+      <w:r>
+        <w:rPr>
+          <w:sz w:val="40"/>
+          <w:szCs w:val="40"/>
+        </w:rPr>
+        <w:t>Önem</w:t>
+      </w:r>
+      <w:r>
+        <w:rPr>
+          <w:sz w:val="40"/>
+          <w:szCs w:val="40"/>
+        </w:rPr>
+        <w:t xml:space="preserve"> çok :</w:t>
+      </w:r>
+    </w:p>
+    <w:p>
+      <w:pPr>
+        <w:pStyle w:val="ListParagraph"/>
+        <w:numPr>
+          <w:ilvl w:val="0"/>
+          <w:numId w:val="3"/>
+        </w:numPr>
+        <w:rPr>
+          <w:sz w:val="40"/>
+          <w:szCs w:val="40"/>
+        </w:rPr>
+      </w:pPr>
+      <w:r>
+        <w:rPr>
+          <w:sz w:val="40"/>
+          <w:szCs w:val="40"/>
+        </w:rPr>
+        <w:t>Düşmanlardan eşya düşmesi</w:t>
+      </w:r>
+    </w:p>
+    <w:p>
+      <w:pPr>
+        <w:pStyle w:val="ListParagraph"/>
+        <w:numPr>
+          <w:ilvl w:val="0"/>
+          <w:numId w:val="3"/>
+        </w:numPr>
+        <w:rPr>
+          <w:sz w:val="40"/>
+          <w:szCs w:val="40"/>
+        </w:rPr>
+      </w:pPr>
+      <w:r>
+        <w:rPr>
+          <w:sz w:val="40"/>
+          <w:szCs w:val="40"/>
+        </w:rPr>
+        <w:lastRenderedPageBreak/>
+        <w:t>Player’a Güç,Hız,Dayanıklılık</w:t>
+      </w:r>
+      <w:r>
+        <w:rPr>
+          <w:sz w:val="40"/>
+          <w:szCs w:val="40"/>
+        </w:rPr>
+        <w:t xml:space="preserve"> Attributes</w:t>
+      </w:r>
+    </w:p>
+    <w:p>
+      <w:pPr>
+        <w:pStyle w:val="ListParagraph"/>
+        <w:numPr>
+          <w:ilvl w:val="0"/>
+          <w:numId w:val="3"/>
+        </w:numPr>
+        <w:rPr>
+          <w:sz w:val="40"/>
+          <w:szCs w:val="40"/>
+        </w:rPr>
+      </w:pPr>
+      <w:r>
+        <w:rPr>
+          <w:sz w:val="40"/>
+          <w:szCs w:val="40"/>
+        </w:rPr>
+        <w:t>Boss’un veya son adamların belirmesi</w:t>
+      </w:r>
+    </w:p>
+    <w:p>
+      <w:pPr>
+        <w:pStyle w:val="ListParagraph"/>
+        <w:numPr>
+          <w:ilvl w:val="0"/>
+          <w:numId w:val="3"/>
+        </w:numPr>
+        <w:rPr>
+          <w:sz w:val="40"/>
+          <w:szCs w:val="40"/>
+        </w:rPr>
+      </w:pPr>
+      <w:r>
+        <w:rPr>
+          <w:sz w:val="40"/>
+          <w:szCs w:val="40"/>
+        </w:rPr>
+        <w:t xml:space="preserve">Bölüm atlama koşulları </w:t>
+      </w:r>
+    </w:p>
+    <w:p>
+      <w:pPr>
+        <w:pStyle w:val="ListParagraph"/>
+        <w:numPr>
+          <w:ilvl w:val="0"/>
+          <w:numId w:val="3"/>
+        </w:numPr>
+        <w:rPr>
+          <w:sz w:val="40"/>
+          <w:szCs w:val="40"/>
+        </w:rPr>
+      </w:pPr>
+      <w:r>
+        <w:rPr>
+          <w:sz w:val="40"/>
+          <w:szCs w:val="40"/>
+        </w:rPr>
+        <w:t>Bölüm sonu ekranı</w:t>
+      </w:r>
+    </w:p>
+    <w:p>
+      <w:pPr>
+        <w:pStyle w:val="ListParagraph"/>
+        <w:numPr>
+          <w:ilvl w:val="0"/>
+          <w:numId w:val="3"/>
+        </w:numPr>
+        <w:rPr>
+          <w:sz w:val="40"/>
+          <w:szCs w:val="40"/>
+        </w:rPr>
+      </w:pPr>
+      <w:r>
+        <w:rPr>
+          <w:sz w:val="40"/>
+          <w:szCs w:val="40"/>
+        </w:rPr>
+        <w:t>Save/Load</w:t>
+      </w:r>
     </w:p>
     <w:p>
       <w:pPr>

</xml_diff>

<commit_message>
enemy boss a vururken yumruğu kick sayması düzeltildi
</commit_message>
<xml_diff>
--- a/İlerleyiş.docx
+++ b/İlerleyiş.docx
@@ -264,44 +264,242 @@
         </w:rPr>
         <w:t>(</w:t>
       </w:r>
+      <w:r>
+        <w:rPr>
+          <w:sz w:val="40"/>
+          <w:szCs w:val="40"/>
+        </w:rPr>
+        <w:t>?)</w:t>
+      </w:r>
+    </w:p>
+    <w:p>
+      <w:pPr>
+        <w:rPr>
+          <w:sz w:val="40"/>
+          <w:szCs w:val="40"/>
+        </w:rPr>
+      </w:pPr>
+      <w:r>
+        <w:rPr>
+          <w:sz w:val="40"/>
+          <w:szCs w:val="40"/>
+        </w:rPr>
+        <w:t xml:space="preserve">Önem </w:t>
+      </w:r>
+      <w:r>
+        <w:rPr>
+          <w:sz w:val="40"/>
+          <w:szCs w:val="40"/>
+        </w:rPr>
+        <w:t>çok</w:t>
+      </w:r>
+      <w:r>
+        <w:rPr>
+          <w:sz w:val="40"/>
+          <w:szCs w:val="40"/>
+        </w:rPr>
+        <w:t>:</w:t>
+      </w:r>
+    </w:p>
+    <w:p>
+      <w:pPr>
+        <w:pStyle w:val="ListParagraph"/>
+        <w:numPr>
+          <w:ilvl w:val="0"/>
+          <w:numId w:val="3"/>
+        </w:numPr>
+        <w:rPr>
+          <w:sz w:val="40"/>
+          <w:szCs w:val="40"/>
+        </w:rPr>
+      </w:pPr>
+      <w:r>
+        <w:rPr>
+          <w:sz w:val="40"/>
+          <w:szCs w:val="40"/>
+        </w:rPr>
+        <w:t>Skor</w:t>
+      </w:r>
+      <w:r>
+        <w:rPr>
+          <w:sz w:val="40"/>
+          <w:szCs w:val="40"/>
+        </w:rPr>
+        <w:t xml:space="preserve"> veya Para veya XP</w:t>
+      </w:r>
+    </w:p>
+    <w:p>
+      <w:pPr>
+        <w:pStyle w:val="ListParagraph"/>
+        <w:numPr>
+          <w:ilvl w:val="0"/>
+          <w:numId w:val="3"/>
+        </w:numPr>
+        <w:rPr>
+          <w:sz w:val="40"/>
+          <w:szCs w:val="40"/>
+        </w:rPr>
+      </w:pPr>
+      <w:r>
+        <w:rPr>
+          <w:sz w:val="40"/>
+          <w:szCs w:val="40"/>
+        </w:rPr>
+        <w:t>Düşmanlardan eşya düşmesi</w:t>
+      </w:r>
+    </w:p>
+    <w:p>
+      <w:pPr>
+        <w:pStyle w:val="ListParagraph"/>
+        <w:numPr>
+          <w:ilvl w:val="0"/>
+          <w:numId w:val="3"/>
+        </w:numPr>
+        <w:rPr>
+          <w:sz w:val="40"/>
+          <w:szCs w:val="40"/>
+        </w:rPr>
+      </w:pPr>
+      <w:r>
+        <w:rPr>
+          <w:sz w:val="40"/>
+          <w:szCs w:val="40"/>
+        </w:rPr>
+        <w:t>Player’a Güç,Hız,Dayanıklılık</w:t>
+      </w:r>
+      <w:r>
+        <w:rPr>
+          <w:sz w:val="40"/>
+          <w:szCs w:val="40"/>
+        </w:rPr>
+        <w:t xml:space="preserve"> Attributes</w:t>
+      </w:r>
+    </w:p>
+    <w:p>
+      <w:pPr>
+        <w:pStyle w:val="ListParagraph"/>
+        <w:numPr>
+          <w:ilvl w:val="0"/>
+          <w:numId w:val="3"/>
+        </w:numPr>
+        <w:rPr>
+          <w:sz w:val="40"/>
+          <w:szCs w:val="40"/>
+        </w:rPr>
+      </w:pPr>
+      <w:r>
+        <w:rPr>
+          <w:sz w:val="40"/>
+          <w:szCs w:val="40"/>
+        </w:rPr>
+        <w:t>Boss’un veya son adamların belirmesi</w:t>
+      </w:r>
+    </w:p>
+    <w:p>
+      <w:pPr>
+        <w:pStyle w:val="ListParagraph"/>
+        <w:numPr>
+          <w:ilvl w:val="0"/>
+          <w:numId w:val="3"/>
+        </w:numPr>
+        <w:rPr>
+          <w:sz w:val="40"/>
+          <w:szCs w:val="40"/>
+        </w:rPr>
+      </w:pPr>
+      <w:r>
+        <w:rPr>
+          <w:sz w:val="40"/>
+          <w:szCs w:val="40"/>
+        </w:rPr>
+        <w:t xml:space="preserve">Bölüm atlama koşulları </w:t>
+      </w:r>
+    </w:p>
+    <w:p>
+      <w:pPr>
+        <w:pStyle w:val="ListParagraph"/>
+        <w:numPr>
+          <w:ilvl w:val="0"/>
+          <w:numId w:val="3"/>
+        </w:numPr>
+        <w:rPr>
+          <w:sz w:val="40"/>
+          <w:szCs w:val="40"/>
+        </w:rPr>
+      </w:pPr>
+      <w:r>
+        <w:rPr>
+          <w:sz w:val="40"/>
+          <w:szCs w:val="40"/>
+        </w:rPr>
+        <w:t>Bölüm sonu ekranı</w:t>
+      </w:r>
+    </w:p>
+    <w:p>
+      <w:pPr>
+        <w:pStyle w:val="ListParagraph"/>
+        <w:numPr>
+          <w:ilvl w:val="0"/>
+          <w:numId w:val="3"/>
+        </w:numPr>
+        <w:rPr>
+          <w:sz w:val="40"/>
+          <w:szCs w:val="40"/>
+        </w:rPr>
+      </w:pPr>
+      <w:r>
+        <w:rPr>
+          <w:sz w:val="40"/>
+          <w:szCs w:val="40"/>
+        </w:rPr>
+        <w:t>Save/Load</w:t>
+      </w:r>
+    </w:p>
+    <w:p>
+      <w:pPr>
+        <w:rPr>
+          <w:sz w:val="40"/>
+          <w:szCs w:val="40"/>
+        </w:rPr>
+      </w:pPr>
+    </w:p>
+    <w:p>
+      <w:pPr>
+        <w:rPr>
+          <w:sz w:val="40"/>
+          <w:szCs w:val="40"/>
+        </w:rPr>
+      </w:pPr>
+      <w:r>
+        <w:rPr>
+          <w:sz w:val="40"/>
+          <w:szCs w:val="40"/>
+        </w:rPr>
+        <w:lastRenderedPageBreak/>
+        <w:t>Ekstra:</w:t>
+      </w:r>
+    </w:p>
+    <w:p>
+      <w:pPr>
+        <w:pStyle w:val="ListParagraph"/>
+        <w:numPr>
+          <w:ilvl w:val="0"/>
+          <w:numId w:val="3"/>
+        </w:numPr>
+        <w:rPr>
+          <w:sz w:val="40"/>
+          <w:szCs w:val="40"/>
+        </w:rPr>
+      </w:pPr>
+      <w:r>
+        <w:rPr>
+          <w:sz w:val="40"/>
+          <w:szCs w:val="40"/>
+        </w:rPr>
+        <w:t>Düşmanın üstünde kaç vurduğumuzu yaz kritikse veya her zaman</w:t>
+      </w:r>
       <w:bookmarkStart w:id="0" w:name="_GoBack"/>
       <w:bookmarkEnd w:id="0"/>
-      <w:r>
-        <w:rPr>
-          <w:sz w:val="40"/>
-          <w:szCs w:val="40"/>
-        </w:rPr>
-        <w:t>?)</w:t>
-      </w:r>
-    </w:p>
-    <w:p>
-      <w:pPr>
-        <w:rPr>
-          <w:sz w:val="40"/>
-          <w:szCs w:val="40"/>
-        </w:rPr>
-      </w:pPr>
-      <w:r>
-        <w:rPr>
-          <w:sz w:val="40"/>
-          <w:szCs w:val="40"/>
-        </w:rPr>
-        <w:t xml:space="preserve">Önem </w:t>
-      </w:r>
-      <w:r>
-        <w:rPr>
-          <w:sz w:val="40"/>
-          <w:szCs w:val="40"/>
-        </w:rPr>
-        <w:t>çok</w:t>
-      </w:r>
-      <w:r>
-        <w:rPr>
-          <w:sz w:val="40"/>
-          <w:szCs w:val="40"/>
-        </w:rPr>
-        <w:t>:</w:t>
-      </w:r>
     </w:p>
     <w:p>
       <w:pPr>
@@ -320,14 +518,7 @@
           <w:sz w:val="40"/>
           <w:szCs w:val="40"/>
         </w:rPr>
-        <w:t>Skor</w:t>
-      </w:r>
-      <w:r>
-        <w:rPr>
-          <w:sz w:val="40"/>
-          <w:szCs w:val="40"/>
-        </w:rPr>
-        <w:t xml:space="preserve"> veya Para veya XP</w:t>
+        <w:t>CO-OP modu</w:t>
       </w:r>
     </w:p>
     <w:p>
@@ -347,7 +538,7 @@
           <w:sz w:val="40"/>
           <w:szCs w:val="40"/>
         </w:rPr>
-        <w:t>Düşmanlardan eşya düşmesi</w:t>
+        <w:t>Ulti</w:t>
       </w:r>
     </w:p>
     <w:p>
@@ -363,18 +554,21 @@
         </w:rPr>
       </w:pPr>
       <w:r>
-        <w:rPr>
-          <w:sz w:val="40"/>
-          <w:szCs w:val="40"/>
-        </w:rPr>
-        <w:t>Player’a Güç,Hız,Dayanıklılık</w:t>
-      </w:r>
-      <w:r>
-        <w:rPr>
-          <w:sz w:val="40"/>
-          <w:szCs w:val="40"/>
-        </w:rPr>
-        <w:t xml:space="preserve"> Attributes</w:t>
+        <w:t xml:space="preserve"> </w:t>
+      </w:r>
+      <w:r>
+        <w:rPr>
+          <w:sz w:val="40"/>
+          <w:szCs w:val="40"/>
+        </w:rPr>
+        <w:t xml:space="preserve">Düşmanın </w:t>
+      </w:r>
+      <w:r>
+        <w:rPr>
+          <w:sz w:val="40"/>
+          <w:szCs w:val="40"/>
+        </w:rPr>
+        <w:t>havada sekmesi</w:t>
       </w:r>
     </w:p>
     <w:p>
@@ -394,7 +588,7 @@
           <w:sz w:val="40"/>
           <w:szCs w:val="40"/>
         </w:rPr>
-        <w:t>Boss’un veya son adamların belirmesi</w:t>
+        <w:t>Combo Sayısı</w:t>
       </w:r>
     </w:p>
     <w:p>
@@ -414,7 +608,7 @@
           <w:sz w:val="40"/>
           <w:szCs w:val="40"/>
         </w:rPr>
-        <w:t xml:space="preserve">Bölüm atlama koşulları </w:t>
+        <w:t>Reklam</w:t>
       </w:r>
     </w:p>
     <w:p>
@@ -434,7 +628,14 @@
           <w:sz w:val="40"/>
           <w:szCs w:val="40"/>
         </w:rPr>
-        <w:t>Bölüm sonu ekranı</w:t>
+        <w:t>Cinematic</w:t>
+      </w:r>
+      <w:r>
+        <w:rPr>
+          <w:sz w:val="40"/>
+          <w:szCs w:val="40"/>
+        </w:rPr>
+        <w:t>ler ve Hikaye</w:t>
       </w:r>
     </w:p>
     <w:p>
@@ -454,187 +655,6 @@
           <w:sz w:val="40"/>
           <w:szCs w:val="40"/>
         </w:rPr>
-        <w:t>Save/Load</w:t>
-      </w:r>
-    </w:p>
-    <w:p>
-      <w:pPr>
-        <w:rPr>
-          <w:sz w:val="40"/>
-          <w:szCs w:val="40"/>
-        </w:rPr>
-      </w:pPr>
-    </w:p>
-    <w:p>
-      <w:pPr>
-        <w:rPr>
-          <w:sz w:val="40"/>
-          <w:szCs w:val="40"/>
-        </w:rPr>
-      </w:pPr>
-      <w:r>
-        <w:rPr>
-          <w:sz w:val="40"/>
-          <w:szCs w:val="40"/>
-        </w:rPr>
-        <w:lastRenderedPageBreak/>
-        <w:t>Ekstra:</w:t>
-      </w:r>
-    </w:p>
-    <w:p>
-      <w:pPr>
-        <w:pStyle w:val="ListParagraph"/>
-        <w:numPr>
-          <w:ilvl w:val="0"/>
-          <w:numId w:val="3"/>
-        </w:numPr>
-        <w:rPr>
-          <w:sz w:val="40"/>
-          <w:szCs w:val="40"/>
-        </w:rPr>
-      </w:pPr>
-      <w:r>
-        <w:rPr>
-          <w:sz w:val="40"/>
-          <w:szCs w:val="40"/>
-        </w:rPr>
-        <w:t>CO-OP modu</w:t>
-      </w:r>
-    </w:p>
-    <w:p>
-      <w:pPr>
-        <w:pStyle w:val="ListParagraph"/>
-        <w:numPr>
-          <w:ilvl w:val="0"/>
-          <w:numId w:val="3"/>
-        </w:numPr>
-        <w:rPr>
-          <w:sz w:val="40"/>
-          <w:szCs w:val="40"/>
-        </w:rPr>
-      </w:pPr>
-      <w:r>
-        <w:rPr>
-          <w:sz w:val="40"/>
-          <w:szCs w:val="40"/>
-        </w:rPr>
-        <w:t>Ulti</w:t>
-      </w:r>
-    </w:p>
-    <w:p>
-      <w:pPr>
-        <w:pStyle w:val="ListParagraph"/>
-        <w:numPr>
-          <w:ilvl w:val="0"/>
-          <w:numId w:val="3"/>
-        </w:numPr>
-        <w:rPr>
-          <w:sz w:val="40"/>
-          <w:szCs w:val="40"/>
-        </w:rPr>
-      </w:pPr>
-      <w:r>
-        <w:t xml:space="preserve"> </w:t>
-      </w:r>
-      <w:r>
-        <w:rPr>
-          <w:sz w:val="40"/>
-          <w:szCs w:val="40"/>
-        </w:rPr>
-        <w:t xml:space="preserve">Düşmanın </w:t>
-      </w:r>
-      <w:r>
-        <w:rPr>
-          <w:sz w:val="40"/>
-          <w:szCs w:val="40"/>
-        </w:rPr>
-        <w:t>havada sekmesi</w:t>
-      </w:r>
-    </w:p>
-    <w:p>
-      <w:pPr>
-        <w:pStyle w:val="ListParagraph"/>
-        <w:numPr>
-          <w:ilvl w:val="0"/>
-          <w:numId w:val="3"/>
-        </w:numPr>
-        <w:rPr>
-          <w:sz w:val="40"/>
-          <w:szCs w:val="40"/>
-        </w:rPr>
-      </w:pPr>
-      <w:r>
-        <w:rPr>
-          <w:sz w:val="40"/>
-          <w:szCs w:val="40"/>
-        </w:rPr>
-        <w:t>Combo Sayısı</w:t>
-      </w:r>
-    </w:p>
-    <w:p>
-      <w:pPr>
-        <w:pStyle w:val="ListParagraph"/>
-        <w:numPr>
-          <w:ilvl w:val="0"/>
-          <w:numId w:val="3"/>
-        </w:numPr>
-        <w:rPr>
-          <w:sz w:val="40"/>
-          <w:szCs w:val="40"/>
-        </w:rPr>
-      </w:pPr>
-      <w:r>
-        <w:rPr>
-          <w:sz w:val="40"/>
-          <w:szCs w:val="40"/>
-        </w:rPr>
-        <w:t>Reklam</w:t>
-      </w:r>
-    </w:p>
-    <w:p>
-      <w:pPr>
-        <w:pStyle w:val="ListParagraph"/>
-        <w:numPr>
-          <w:ilvl w:val="0"/>
-          <w:numId w:val="3"/>
-        </w:numPr>
-        <w:rPr>
-          <w:sz w:val="40"/>
-          <w:szCs w:val="40"/>
-        </w:rPr>
-      </w:pPr>
-      <w:r>
-        <w:rPr>
-          <w:sz w:val="40"/>
-          <w:szCs w:val="40"/>
-        </w:rPr>
-        <w:t>Cinematic</w:t>
-      </w:r>
-      <w:r>
-        <w:rPr>
-          <w:sz w:val="40"/>
-          <w:szCs w:val="40"/>
-        </w:rPr>
-        <w:t>ler ve Hikaye</w:t>
-      </w:r>
-    </w:p>
-    <w:p>
-      <w:pPr>
-        <w:pStyle w:val="ListParagraph"/>
-        <w:numPr>
-          <w:ilvl w:val="0"/>
-          <w:numId w:val="3"/>
-        </w:numPr>
-        <w:rPr>
-          <w:sz w:val="40"/>
-          <w:szCs w:val="40"/>
-        </w:rPr>
-      </w:pPr>
-      <w:r>
-        <w:rPr>
-          <w:sz w:val="40"/>
-          <w:szCs w:val="40"/>
-        </w:rPr>
         <w:t>Objeler (Kutu falan içinden para çıkabilir can çıkabilir)</w:t>
       </w:r>
     </w:p>
@@ -643,6 +663,7 @@
         <w:pStyle w:val="ListParagraph"/>
       </w:pPr>
     </w:p>
+    <w:p/>
     <w:sectPr>
       <w:pgSz w:w="11906" w:h="16838"/>
       <w:pgMar w:top="1417" w:right="1417" w:bottom="1417" w:left="1417" w:header="708" w:footer="708" w:gutter="0"/>

</xml_diff>

<commit_message>
Düşmandan eşya düşme eklendi
</commit_message>
<xml_diff>
--- a/İlerleyiş.docx
+++ b/İlerleyiş.docx
@@ -277,14 +277,28 @@
           <w:sz w:val="40"/>
           <w:szCs w:val="40"/>
         </w:rPr>
-        <w:t>Skor</w:t>
-      </w:r>
-      <w:r>
-        <w:rPr>
-          <w:sz w:val="40"/>
-          <w:szCs w:val="40"/>
-        </w:rPr>
-        <w:t xml:space="preserve"> veya Para veya XP</w:t>
+        <w:t>Düşmanlardan eşya düşmesi</w:t>
+      </w:r>
+      <w:r>
+        <w:rPr>
+          <w:sz w:val="40"/>
+          <w:szCs w:val="40"/>
+        </w:rPr>
+        <w:t xml:space="preserve"> </w:t>
+      </w:r>
+      <w:r>
+        <w:rPr>
+          <w:sz w:val="34"/>
+          <w:szCs w:val="40"/>
+        </w:rPr>
+        <w:t>(Luck’</w:t>
+      </w:r>
+      <w:r>
+        <w:rPr>
+          <w:sz w:val="34"/>
+          <w:szCs w:val="40"/>
+        </w:rPr>
+        <w:t>a göre)</w:t>
       </w:r>
     </w:p>
     <w:p>
@@ -304,28 +318,197 @@
           <w:sz w:val="40"/>
           <w:szCs w:val="40"/>
         </w:rPr>
-        <w:t>Düşmanlardan eşya düşmesi</w:t>
-      </w:r>
-      <w:r>
-        <w:rPr>
-          <w:sz w:val="40"/>
-          <w:szCs w:val="40"/>
-        </w:rPr>
+        <w:t>Boss’un veya son adamların belirmesi</w:t>
+      </w:r>
+    </w:p>
+    <w:p>
+      <w:pPr>
+        <w:pStyle w:val="ListParagraph"/>
+        <w:numPr>
+          <w:ilvl w:val="0"/>
+          <w:numId w:val="3"/>
+        </w:numPr>
+        <w:rPr>
+          <w:sz w:val="40"/>
+          <w:szCs w:val="40"/>
+        </w:rPr>
+      </w:pPr>
+      <w:r>
+        <w:rPr>
+          <w:sz w:val="40"/>
+          <w:szCs w:val="40"/>
+        </w:rPr>
+        <w:t xml:space="preserve">Bölüm atlama koşulları </w:t>
+      </w:r>
+    </w:p>
+    <w:p>
+      <w:pPr>
+        <w:pStyle w:val="ListParagraph"/>
+        <w:numPr>
+          <w:ilvl w:val="0"/>
+          <w:numId w:val="3"/>
+        </w:numPr>
+        <w:rPr>
+          <w:sz w:val="40"/>
+          <w:szCs w:val="40"/>
+        </w:rPr>
+      </w:pPr>
+      <w:r>
+        <w:rPr>
+          <w:sz w:val="40"/>
+          <w:szCs w:val="40"/>
+        </w:rPr>
+        <w:t>Bölüm sonu ekranı</w:t>
+      </w:r>
+    </w:p>
+    <w:p>
+      <w:pPr>
+        <w:pStyle w:val="ListParagraph"/>
+        <w:numPr>
+          <w:ilvl w:val="0"/>
+          <w:numId w:val="3"/>
+        </w:numPr>
+        <w:rPr>
+          <w:sz w:val="40"/>
+          <w:szCs w:val="40"/>
+        </w:rPr>
+      </w:pPr>
+      <w:r>
+        <w:rPr>
+          <w:sz w:val="40"/>
+          <w:szCs w:val="40"/>
+        </w:rPr>
+        <w:t>Save/Load</w:t>
+      </w:r>
+    </w:p>
+    <w:p>
+      <w:pPr>
+        <w:rPr>
+          <w:sz w:val="40"/>
+          <w:szCs w:val="40"/>
+        </w:rPr>
+      </w:pPr>
+    </w:p>
+    <w:p>
+      <w:pPr>
+        <w:rPr>
+          <w:sz w:val="40"/>
+          <w:szCs w:val="40"/>
+        </w:rPr>
+      </w:pPr>
+    </w:p>
+    <w:p>
+      <w:pPr>
+        <w:rPr>
+          <w:sz w:val="40"/>
+          <w:szCs w:val="40"/>
+        </w:rPr>
+      </w:pPr>
+    </w:p>
+    <w:p>
+      <w:pPr>
+        <w:rPr>
+          <w:sz w:val="40"/>
+          <w:szCs w:val="40"/>
+        </w:rPr>
+      </w:pPr>
+      <w:r>
+        <w:rPr>
+          <w:sz w:val="40"/>
+          <w:szCs w:val="40"/>
+        </w:rPr>
+        <w:t>Ekstra:</w:t>
+      </w:r>
+    </w:p>
+    <w:p>
+      <w:pPr>
+        <w:pStyle w:val="ListParagraph"/>
+        <w:numPr>
+          <w:ilvl w:val="0"/>
+          <w:numId w:val="3"/>
+        </w:numPr>
+        <w:rPr>
+          <w:sz w:val="40"/>
+          <w:szCs w:val="40"/>
+        </w:rPr>
+      </w:pPr>
+      <w:r>
+        <w:rPr>
+          <w:sz w:val="40"/>
+          <w:szCs w:val="40"/>
+        </w:rPr>
+        <w:lastRenderedPageBreak/>
+        <w:t>Düşmanın üstünde kaç vurduğumuzu yaz kritikse veya her zaman</w:t>
+      </w:r>
+    </w:p>
+    <w:p>
+      <w:pPr>
+        <w:pStyle w:val="ListParagraph"/>
+        <w:numPr>
+          <w:ilvl w:val="0"/>
+          <w:numId w:val="3"/>
+        </w:numPr>
+        <w:rPr>
+          <w:sz w:val="40"/>
+          <w:szCs w:val="40"/>
+        </w:rPr>
+      </w:pPr>
+      <w:r>
+        <w:rPr>
+          <w:sz w:val="40"/>
+          <w:szCs w:val="40"/>
+        </w:rPr>
+        <w:t>CO-OP modu</w:t>
+      </w:r>
+    </w:p>
+    <w:p>
+      <w:pPr>
+        <w:pStyle w:val="ListParagraph"/>
+        <w:numPr>
+          <w:ilvl w:val="0"/>
+          <w:numId w:val="3"/>
+        </w:numPr>
+        <w:rPr>
+          <w:sz w:val="40"/>
+          <w:szCs w:val="40"/>
+        </w:rPr>
+      </w:pPr>
+      <w:r>
+        <w:rPr>
+          <w:sz w:val="40"/>
+          <w:szCs w:val="40"/>
+        </w:rPr>
+        <w:t>Ulti</w:t>
+      </w:r>
+    </w:p>
+    <w:p>
+      <w:pPr>
+        <w:pStyle w:val="ListParagraph"/>
+        <w:numPr>
+          <w:ilvl w:val="0"/>
+          <w:numId w:val="3"/>
+        </w:numPr>
+        <w:rPr>
+          <w:sz w:val="40"/>
+          <w:szCs w:val="40"/>
+        </w:rPr>
+      </w:pPr>
+      <w:r>
         <w:t xml:space="preserve"> </w:t>
       </w:r>
       <w:r>
         <w:rPr>
-          <w:sz w:val="34"/>
-          <w:szCs w:val="40"/>
-        </w:rPr>
-        <w:t>(Luck’</w:t>
-      </w:r>
-      <w:r>
-        <w:rPr>
-          <w:sz w:val="34"/>
-          <w:szCs w:val="40"/>
-        </w:rPr>
-        <w:t>a göre)</w:t>
+          <w:sz w:val="40"/>
+          <w:szCs w:val="40"/>
+        </w:rPr>
+        <w:t xml:space="preserve">Düşmanın </w:t>
+      </w:r>
+      <w:r>
+        <w:rPr>
+          <w:sz w:val="40"/>
+          <w:szCs w:val="40"/>
+        </w:rPr>
+        <w:t>havada sekmesi</w:t>
       </w:r>
     </w:p>
     <w:p>
@@ -345,7 +528,7 @@
           <w:sz w:val="40"/>
           <w:szCs w:val="40"/>
         </w:rPr>
-        <w:t>Boss’un veya son adamların belirmesi</w:t>
+        <w:t>Combo Sayısı</w:t>
       </w:r>
     </w:p>
     <w:p>
@@ -365,7 +548,7 @@
           <w:sz w:val="40"/>
           <w:szCs w:val="40"/>
         </w:rPr>
-        <w:t xml:space="preserve">Bölüm atlama koşulları </w:t>
+        <w:t>Reklam</w:t>
       </w:r>
     </w:p>
     <w:p>
@@ -385,7 +568,14 @@
           <w:sz w:val="40"/>
           <w:szCs w:val="40"/>
         </w:rPr>
-        <w:t>Bölüm sonu ekranı</w:t>
+        <w:t>Cinematic</w:t>
+      </w:r>
+      <w:r>
+        <w:rPr>
+          <w:sz w:val="40"/>
+          <w:szCs w:val="40"/>
+        </w:rPr>
+        <w:t>ler ve Hikaye</w:t>
       </w:r>
     </w:p>
     <w:p>
@@ -405,47 +595,7 @@
           <w:sz w:val="40"/>
           <w:szCs w:val="40"/>
         </w:rPr>
-        <w:t>Save/Load</w:t>
-      </w:r>
-    </w:p>
-    <w:p>
-      <w:pPr>
-        <w:rPr>
-          <w:sz w:val="40"/>
-          <w:szCs w:val="40"/>
-        </w:rPr>
-      </w:pPr>
-    </w:p>
-    <w:p>
-      <w:pPr>
-        <w:rPr>
-          <w:sz w:val="40"/>
-          <w:szCs w:val="40"/>
-        </w:rPr>
-      </w:pPr>
-    </w:p>
-    <w:p>
-      <w:pPr>
-        <w:rPr>
-          <w:sz w:val="40"/>
-          <w:szCs w:val="40"/>
-        </w:rPr>
-      </w:pPr>
-    </w:p>
-    <w:p>
-      <w:pPr>
-        <w:rPr>
-          <w:sz w:val="40"/>
-          <w:szCs w:val="40"/>
-        </w:rPr>
-      </w:pPr>
-      <w:r>
-        <w:rPr>
-          <w:sz w:val="40"/>
-          <w:szCs w:val="40"/>
-        </w:rPr>
-        <w:lastRenderedPageBreak/>
-        <w:t>Ekstra:</w:t>
+        <w:t>Objeler (Kutu falan içinden para çıkabilir can çıkabilir)</w:t>
       </w:r>
     </w:p>
     <w:p>
@@ -465,7 +615,14 @@
           <w:sz w:val="40"/>
           <w:szCs w:val="40"/>
         </w:rPr>
-        <w:t>Düşmanın üstünde kaç vurduğumuzu yaz kritikse veya her zaman</w:t>
+        <w:t>10 bölümde bir harita değişecek şekilde level dizayn</w:t>
+      </w:r>
+      <w:r>
+        <w:rPr>
+          <w:sz w:val="40"/>
+          <w:szCs w:val="40"/>
+        </w:rPr>
+        <w:t xml:space="preserve"> (?) Veya 30 farklı bölüm</w:t>
       </w:r>
     </w:p>
     <w:p>
@@ -485,7 +642,7 @@
           <w:sz w:val="40"/>
           <w:szCs w:val="40"/>
         </w:rPr>
-        <w:t>CO-OP modu</w:t>
+        <w:t>Survival Mod</w:t>
       </w:r>
     </w:p>
     <w:p>
@@ -505,22 +662,6 @@
           <w:sz w:val="40"/>
           <w:szCs w:val="40"/>
         </w:rPr>
-        <w:t>Ulti</w:t>
-      </w:r>
-    </w:p>
-    <w:p>
-      <w:pPr>
-        <w:pStyle w:val="ListParagraph"/>
-        <w:numPr>
-          <w:ilvl w:val="0"/>
-          <w:numId w:val="3"/>
-        </w:numPr>
-        <w:rPr>
-          <w:sz w:val="40"/>
-          <w:szCs w:val="40"/>
-        </w:rPr>
-      </w:pPr>
-      <w:r>
         <w:t xml:space="preserve"> </w:t>
       </w:r>
       <w:r>
@@ -528,167 +669,19 @@
           <w:sz w:val="40"/>
           <w:szCs w:val="40"/>
         </w:rPr>
-        <w:t xml:space="preserve">Düşmanın </w:t>
-      </w:r>
-      <w:r>
-        <w:rPr>
-          <w:sz w:val="40"/>
-          <w:szCs w:val="40"/>
-        </w:rPr>
-        <w:t>havada sekmesi</w:t>
-      </w:r>
-    </w:p>
-    <w:p>
-      <w:pPr>
-        <w:pStyle w:val="ListParagraph"/>
-        <w:numPr>
-          <w:ilvl w:val="0"/>
-          <w:numId w:val="3"/>
-        </w:numPr>
-        <w:rPr>
-          <w:sz w:val="40"/>
-          <w:szCs w:val="40"/>
-        </w:rPr>
-      </w:pPr>
-      <w:r>
-        <w:rPr>
-          <w:sz w:val="40"/>
-          <w:szCs w:val="40"/>
-        </w:rPr>
-        <w:t>Combo Sayısı</w:t>
-      </w:r>
-    </w:p>
-    <w:p>
-      <w:pPr>
-        <w:pStyle w:val="ListParagraph"/>
-        <w:numPr>
-          <w:ilvl w:val="0"/>
-          <w:numId w:val="3"/>
-        </w:numPr>
-        <w:rPr>
-          <w:sz w:val="40"/>
-          <w:szCs w:val="40"/>
-        </w:rPr>
-      </w:pPr>
-      <w:r>
-        <w:rPr>
-          <w:sz w:val="40"/>
-          <w:szCs w:val="40"/>
-        </w:rPr>
-        <w:t>Reklam</w:t>
-      </w:r>
-    </w:p>
-    <w:p>
-      <w:pPr>
-        <w:pStyle w:val="ListParagraph"/>
-        <w:numPr>
-          <w:ilvl w:val="0"/>
-          <w:numId w:val="3"/>
-        </w:numPr>
-        <w:rPr>
-          <w:sz w:val="40"/>
-          <w:szCs w:val="40"/>
-        </w:rPr>
-      </w:pPr>
-      <w:r>
-        <w:rPr>
-          <w:sz w:val="40"/>
-          <w:szCs w:val="40"/>
-        </w:rPr>
-        <w:t>Cinematic</w:t>
-      </w:r>
-      <w:r>
-        <w:rPr>
-          <w:sz w:val="40"/>
-          <w:szCs w:val="40"/>
-        </w:rPr>
-        <w:t>ler ve Hikaye</w:t>
-      </w:r>
-    </w:p>
-    <w:p>
-      <w:pPr>
-        <w:pStyle w:val="ListParagraph"/>
-        <w:numPr>
-          <w:ilvl w:val="0"/>
-          <w:numId w:val="3"/>
-        </w:numPr>
-        <w:rPr>
-          <w:sz w:val="40"/>
-          <w:szCs w:val="40"/>
-        </w:rPr>
-      </w:pPr>
-      <w:r>
-        <w:rPr>
-          <w:sz w:val="40"/>
-          <w:szCs w:val="40"/>
-        </w:rPr>
-        <w:t>Objeler (Kutu falan içinden para çıkabilir can çıkabilir)</w:t>
-      </w:r>
-    </w:p>
-    <w:p>
-      <w:pPr>
-        <w:pStyle w:val="ListParagraph"/>
-        <w:numPr>
-          <w:ilvl w:val="0"/>
-          <w:numId w:val="3"/>
-        </w:numPr>
-        <w:rPr>
-          <w:sz w:val="40"/>
-          <w:szCs w:val="40"/>
-        </w:rPr>
-      </w:pPr>
-      <w:r>
-        <w:rPr>
-          <w:sz w:val="40"/>
-          <w:szCs w:val="40"/>
-        </w:rPr>
-        <w:t>10 bölümde bir harita değişecek şekilde level dizayn</w:t>
-      </w:r>
-      <w:r>
-        <w:rPr>
-          <w:sz w:val="40"/>
-          <w:szCs w:val="40"/>
-        </w:rPr>
-        <w:t xml:space="preserve"> (?) Veya 30 farklı bölüm</w:t>
-      </w:r>
-    </w:p>
-    <w:p>
-      <w:pPr>
-        <w:pStyle w:val="ListParagraph"/>
-        <w:numPr>
-          <w:ilvl w:val="0"/>
-          <w:numId w:val="3"/>
-        </w:numPr>
-        <w:rPr>
-          <w:sz w:val="40"/>
-          <w:szCs w:val="40"/>
-        </w:rPr>
-      </w:pPr>
-      <w:r>
-        <w:rPr>
-          <w:sz w:val="40"/>
-          <w:szCs w:val="40"/>
-        </w:rPr>
-        <w:t>Survival Mod</w:t>
-      </w:r>
+        <w:t>Skor veya Para veya XP</w:t>
+      </w:r>
+    </w:p>
+    <w:p>
+      <w:pPr>
+        <w:pStyle w:val="ListParagraph"/>
+        <w:rPr>
+          <w:sz w:val="40"/>
+          <w:szCs w:val="40"/>
+        </w:rPr>
+      </w:pPr>
       <w:bookmarkStart w:id="0" w:name="_GoBack"/>
       <w:bookmarkEnd w:id="0"/>
-    </w:p>
-    <w:p>
-      <w:pPr>
-        <w:pStyle w:val="ListParagraph"/>
-        <w:rPr>
-          <w:sz w:val="40"/>
-          <w:szCs w:val="40"/>
-        </w:rPr>
-      </w:pPr>
-      <w:r>
-        <w:rPr>
-          <w:sz w:val="40"/>
-          <w:szCs w:val="40"/>
-        </w:rPr>
-        <w:t xml:space="preserve"> </w:t>
-      </w:r>
     </w:p>
     <w:p>
       <w:pPr>

</xml_diff>

<commit_message>
•	Player’ın hasar ve ölüm animasyonları
Eklendi
</commit_message>
<xml_diff>
--- a/İlerleyiş.docx
+++ b/İlerleyiş.docx
@@ -308,455 +308,6 @@
           <w:szCs w:val="40"/>
         </w:rPr>
       </w:pPr>
-      <w:r>
-        <w:rPr>
-          <w:sz w:val="40"/>
-          <w:szCs w:val="40"/>
-        </w:rPr>
-        <w:t>Player’</w:t>
-      </w:r>
-      <w:r>
-        <w:rPr>
-          <w:sz w:val="40"/>
-          <w:szCs w:val="40"/>
-        </w:rPr>
-        <w:t>ın hasar ve ölüm animasyonları</w:t>
-      </w:r>
-    </w:p>
-    <w:p>
-      <w:pPr>
-        <w:pStyle w:val="ListParagraph"/>
-        <w:numPr>
-          <w:ilvl w:val="0"/>
-          <w:numId w:val="3"/>
-        </w:numPr>
-        <w:rPr>
-          <w:sz w:val="40"/>
-          <w:szCs w:val="40"/>
-        </w:rPr>
-      </w:pPr>
-      <w:r>
-        <w:rPr>
-          <w:sz w:val="40"/>
-          <w:szCs w:val="40"/>
-        </w:rPr>
-        <w:t>Ölme ekranı ve ölümün işleyişi</w:t>
-      </w:r>
-    </w:p>
-    <w:p>
-      <w:pPr>
-        <w:pStyle w:val="ListParagraph"/>
-        <w:rPr>
-          <w:sz w:val="40"/>
-          <w:szCs w:val="40"/>
-        </w:rPr>
-      </w:pPr>
-    </w:p>
-    <w:p>
-      <w:pPr>
-        <w:pStyle w:val="ListParagraph"/>
-        <w:rPr>
-          <w:sz w:val="40"/>
-          <w:szCs w:val="40"/>
-        </w:rPr>
-      </w:pPr>
-    </w:p>
-    <w:p>
-      <w:pPr>
-        <w:rPr>
-          <w:sz w:val="40"/>
-          <w:szCs w:val="40"/>
-        </w:rPr>
-      </w:pPr>
-    </w:p>
-    <w:p>
-      <w:pPr>
-        <w:rPr>
-          <w:sz w:val="40"/>
-          <w:szCs w:val="40"/>
-        </w:rPr>
-      </w:pPr>
-    </w:p>
-    <w:p>
-      <w:pPr>
-        <w:rPr>
-          <w:sz w:val="40"/>
-          <w:szCs w:val="40"/>
-        </w:rPr>
-      </w:pPr>
-      <w:r>
-        <w:rPr>
-          <w:sz w:val="40"/>
-          <w:szCs w:val="40"/>
-        </w:rPr>
-        <w:t>Ekstra:</w:t>
-      </w:r>
-    </w:p>
-    <w:p>
-      <w:pPr>
-        <w:pStyle w:val="ListParagraph"/>
-        <w:numPr>
-          <w:ilvl w:val="0"/>
-          <w:numId w:val="3"/>
-        </w:numPr>
-        <w:rPr>
-          <w:sz w:val="40"/>
-          <w:szCs w:val="40"/>
-        </w:rPr>
-      </w:pPr>
-      <w:r>
-        <w:rPr>
-          <w:sz w:val="40"/>
-          <w:szCs w:val="40"/>
-        </w:rPr>
-        <w:lastRenderedPageBreak/>
-        <w:t>CO-OP modu</w:t>
-      </w:r>
-    </w:p>
-    <w:p>
-      <w:pPr>
-        <w:pStyle w:val="ListParagraph"/>
-        <w:numPr>
-          <w:ilvl w:val="0"/>
-          <w:numId w:val="3"/>
-        </w:numPr>
-        <w:rPr>
-          <w:sz w:val="40"/>
-          <w:szCs w:val="40"/>
-        </w:rPr>
-      </w:pPr>
-      <w:r>
-        <w:rPr>
-          <w:sz w:val="40"/>
-          <w:szCs w:val="40"/>
-        </w:rPr>
-        <w:t>Ulti</w:t>
-      </w:r>
-    </w:p>
-    <w:p>
-      <w:pPr>
-        <w:pStyle w:val="ListParagraph"/>
-        <w:numPr>
-          <w:ilvl w:val="0"/>
-          <w:numId w:val="3"/>
-        </w:numPr>
-        <w:rPr>
-          <w:sz w:val="40"/>
-          <w:szCs w:val="40"/>
-        </w:rPr>
-      </w:pPr>
-      <w:r>
-        <w:t xml:space="preserve"> </w:t>
-      </w:r>
-      <w:r>
-        <w:rPr>
-          <w:sz w:val="40"/>
-          <w:szCs w:val="40"/>
-        </w:rPr>
-        <w:t xml:space="preserve">Düşmanın </w:t>
-      </w:r>
-      <w:r>
-        <w:rPr>
-          <w:sz w:val="40"/>
-          <w:szCs w:val="40"/>
-        </w:rPr>
-        <w:t>havada sekmesi</w:t>
-      </w:r>
-    </w:p>
-    <w:p>
-      <w:pPr>
-        <w:pStyle w:val="ListParagraph"/>
-        <w:numPr>
-          <w:ilvl w:val="0"/>
-          <w:numId w:val="3"/>
-        </w:numPr>
-        <w:rPr>
-          <w:sz w:val="40"/>
-          <w:szCs w:val="40"/>
-        </w:rPr>
-      </w:pPr>
-      <w:r>
-        <w:rPr>
-          <w:sz w:val="40"/>
-          <w:szCs w:val="40"/>
-        </w:rPr>
-        <w:t>Combo Sayısı</w:t>
-      </w:r>
-      <w:r>
-        <w:rPr>
-          <w:sz w:val="40"/>
-          <w:szCs w:val="40"/>
-        </w:rPr>
-        <w:t>nın ekranda yazması</w:t>
-      </w:r>
-    </w:p>
-    <w:p>
-      <w:pPr>
-        <w:pStyle w:val="ListParagraph"/>
-        <w:numPr>
-          <w:ilvl w:val="0"/>
-          <w:numId w:val="3"/>
-        </w:numPr>
-        <w:rPr>
-          <w:sz w:val="40"/>
-          <w:szCs w:val="40"/>
-        </w:rPr>
-      </w:pPr>
-      <w:r>
-        <w:rPr>
-          <w:sz w:val="40"/>
-          <w:szCs w:val="40"/>
-        </w:rPr>
-        <w:t>Reklam</w:t>
-      </w:r>
-    </w:p>
-    <w:p>
-      <w:pPr>
-        <w:pStyle w:val="ListParagraph"/>
-        <w:numPr>
-          <w:ilvl w:val="0"/>
-          <w:numId w:val="3"/>
-        </w:numPr>
-        <w:rPr>
-          <w:sz w:val="40"/>
-          <w:szCs w:val="40"/>
-        </w:rPr>
-      </w:pPr>
-      <w:r>
-        <w:rPr>
-          <w:sz w:val="40"/>
-          <w:szCs w:val="40"/>
-        </w:rPr>
-        <w:t>Cinematic</w:t>
-      </w:r>
-      <w:r>
-        <w:rPr>
-          <w:sz w:val="40"/>
-          <w:szCs w:val="40"/>
-        </w:rPr>
-        <w:t>ler ve Hikaye</w:t>
-      </w:r>
-    </w:p>
-    <w:p>
-      <w:pPr>
-        <w:pStyle w:val="ListParagraph"/>
-        <w:numPr>
-          <w:ilvl w:val="0"/>
-          <w:numId w:val="3"/>
-        </w:numPr>
-        <w:rPr>
-          <w:sz w:val="40"/>
-          <w:szCs w:val="40"/>
-        </w:rPr>
-      </w:pPr>
-      <w:r>
-        <w:rPr>
-          <w:sz w:val="40"/>
-          <w:szCs w:val="40"/>
-        </w:rPr>
-        <w:t>Objeler (Kutu falan içind</w:t>
-      </w:r>
-      <w:r>
-        <w:rPr>
-          <w:sz w:val="40"/>
-          <w:szCs w:val="40"/>
-        </w:rPr>
-        <w:t>en para çıkabilir can çıkabilir)</w:t>
-      </w:r>
-    </w:p>
-    <w:p>
-      <w:pPr>
-        <w:pStyle w:val="ListParagraph"/>
-        <w:numPr>
-          <w:ilvl w:val="0"/>
-          <w:numId w:val="3"/>
-        </w:numPr>
-        <w:rPr>
-          <w:sz w:val="40"/>
-          <w:szCs w:val="40"/>
-        </w:rPr>
-      </w:pPr>
-      <w:r>
-        <w:rPr>
-          <w:sz w:val="40"/>
-          <w:szCs w:val="40"/>
-        </w:rPr>
-        <w:t>Survival Mod</w:t>
-      </w:r>
-    </w:p>
-    <w:p>
-      <w:pPr>
-        <w:pStyle w:val="ListParagraph"/>
-        <w:numPr>
-          <w:ilvl w:val="0"/>
-          <w:numId w:val="3"/>
-        </w:numPr>
-        <w:rPr>
-          <w:sz w:val="40"/>
-          <w:szCs w:val="40"/>
-        </w:rPr>
-      </w:pPr>
-      <w:r>
-        <w:rPr>
-          <w:sz w:val="40"/>
-          <w:szCs w:val="40"/>
-        </w:rPr>
-        <w:t>Düşen eşyalar düşme efekti (bir anda belirmek yerine fırlama)</w:t>
-      </w:r>
-    </w:p>
-    <w:p>
-      <w:pPr>
-        <w:pStyle w:val="ListParagraph"/>
-        <w:numPr>
-          <w:ilvl w:val="0"/>
-          <w:numId w:val="3"/>
-        </w:numPr>
-        <w:rPr>
-          <w:sz w:val="40"/>
-          <w:szCs w:val="40"/>
-        </w:rPr>
-      </w:pPr>
-      <w:r>
-        <w:rPr>
-          <w:sz w:val="40"/>
-          <w:szCs w:val="40"/>
-        </w:rPr>
-        <w:t>Sıralama</w:t>
-      </w:r>
-    </w:p>
-    <w:p>
-      <w:pPr>
-        <w:pStyle w:val="ListParagraph"/>
-        <w:numPr>
-          <w:ilvl w:val="0"/>
-          <w:numId w:val="3"/>
-        </w:numPr>
-        <w:rPr>
-          <w:sz w:val="40"/>
-          <w:szCs w:val="40"/>
-        </w:rPr>
-      </w:pPr>
-      <w:r>
-        <w:rPr>
-          <w:sz w:val="40"/>
-          <w:szCs w:val="40"/>
-        </w:rPr>
-        <w:t>Str agi sta lck açıklamaları skill ekranında</w:t>
-      </w:r>
-    </w:p>
-    <w:p>
-      <w:pPr>
-        <w:pStyle w:val="ListParagraph"/>
-        <w:numPr>
-          <w:ilvl w:val="0"/>
-          <w:numId w:val="3"/>
-        </w:numPr>
-        <w:rPr>
-          <w:sz w:val="40"/>
-          <w:szCs w:val="40"/>
-        </w:rPr>
-      </w:pPr>
-      <w:r>
-        <w:rPr>
-          <w:sz w:val="40"/>
-          <w:szCs w:val="40"/>
-        </w:rPr>
-        <w:t>Tutorial</w:t>
-      </w:r>
-    </w:p>
-    <w:p>
-      <w:pPr>
-        <w:pStyle w:val="ListParagraph"/>
-        <w:numPr>
-          <w:ilvl w:val="0"/>
-          <w:numId w:val="3"/>
-        </w:numPr>
-        <w:rPr>
-          <w:sz w:val="40"/>
-          <w:szCs w:val="40"/>
-        </w:rPr>
-      </w:pPr>
-      <w:r>
-        <w:rPr>
-          <w:sz w:val="40"/>
-          <w:szCs w:val="40"/>
-        </w:rPr>
-        <w:t>D</w:t>
-      </w:r>
-      <w:r>
-        <w:rPr>
-          <w:sz w:val="40"/>
-          <w:szCs w:val="40"/>
-        </w:rPr>
-        <w:t>ükkan eklenmesi</w:t>
-      </w:r>
-      <w:r>
-        <w:rPr>
-          <w:sz w:val="40"/>
-          <w:szCs w:val="40"/>
-        </w:rPr>
-        <w:t xml:space="preserve"> (Parayla yetenek satın alma ve geliştirmeler)</w:t>
-      </w:r>
-    </w:p>
-    <w:p>
-      <w:pPr>
-        <w:pStyle w:val="ListParagraph"/>
-        <w:numPr>
-          <w:ilvl w:val="0"/>
-          <w:numId w:val="3"/>
-        </w:numPr>
-        <w:rPr>
-          <w:sz w:val="40"/>
-          <w:szCs w:val="40"/>
-        </w:rPr>
-      </w:pPr>
-      <w:r>
-        <w:rPr>
-          <w:sz w:val="40"/>
-          <w:szCs w:val="40"/>
-        </w:rPr>
-        <w:t>Menü Güzelleştirmeleri</w:t>
-      </w:r>
-    </w:p>
-    <w:p>
-      <w:pPr>
-        <w:pStyle w:val="ListParagraph"/>
-        <w:numPr>
-          <w:ilvl w:val="0"/>
-          <w:numId w:val="3"/>
-        </w:numPr>
-        <w:rPr>
-          <w:sz w:val="40"/>
-          <w:szCs w:val="40"/>
-        </w:rPr>
-      </w:pPr>
-      <w:r>
-        <w:rPr>
-          <w:sz w:val="40"/>
-          <w:szCs w:val="40"/>
-        </w:rPr>
-        <w:t xml:space="preserve">Düşmanı kaldırıp atma </w:t>
-      </w:r>
-    </w:p>
-    <w:p>
-      <w:pPr>
-        <w:pStyle w:val="ListParagraph"/>
-        <w:numPr>
-          <w:ilvl w:val="0"/>
-          <w:numId w:val="3"/>
-        </w:numPr>
-        <w:rPr>
-          <w:sz w:val="40"/>
-          <w:szCs w:val="40"/>
-        </w:rPr>
-      </w:pPr>
-      <w:r>
-        <w:rPr>
-          <w:sz w:val="40"/>
-          <w:szCs w:val="40"/>
-        </w:rPr>
-        <w:t xml:space="preserve">Tek düşmandan </w:t>
-      </w:r>
       <w:bookmarkStart w:id="0" w:name="_GoBack"/>
       <w:bookmarkEnd w:id="0"/>
       <w:r>
@@ -764,7 +315,422 @@
           <w:sz w:val="40"/>
           <w:szCs w:val="40"/>
         </w:rPr>
-        <w:t>1’den fazla altın düşmesi</w:t>
+        <w:t>Ölme ekranı ve ölümün işleyişi</w:t>
+      </w:r>
+    </w:p>
+    <w:p>
+      <w:pPr>
+        <w:pStyle w:val="ListParagraph"/>
+        <w:rPr>
+          <w:sz w:val="40"/>
+          <w:szCs w:val="40"/>
+        </w:rPr>
+      </w:pPr>
+    </w:p>
+    <w:p>
+      <w:pPr>
+        <w:pStyle w:val="ListParagraph"/>
+        <w:rPr>
+          <w:sz w:val="40"/>
+          <w:szCs w:val="40"/>
+        </w:rPr>
+      </w:pPr>
+    </w:p>
+    <w:p>
+      <w:pPr>
+        <w:rPr>
+          <w:sz w:val="40"/>
+          <w:szCs w:val="40"/>
+        </w:rPr>
+      </w:pPr>
+    </w:p>
+    <w:p>
+      <w:pPr>
+        <w:rPr>
+          <w:sz w:val="40"/>
+          <w:szCs w:val="40"/>
+        </w:rPr>
+      </w:pPr>
+    </w:p>
+    <w:p>
+      <w:pPr>
+        <w:rPr>
+          <w:sz w:val="40"/>
+          <w:szCs w:val="40"/>
+        </w:rPr>
+      </w:pPr>
+      <w:r>
+        <w:rPr>
+          <w:sz w:val="40"/>
+          <w:szCs w:val="40"/>
+        </w:rPr>
+        <w:t>Ekstra:</w:t>
+      </w:r>
+    </w:p>
+    <w:p>
+      <w:pPr>
+        <w:pStyle w:val="ListParagraph"/>
+        <w:numPr>
+          <w:ilvl w:val="0"/>
+          <w:numId w:val="3"/>
+        </w:numPr>
+        <w:rPr>
+          <w:sz w:val="40"/>
+          <w:szCs w:val="40"/>
+        </w:rPr>
+      </w:pPr>
+      <w:r>
+        <w:rPr>
+          <w:sz w:val="40"/>
+          <w:szCs w:val="40"/>
+        </w:rPr>
+        <w:t>CO-OP modu</w:t>
+      </w:r>
+    </w:p>
+    <w:p>
+      <w:pPr>
+        <w:pStyle w:val="ListParagraph"/>
+        <w:numPr>
+          <w:ilvl w:val="0"/>
+          <w:numId w:val="3"/>
+        </w:numPr>
+        <w:rPr>
+          <w:sz w:val="40"/>
+          <w:szCs w:val="40"/>
+        </w:rPr>
+      </w:pPr>
+      <w:r>
+        <w:rPr>
+          <w:sz w:val="40"/>
+          <w:szCs w:val="40"/>
+        </w:rPr>
+        <w:lastRenderedPageBreak/>
+        <w:t>Ulti</w:t>
+      </w:r>
+    </w:p>
+    <w:p>
+      <w:pPr>
+        <w:pStyle w:val="ListParagraph"/>
+        <w:numPr>
+          <w:ilvl w:val="0"/>
+          <w:numId w:val="3"/>
+        </w:numPr>
+        <w:rPr>
+          <w:sz w:val="40"/>
+          <w:szCs w:val="40"/>
+        </w:rPr>
+      </w:pPr>
+      <w:r>
+        <w:t xml:space="preserve"> </w:t>
+      </w:r>
+      <w:r>
+        <w:rPr>
+          <w:sz w:val="40"/>
+          <w:szCs w:val="40"/>
+        </w:rPr>
+        <w:t xml:space="preserve">Düşmanın </w:t>
+      </w:r>
+      <w:r>
+        <w:rPr>
+          <w:sz w:val="40"/>
+          <w:szCs w:val="40"/>
+        </w:rPr>
+        <w:t>havada sekmesi</w:t>
+      </w:r>
+    </w:p>
+    <w:p>
+      <w:pPr>
+        <w:pStyle w:val="ListParagraph"/>
+        <w:numPr>
+          <w:ilvl w:val="0"/>
+          <w:numId w:val="3"/>
+        </w:numPr>
+        <w:rPr>
+          <w:sz w:val="40"/>
+          <w:szCs w:val="40"/>
+        </w:rPr>
+      </w:pPr>
+      <w:r>
+        <w:rPr>
+          <w:sz w:val="40"/>
+          <w:szCs w:val="40"/>
+        </w:rPr>
+        <w:t>Combo Sayısı</w:t>
+      </w:r>
+      <w:r>
+        <w:rPr>
+          <w:sz w:val="40"/>
+          <w:szCs w:val="40"/>
+        </w:rPr>
+        <w:t>nın ekranda yazması</w:t>
+      </w:r>
+    </w:p>
+    <w:p>
+      <w:pPr>
+        <w:pStyle w:val="ListParagraph"/>
+        <w:numPr>
+          <w:ilvl w:val="0"/>
+          <w:numId w:val="3"/>
+        </w:numPr>
+        <w:rPr>
+          <w:sz w:val="40"/>
+          <w:szCs w:val="40"/>
+        </w:rPr>
+      </w:pPr>
+      <w:r>
+        <w:rPr>
+          <w:sz w:val="40"/>
+          <w:szCs w:val="40"/>
+        </w:rPr>
+        <w:t>Reklam</w:t>
+      </w:r>
+    </w:p>
+    <w:p>
+      <w:pPr>
+        <w:pStyle w:val="ListParagraph"/>
+        <w:numPr>
+          <w:ilvl w:val="0"/>
+          <w:numId w:val="3"/>
+        </w:numPr>
+        <w:rPr>
+          <w:sz w:val="40"/>
+          <w:szCs w:val="40"/>
+        </w:rPr>
+      </w:pPr>
+      <w:r>
+        <w:rPr>
+          <w:sz w:val="40"/>
+          <w:szCs w:val="40"/>
+        </w:rPr>
+        <w:t>Cinematic</w:t>
+      </w:r>
+      <w:r>
+        <w:rPr>
+          <w:sz w:val="40"/>
+          <w:szCs w:val="40"/>
+        </w:rPr>
+        <w:t>ler ve Hikaye</w:t>
+      </w:r>
+    </w:p>
+    <w:p>
+      <w:pPr>
+        <w:pStyle w:val="ListParagraph"/>
+        <w:numPr>
+          <w:ilvl w:val="0"/>
+          <w:numId w:val="3"/>
+        </w:numPr>
+        <w:rPr>
+          <w:sz w:val="40"/>
+          <w:szCs w:val="40"/>
+        </w:rPr>
+      </w:pPr>
+      <w:r>
+        <w:rPr>
+          <w:sz w:val="40"/>
+          <w:szCs w:val="40"/>
+        </w:rPr>
+        <w:t>Objeler (Kutu falan içind</w:t>
+      </w:r>
+      <w:r>
+        <w:rPr>
+          <w:sz w:val="40"/>
+          <w:szCs w:val="40"/>
+        </w:rPr>
+        <w:t>en para çıkabilir can çıkabilir)</w:t>
+      </w:r>
+    </w:p>
+    <w:p>
+      <w:pPr>
+        <w:pStyle w:val="ListParagraph"/>
+        <w:numPr>
+          <w:ilvl w:val="0"/>
+          <w:numId w:val="3"/>
+        </w:numPr>
+        <w:rPr>
+          <w:sz w:val="40"/>
+          <w:szCs w:val="40"/>
+        </w:rPr>
+      </w:pPr>
+      <w:r>
+        <w:rPr>
+          <w:sz w:val="40"/>
+          <w:szCs w:val="40"/>
+        </w:rPr>
+        <w:t>Survival Mod</w:t>
+      </w:r>
+    </w:p>
+    <w:p>
+      <w:pPr>
+        <w:pStyle w:val="ListParagraph"/>
+        <w:numPr>
+          <w:ilvl w:val="0"/>
+          <w:numId w:val="3"/>
+        </w:numPr>
+        <w:rPr>
+          <w:sz w:val="40"/>
+          <w:szCs w:val="40"/>
+        </w:rPr>
+      </w:pPr>
+      <w:r>
+        <w:rPr>
+          <w:sz w:val="40"/>
+          <w:szCs w:val="40"/>
+        </w:rPr>
+        <w:t>Düşen eşyalar düşme efekti (bir anda belirmek yerine fırlama)</w:t>
+      </w:r>
+    </w:p>
+    <w:p>
+      <w:pPr>
+        <w:pStyle w:val="ListParagraph"/>
+        <w:numPr>
+          <w:ilvl w:val="0"/>
+          <w:numId w:val="3"/>
+        </w:numPr>
+        <w:rPr>
+          <w:sz w:val="40"/>
+          <w:szCs w:val="40"/>
+        </w:rPr>
+      </w:pPr>
+      <w:r>
+        <w:rPr>
+          <w:sz w:val="40"/>
+          <w:szCs w:val="40"/>
+        </w:rPr>
+        <w:t>Sıralama</w:t>
+      </w:r>
+    </w:p>
+    <w:p>
+      <w:pPr>
+        <w:pStyle w:val="ListParagraph"/>
+        <w:numPr>
+          <w:ilvl w:val="0"/>
+          <w:numId w:val="3"/>
+        </w:numPr>
+        <w:rPr>
+          <w:sz w:val="40"/>
+          <w:szCs w:val="40"/>
+        </w:rPr>
+      </w:pPr>
+      <w:r>
+        <w:rPr>
+          <w:sz w:val="40"/>
+          <w:szCs w:val="40"/>
+        </w:rPr>
+        <w:t>Str agi sta lck açıklamaları skill ekranında</w:t>
+      </w:r>
+    </w:p>
+    <w:p>
+      <w:pPr>
+        <w:pStyle w:val="ListParagraph"/>
+        <w:numPr>
+          <w:ilvl w:val="0"/>
+          <w:numId w:val="3"/>
+        </w:numPr>
+        <w:rPr>
+          <w:sz w:val="40"/>
+          <w:szCs w:val="40"/>
+        </w:rPr>
+      </w:pPr>
+      <w:r>
+        <w:rPr>
+          <w:sz w:val="40"/>
+          <w:szCs w:val="40"/>
+        </w:rPr>
+        <w:t>Tutorial</w:t>
+      </w:r>
+    </w:p>
+    <w:p>
+      <w:pPr>
+        <w:pStyle w:val="ListParagraph"/>
+        <w:numPr>
+          <w:ilvl w:val="0"/>
+          <w:numId w:val="3"/>
+        </w:numPr>
+        <w:rPr>
+          <w:sz w:val="40"/>
+          <w:szCs w:val="40"/>
+        </w:rPr>
+      </w:pPr>
+      <w:r>
+        <w:rPr>
+          <w:sz w:val="40"/>
+          <w:szCs w:val="40"/>
+        </w:rPr>
+        <w:t>D</w:t>
+      </w:r>
+      <w:r>
+        <w:rPr>
+          <w:sz w:val="40"/>
+          <w:szCs w:val="40"/>
+        </w:rPr>
+        <w:t>ükkan eklenmesi</w:t>
+      </w:r>
+      <w:r>
+        <w:rPr>
+          <w:sz w:val="40"/>
+          <w:szCs w:val="40"/>
+        </w:rPr>
+        <w:t xml:space="preserve"> (Parayla yetenek satın alma ve geliştirmeler)</w:t>
+      </w:r>
+    </w:p>
+    <w:p>
+      <w:pPr>
+        <w:pStyle w:val="ListParagraph"/>
+        <w:numPr>
+          <w:ilvl w:val="0"/>
+          <w:numId w:val="3"/>
+        </w:numPr>
+        <w:rPr>
+          <w:sz w:val="40"/>
+          <w:szCs w:val="40"/>
+        </w:rPr>
+      </w:pPr>
+      <w:r>
+        <w:rPr>
+          <w:sz w:val="40"/>
+          <w:szCs w:val="40"/>
+        </w:rPr>
+        <w:t>Menü Güzelleştirmeleri</w:t>
+      </w:r>
+    </w:p>
+    <w:p>
+      <w:pPr>
+        <w:pStyle w:val="ListParagraph"/>
+        <w:numPr>
+          <w:ilvl w:val="0"/>
+          <w:numId w:val="3"/>
+        </w:numPr>
+        <w:rPr>
+          <w:sz w:val="40"/>
+          <w:szCs w:val="40"/>
+        </w:rPr>
+      </w:pPr>
+      <w:r>
+        <w:rPr>
+          <w:sz w:val="40"/>
+          <w:szCs w:val="40"/>
+        </w:rPr>
+        <w:t xml:space="preserve">Düşmanı kaldırıp atma </w:t>
+      </w:r>
+    </w:p>
+    <w:p>
+      <w:pPr>
+        <w:pStyle w:val="ListParagraph"/>
+        <w:numPr>
+          <w:ilvl w:val="0"/>
+          <w:numId w:val="3"/>
+        </w:numPr>
+        <w:rPr>
+          <w:sz w:val="40"/>
+          <w:szCs w:val="40"/>
+        </w:rPr>
+      </w:pPr>
+      <w:r>
+        <w:rPr>
+          <w:sz w:val="40"/>
+          <w:szCs w:val="40"/>
+        </w:rPr>
+        <w:t>Tek düşmandan 1’den fazla altın düşmesi</w:t>
       </w:r>
     </w:p>
     <w:p>
@@ -1205,16 +1171,16 @@
           <w:sz w:val="40"/>
           <w:szCs w:val="40"/>
         </w:rPr>
+        <w:br/>
+      </w:r>
+    </w:p>
+    <w:p>
+      <w:r>
+        <w:rPr>
+          <w:sz w:val="40"/>
+          <w:szCs w:val="40"/>
+        </w:rPr>
         <w:lastRenderedPageBreak/>
-        <w:br/>
-      </w:r>
-    </w:p>
-    <w:p>
-      <w:r>
-        <w:rPr>
-          <w:sz w:val="40"/>
-          <w:szCs w:val="40"/>
-        </w:rPr>
         <w:br/>
       </w:r>
       <w:r>

</xml_diff>

<commit_message>
Gold oyun içi UI'a eklendi
</commit_message>
<xml_diff>
--- a/İlerleyiş.docx
+++ b/İlerleyiş.docx
@@ -77,68 +77,884 @@
         </w:rPr>
         <w:t>000 gold var sayıyor her zaman</w:t>
       </w:r>
+    </w:p>
+    <w:p>
+      <w:pPr>
+        <w:pStyle w:val="ListParagraph"/>
+        <w:numPr>
+          <w:ilvl w:val="0"/>
+          <w:numId w:val="10"/>
+        </w:numPr>
+        <w:rPr>
+          <w:sz w:val="40"/>
+          <w:szCs w:val="40"/>
+        </w:rPr>
+      </w:pPr>
+      <w:r>
+        <w:rPr>
+          <w:sz w:val="40"/>
+          <w:szCs w:val="40"/>
+        </w:rPr>
+        <w:t>Her bir gold 20 gold ediyor?</w:t>
+      </w:r>
+    </w:p>
+    <w:p>
+      <w:pPr>
+        <w:rPr>
+          <w:sz w:val="40"/>
+          <w:szCs w:val="40"/>
+        </w:rPr>
+      </w:pPr>
+      <w:r>
+        <w:rPr>
+          <w:sz w:val="40"/>
+          <w:szCs w:val="40"/>
+        </w:rPr>
+        <w:t>EKLENECEKLER :</w:t>
+      </w:r>
+    </w:p>
+    <w:p>
+      <w:pPr>
+        <w:rPr>
+          <w:sz w:val="40"/>
+          <w:szCs w:val="40"/>
+        </w:rPr>
+      </w:pPr>
+      <w:r>
+        <w:rPr>
+          <w:sz w:val="40"/>
+          <w:szCs w:val="40"/>
+        </w:rPr>
+        <w:t xml:space="preserve">Önem </w:t>
+      </w:r>
+      <w:r>
+        <w:rPr>
+          <w:sz w:val="40"/>
+          <w:szCs w:val="40"/>
+        </w:rPr>
+        <w:t>az</w:t>
+      </w:r>
+      <w:r>
+        <w:rPr>
+          <w:sz w:val="40"/>
+          <w:szCs w:val="40"/>
+        </w:rPr>
+        <w:t>:</w:t>
+      </w:r>
+    </w:p>
+    <w:p>
+      <w:pPr>
+        <w:pStyle w:val="ListParagraph"/>
+        <w:numPr>
+          <w:ilvl w:val="0"/>
+          <w:numId w:val="3"/>
+        </w:numPr>
+        <w:rPr>
+          <w:sz w:val="40"/>
+          <w:szCs w:val="40"/>
+        </w:rPr>
+      </w:pPr>
+      <w:r>
+        <w:rPr>
+          <w:sz w:val="40"/>
+          <w:szCs w:val="40"/>
+        </w:rPr>
+        <w:t>Oyun Icon</w:t>
+      </w:r>
+    </w:p>
+    <w:p>
+      <w:pPr>
+        <w:pStyle w:val="ListParagraph"/>
+        <w:numPr>
+          <w:ilvl w:val="0"/>
+          <w:numId w:val="3"/>
+        </w:numPr>
+        <w:rPr>
+          <w:sz w:val="40"/>
+          <w:szCs w:val="40"/>
+        </w:rPr>
+      </w:pPr>
+      <w:r>
+        <w:rPr>
+          <w:sz w:val="40"/>
+          <w:szCs w:val="40"/>
+        </w:rPr>
+        <w:t>3. Bölümün Görünüşü</w:t>
+      </w:r>
+    </w:p>
+    <w:p>
+      <w:pPr>
+        <w:rPr>
+          <w:sz w:val="40"/>
+          <w:szCs w:val="40"/>
+        </w:rPr>
+      </w:pPr>
+      <w:r>
+        <w:rPr>
+          <w:sz w:val="40"/>
+          <w:szCs w:val="40"/>
+        </w:rPr>
+        <w:t>Önem</w:t>
+      </w:r>
+      <w:r>
+        <w:rPr>
+          <w:sz w:val="40"/>
+          <w:szCs w:val="40"/>
+        </w:rPr>
+        <w:t xml:space="preserve"> </w:t>
+      </w:r>
+      <w:r>
+        <w:rPr>
+          <w:sz w:val="40"/>
+          <w:szCs w:val="40"/>
+        </w:rPr>
+        <w:t>orta</w:t>
+      </w:r>
+      <w:r>
+        <w:rPr>
+          <w:sz w:val="40"/>
+          <w:szCs w:val="40"/>
+        </w:rPr>
+        <w:t>:</w:t>
+      </w:r>
+    </w:p>
+    <w:p>
+      <w:pPr>
+        <w:pStyle w:val="ListParagraph"/>
+        <w:numPr>
+          <w:ilvl w:val="0"/>
+          <w:numId w:val="3"/>
+        </w:numPr>
+        <w:rPr>
+          <w:sz w:val="40"/>
+          <w:szCs w:val="40"/>
+        </w:rPr>
+      </w:pPr>
+      <w:r>
+        <w:rPr>
+          <w:sz w:val="40"/>
+          <w:szCs w:val="40"/>
+        </w:rPr>
+        <w:t>Daha çok düşman</w:t>
+      </w:r>
+      <w:r>
+        <w:rPr>
+          <w:sz w:val="40"/>
+          <w:szCs w:val="40"/>
+        </w:rPr>
+        <w:t xml:space="preserve"> ( 1 normal düşman, 2 Boss)</w:t>
+      </w:r>
+    </w:p>
+    <w:p>
+      <w:pPr>
+        <w:pStyle w:val="ListParagraph"/>
+        <w:numPr>
+          <w:ilvl w:val="0"/>
+          <w:numId w:val="8"/>
+        </w:numPr>
+        <w:rPr>
+          <w:sz w:val="40"/>
+          <w:szCs w:val="40"/>
+        </w:rPr>
+      </w:pPr>
+      <w:r>
+        <w:rPr>
+          <w:sz w:val="40"/>
+          <w:szCs w:val="40"/>
+        </w:rPr>
+        <w:t>Ses Efektleri</w:t>
+      </w:r>
+      <w:r>
+        <w:rPr>
+          <w:sz w:val="40"/>
+          <w:szCs w:val="40"/>
+        </w:rPr>
+        <w:t xml:space="preserve"> (Aşağıda yazıyorlar)</w:t>
+      </w:r>
+    </w:p>
+    <w:p>
+      <w:pPr>
+        <w:pStyle w:val="ListParagraph"/>
+        <w:numPr>
+          <w:ilvl w:val="0"/>
+          <w:numId w:val="8"/>
+        </w:numPr>
+        <w:rPr>
+          <w:sz w:val="40"/>
+          <w:szCs w:val="40"/>
+        </w:rPr>
+      </w:pPr>
+      <w:r>
+        <w:rPr>
+          <w:sz w:val="40"/>
+          <w:szCs w:val="40"/>
+        </w:rPr>
+        <w:t>Ses Ayarları</w:t>
+      </w:r>
+    </w:p>
+    <w:p>
+      <w:pPr>
+        <w:rPr>
+          <w:sz w:val="40"/>
+          <w:szCs w:val="40"/>
+        </w:rPr>
+      </w:pPr>
+      <w:r>
+        <w:rPr>
+          <w:sz w:val="40"/>
+          <w:szCs w:val="40"/>
+        </w:rPr>
+        <w:t xml:space="preserve">Önem </w:t>
+      </w:r>
+      <w:r>
+        <w:rPr>
+          <w:sz w:val="40"/>
+          <w:szCs w:val="40"/>
+        </w:rPr>
+        <w:t>çok</w:t>
+      </w:r>
+      <w:r>
+        <w:rPr>
+          <w:sz w:val="40"/>
+          <w:szCs w:val="40"/>
+        </w:rPr>
+        <w:t>:</w:t>
+      </w:r>
+    </w:p>
+    <w:p>
+      <w:pPr>
+        <w:pStyle w:val="ListParagraph"/>
+        <w:numPr>
+          <w:ilvl w:val="0"/>
+          <w:numId w:val="3"/>
+        </w:numPr>
+        <w:rPr>
+          <w:sz w:val="40"/>
+          <w:szCs w:val="40"/>
+        </w:rPr>
+      </w:pPr>
       <w:bookmarkStart w:id="0" w:name="_GoBack"/>
       <w:bookmarkEnd w:id="0"/>
-    </w:p>
-    <w:p>
-      <w:pPr>
-        <w:pStyle w:val="ListParagraph"/>
-        <w:numPr>
-          <w:ilvl w:val="0"/>
-          <w:numId w:val="10"/>
-        </w:numPr>
-        <w:rPr>
-          <w:sz w:val="40"/>
-          <w:szCs w:val="40"/>
-        </w:rPr>
-      </w:pPr>
-      <w:r>
-        <w:rPr>
-          <w:sz w:val="40"/>
-          <w:szCs w:val="40"/>
-        </w:rPr>
-        <w:t>Her bir gold 20 gold ediyor?</w:t>
-      </w:r>
-    </w:p>
-    <w:p>
-      <w:pPr>
-        <w:rPr>
-          <w:sz w:val="40"/>
-          <w:szCs w:val="40"/>
-        </w:rPr>
-      </w:pPr>
-      <w:r>
-        <w:rPr>
-          <w:sz w:val="40"/>
-          <w:szCs w:val="40"/>
-        </w:rPr>
-        <w:t>EKLENECEKLER :</w:t>
-      </w:r>
-    </w:p>
-    <w:p>
-      <w:pPr>
-        <w:rPr>
-          <w:sz w:val="40"/>
-          <w:szCs w:val="40"/>
-        </w:rPr>
-      </w:pPr>
-      <w:r>
-        <w:rPr>
-          <w:sz w:val="40"/>
-          <w:szCs w:val="40"/>
-        </w:rPr>
-        <w:t xml:space="preserve">Önem </w:t>
-      </w:r>
-      <w:r>
-        <w:rPr>
-          <w:sz w:val="40"/>
-          <w:szCs w:val="40"/>
-        </w:rPr>
-        <w:t>az</w:t>
-      </w:r>
-      <w:r>
-        <w:rPr>
-          <w:sz w:val="40"/>
+      <w:r>
+        <w:rPr>
+          <w:sz w:val="40"/>
+          <w:szCs w:val="40"/>
+        </w:rPr>
+        <w:t>Yüklenme Ekranı</w:t>
+      </w:r>
+    </w:p>
+    <w:p>
+      <w:pPr>
+        <w:rPr>
+          <w:sz w:val="40"/>
+          <w:szCs w:val="40"/>
+        </w:rPr>
+      </w:pPr>
+    </w:p>
+    <w:p>
+      <w:pPr>
+        <w:rPr>
+          <w:sz w:val="40"/>
+          <w:szCs w:val="40"/>
+        </w:rPr>
+      </w:pPr>
+    </w:p>
+    <w:p>
+      <w:pPr>
+        <w:rPr>
+          <w:sz w:val="40"/>
+          <w:szCs w:val="40"/>
+        </w:rPr>
+      </w:pPr>
+    </w:p>
+    <w:p>
+      <w:pPr>
+        <w:rPr>
+          <w:sz w:val="40"/>
+          <w:szCs w:val="40"/>
+        </w:rPr>
+      </w:pPr>
+    </w:p>
+    <w:p>
+      <w:pPr>
+        <w:rPr>
+          <w:sz w:val="40"/>
+          <w:szCs w:val="40"/>
+        </w:rPr>
+      </w:pPr>
+    </w:p>
+    <w:p>
+      <w:pPr>
+        <w:rPr>
+          <w:sz w:val="40"/>
+          <w:szCs w:val="40"/>
+        </w:rPr>
+      </w:pPr>
+    </w:p>
+    <w:p>
+      <w:pPr>
+        <w:rPr>
+          <w:sz w:val="40"/>
+          <w:szCs w:val="40"/>
+        </w:rPr>
+      </w:pPr>
+      <w:r>
+        <w:rPr>
+          <w:sz w:val="40"/>
+          <w:szCs w:val="40"/>
+        </w:rPr>
+        <w:lastRenderedPageBreak/>
+        <w:t>Ekstra:</w:t>
+      </w:r>
+    </w:p>
+    <w:p>
+      <w:pPr>
+        <w:pStyle w:val="ListParagraph"/>
+        <w:numPr>
+          <w:ilvl w:val="0"/>
+          <w:numId w:val="3"/>
+        </w:numPr>
+        <w:rPr>
+          <w:sz w:val="40"/>
+          <w:szCs w:val="40"/>
+        </w:rPr>
+      </w:pPr>
+      <w:r>
+        <w:rPr>
+          <w:sz w:val="40"/>
+          <w:szCs w:val="40"/>
+        </w:rPr>
+        <w:t>Ulti</w:t>
+      </w:r>
+    </w:p>
+    <w:p>
+      <w:pPr>
+        <w:pStyle w:val="ListParagraph"/>
+        <w:numPr>
+          <w:ilvl w:val="0"/>
+          <w:numId w:val="3"/>
+        </w:numPr>
+        <w:rPr>
+          <w:sz w:val="40"/>
+          <w:szCs w:val="40"/>
+        </w:rPr>
+      </w:pPr>
+      <w:r>
+        <w:t xml:space="preserve"> </w:t>
+      </w:r>
+      <w:r>
+        <w:rPr>
+          <w:sz w:val="40"/>
+          <w:szCs w:val="40"/>
+        </w:rPr>
+        <w:t xml:space="preserve">Düşmanın </w:t>
+      </w:r>
+      <w:r>
+        <w:rPr>
+          <w:sz w:val="40"/>
+          <w:szCs w:val="40"/>
+        </w:rPr>
+        <w:t>havada sekmesi</w:t>
+      </w:r>
+    </w:p>
+    <w:p>
+      <w:pPr>
+        <w:pStyle w:val="ListParagraph"/>
+        <w:numPr>
+          <w:ilvl w:val="0"/>
+          <w:numId w:val="3"/>
+        </w:numPr>
+        <w:rPr>
+          <w:sz w:val="40"/>
+          <w:szCs w:val="40"/>
+        </w:rPr>
+      </w:pPr>
+      <w:r>
+        <w:rPr>
+          <w:sz w:val="40"/>
+          <w:szCs w:val="40"/>
+        </w:rPr>
+        <w:t>Combo Sayısı</w:t>
+      </w:r>
+      <w:r>
+        <w:rPr>
+          <w:sz w:val="40"/>
+          <w:szCs w:val="40"/>
+        </w:rPr>
+        <w:t>nın ekranda yazması</w:t>
+      </w:r>
+      <w:r>
+        <w:rPr>
+          <w:sz w:val="40"/>
+          <w:szCs w:val="40"/>
+        </w:rPr>
+        <w:t xml:space="preserve"> (Comboya göre altın eklenebilir)</w:t>
+      </w:r>
+    </w:p>
+    <w:p>
+      <w:pPr>
+        <w:pStyle w:val="ListParagraph"/>
+        <w:numPr>
+          <w:ilvl w:val="0"/>
+          <w:numId w:val="3"/>
+        </w:numPr>
+        <w:rPr>
+          <w:sz w:val="40"/>
+          <w:szCs w:val="40"/>
+        </w:rPr>
+      </w:pPr>
+      <w:r>
+        <w:rPr>
+          <w:sz w:val="40"/>
+          <w:szCs w:val="40"/>
+        </w:rPr>
+        <w:t>Reklam</w:t>
+      </w:r>
+      <w:r>
+        <w:rPr>
+          <w:sz w:val="40"/>
+          <w:szCs w:val="40"/>
+        </w:rPr>
+        <w:t xml:space="preserve"> ( Reklam izle 2 kat altın al ? veya diril)</w:t>
+      </w:r>
+    </w:p>
+    <w:p>
+      <w:pPr>
+        <w:pStyle w:val="ListParagraph"/>
+        <w:numPr>
+          <w:ilvl w:val="0"/>
+          <w:numId w:val="3"/>
+        </w:numPr>
+        <w:rPr>
+          <w:sz w:val="40"/>
+          <w:szCs w:val="40"/>
+        </w:rPr>
+      </w:pPr>
+      <w:r>
+        <w:rPr>
+          <w:sz w:val="40"/>
+          <w:szCs w:val="40"/>
+        </w:rPr>
+        <w:t>Cinematic</w:t>
+      </w:r>
+      <w:r>
+        <w:rPr>
+          <w:sz w:val="40"/>
+          <w:szCs w:val="40"/>
+        </w:rPr>
+        <w:t>ler ve Hikaye</w:t>
+      </w:r>
+      <w:r>
+        <w:rPr>
+          <w:sz w:val="40"/>
+          <w:szCs w:val="40"/>
+        </w:rPr>
+        <w:t xml:space="preserve"> </w:t>
+      </w:r>
+    </w:p>
+    <w:p>
+      <w:pPr>
+        <w:pStyle w:val="ListParagraph"/>
+        <w:numPr>
+          <w:ilvl w:val="0"/>
+          <w:numId w:val="3"/>
+        </w:numPr>
+        <w:rPr>
+          <w:sz w:val="40"/>
+          <w:szCs w:val="40"/>
+        </w:rPr>
+      </w:pPr>
+      <w:r>
+        <w:rPr>
+          <w:sz w:val="40"/>
+          <w:szCs w:val="40"/>
+        </w:rPr>
+        <w:t>Objeler (Kutu falan içind</w:t>
+      </w:r>
+      <w:r>
+        <w:rPr>
+          <w:sz w:val="40"/>
+          <w:szCs w:val="40"/>
+        </w:rPr>
+        <w:t>en para çıkabilir can çıkabilir)</w:t>
+      </w:r>
+    </w:p>
+    <w:p>
+      <w:pPr>
+        <w:pStyle w:val="ListParagraph"/>
+        <w:numPr>
+          <w:ilvl w:val="0"/>
+          <w:numId w:val="3"/>
+        </w:numPr>
+        <w:rPr>
+          <w:sz w:val="40"/>
+          <w:szCs w:val="40"/>
+        </w:rPr>
+      </w:pPr>
+      <w:r>
+        <w:rPr>
+          <w:sz w:val="40"/>
+          <w:szCs w:val="40"/>
+        </w:rPr>
+        <w:t>Survival Mod</w:t>
+      </w:r>
+    </w:p>
+    <w:p>
+      <w:pPr>
+        <w:pStyle w:val="ListParagraph"/>
+        <w:numPr>
+          <w:ilvl w:val="0"/>
+          <w:numId w:val="3"/>
+        </w:numPr>
+        <w:rPr>
+          <w:sz w:val="40"/>
+          <w:szCs w:val="40"/>
+        </w:rPr>
+      </w:pPr>
+      <w:r>
+        <w:rPr>
+          <w:sz w:val="40"/>
+          <w:szCs w:val="40"/>
+        </w:rPr>
+        <w:t>Düşen eşyalar düşme efekti (bir anda belirmek yerine fırlama)</w:t>
+      </w:r>
+    </w:p>
+    <w:p>
+      <w:pPr>
+        <w:pStyle w:val="ListParagraph"/>
+        <w:numPr>
+          <w:ilvl w:val="0"/>
+          <w:numId w:val="3"/>
+        </w:numPr>
+        <w:rPr>
+          <w:sz w:val="40"/>
+          <w:szCs w:val="40"/>
+        </w:rPr>
+      </w:pPr>
+      <w:r>
+        <w:rPr>
+          <w:sz w:val="40"/>
+          <w:szCs w:val="40"/>
+        </w:rPr>
+        <w:t>Sıralama</w:t>
+      </w:r>
+    </w:p>
+    <w:p>
+      <w:pPr>
+        <w:pStyle w:val="ListParagraph"/>
+        <w:numPr>
+          <w:ilvl w:val="0"/>
+          <w:numId w:val="3"/>
+        </w:numPr>
+        <w:rPr>
+          <w:sz w:val="40"/>
+          <w:szCs w:val="40"/>
+        </w:rPr>
+      </w:pPr>
+      <w:r>
+        <w:rPr>
+          <w:sz w:val="40"/>
+          <w:szCs w:val="40"/>
+        </w:rPr>
+        <w:t>Str agi sta lck açıklamaları skill ekranında</w:t>
+      </w:r>
+    </w:p>
+    <w:p>
+      <w:pPr>
+        <w:pStyle w:val="ListParagraph"/>
+        <w:numPr>
+          <w:ilvl w:val="0"/>
+          <w:numId w:val="3"/>
+        </w:numPr>
+        <w:rPr>
+          <w:sz w:val="40"/>
+          <w:szCs w:val="40"/>
+        </w:rPr>
+      </w:pPr>
+      <w:r>
+        <w:rPr>
+          <w:sz w:val="40"/>
+          <w:szCs w:val="40"/>
+        </w:rPr>
+        <w:t>Tutorial</w:t>
+      </w:r>
+    </w:p>
+    <w:p>
+      <w:pPr>
+        <w:pStyle w:val="ListParagraph"/>
+        <w:numPr>
+          <w:ilvl w:val="0"/>
+          <w:numId w:val="3"/>
+        </w:numPr>
+        <w:rPr>
+          <w:sz w:val="40"/>
+          <w:szCs w:val="40"/>
+        </w:rPr>
+      </w:pPr>
+      <w:r>
+        <w:rPr>
+          <w:sz w:val="40"/>
+          <w:szCs w:val="40"/>
+        </w:rPr>
+        <w:t>Menü Güzelleştirmeleri</w:t>
+      </w:r>
+    </w:p>
+    <w:p>
+      <w:pPr>
+        <w:pStyle w:val="ListParagraph"/>
+        <w:numPr>
+          <w:ilvl w:val="0"/>
+          <w:numId w:val="3"/>
+        </w:numPr>
+        <w:rPr>
+          <w:sz w:val="40"/>
+          <w:szCs w:val="40"/>
+        </w:rPr>
+      </w:pPr>
+      <w:r>
+        <w:rPr>
+          <w:sz w:val="40"/>
+          <w:szCs w:val="40"/>
+        </w:rPr>
+        <w:t xml:space="preserve">Düşmanı kaldırıp atma </w:t>
+      </w:r>
+    </w:p>
+    <w:p>
+      <w:pPr>
+        <w:pStyle w:val="ListParagraph"/>
+        <w:numPr>
+          <w:ilvl w:val="0"/>
+          <w:numId w:val="3"/>
+        </w:numPr>
+        <w:rPr>
+          <w:sz w:val="40"/>
+          <w:szCs w:val="40"/>
+        </w:rPr>
+      </w:pPr>
+      <w:r>
+        <w:rPr>
+          <w:sz w:val="40"/>
+          <w:szCs w:val="40"/>
+        </w:rPr>
+        <w:t>Tek düşmandan 1’den fazla altın düşmesi</w:t>
+      </w:r>
+    </w:p>
+    <w:p>
+      <w:pPr>
+        <w:pStyle w:val="ListParagraph"/>
+        <w:numPr>
+          <w:ilvl w:val="0"/>
+          <w:numId w:val="3"/>
+        </w:numPr>
+        <w:rPr>
+          <w:sz w:val="40"/>
+          <w:szCs w:val="40"/>
+        </w:rPr>
+      </w:pPr>
+      <w:r>
+        <w:rPr>
+          <w:sz w:val="40"/>
+          <w:szCs w:val="40"/>
+        </w:rPr>
+        <w:t>Koruma Satın alma (Takım arkadaşı gibi)</w:t>
+      </w:r>
+    </w:p>
+    <w:p>
+      <w:pPr>
+        <w:pStyle w:val="ListParagraph"/>
+        <w:numPr>
+          <w:ilvl w:val="0"/>
+          <w:numId w:val="3"/>
+        </w:numPr>
+        <w:rPr>
+          <w:sz w:val="40"/>
+          <w:szCs w:val="40"/>
+        </w:rPr>
+      </w:pPr>
+      <w:r>
+        <w:rPr>
+          <w:sz w:val="40"/>
+          <w:szCs w:val="40"/>
+        </w:rPr>
+        <w:t>Dengelemeler (Düşman güçleri/Boss güçleri/Statlar)</w:t>
+      </w:r>
+    </w:p>
+    <w:p>
+      <w:pPr>
+        <w:pStyle w:val="ListParagraph"/>
+        <w:numPr>
+          <w:ilvl w:val="0"/>
+          <w:numId w:val="3"/>
+        </w:numPr>
+        <w:rPr>
+          <w:sz w:val="40"/>
+          <w:szCs w:val="40"/>
+        </w:rPr>
+      </w:pPr>
+      <w:r>
+        <w:rPr>
+          <w:sz w:val="40"/>
+          <w:szCs w:val="40"/>
+        </w:rPr>
+        <w:t>Ayarlar’a ekstra bir şeyler?</w:t>
+      </w:r>
+    </w:p>
+    <w:p>
+      <w:pPr>
+        <w:pStyle w:val="ListParagraph"/>
+        <w:numPr>
+          <w:ilvl w:val="0"/>
+          <w:numId w:val="3"/>
+        </w:numPr>
+        <w:rPr>
+          <w:sz w:val="40"/>
+          <w:szCs w:val="40"/>
+        </w:rPr>
+      </w:pPr>
+      <w:r>
+        <w:rPr>
+          <w:sz w:val="40"/>
+          <w:szCs w:val="40"/>
+        </w:rPr>
+        <w:t>Ö</w:t>
+      </w:r>
+      <w:r>
+        <w:rPr>
+          <w:sz w:val="40"/>
+          <w:szCs w:val="40"/>
+        </w:rPr>
+        <w:t>lünce ekranın kararması ve müzik</w:t>
+      </w:r>
+    </w:p>
+    <w:p>
+      <w:pPr>
+        <w:pStyle w:val="ListParagraph"/>
+        <w:numPr>
+          <w:ilvl w:val="0"/>
+          <w:numId w:val="3"/>
+        </w:numPr>
+        <w:rPr>
+          <w:sz w:val="40"/>
+          <w:szCs w:val="40"/>
+        </w:rPr>
+      </w:pPr>
+      <w:r>
+        <w:rPr>
+          <w:sz w:val="40"/>
+          <w:szCs w:val="40"/>
+        </w:rPr>
+        <w:t>Tekme bekleme süresini yumruktan daha uzun yap</w:t>
+      </w:r>
+    </w:p>
+    <w:p>
+      <w:pPr>
+        <w:pStyle w:val="ListParagraph"/>
+        <w:numPr>
+          <w:ilvl w:val="0"/>
+          <w:numId w:val="3"/>
+        </w:numPr>
+        <w:rPr>
+          <w:sz w:val="40"/>
+          <w:szCs w:val="40"/>
+        </w:rPr>
+      </w:pPr>
+      <w:r>
+        <w:rPr>
+          <w:sz w:val="40"/>
+          <w:szCs w:val="40"/>
+        </w:rPr>
+        <w:t xml:space="preserve">Tek tuş spamle bölüm geçme olayını </w:t>
+      </w:r>
+      <w:r>
+        <w:rPr>
+          <w:sz w:val="40"/>
+          <w:szCs w:val="40"/>
+        </w:rPr>
+        <w:t>düzelt(?)</w:t>
+      </w:r>
+    </w:p>
+    <w:p>
+      <w:pPr>
+        <w:pStyle w:val="ListParagraph"/>
+        <w:numPr>
+          <w:ilvl w:val="0"/>
+          <w:numId w:val="3"/>
+        </w:numPr>
+        <w:rPr>
+          <w:sz w:val="40"/>
+          <w:szCs w:val="40"/>
+        </w:rPr>
+      </w:pPr>
+      <w:r>
+        <w:rPr>
+          <w:sz w:val="40"/>
+          <w:szCs w:val="40"/>
+        </w:rPr>
+        <w:lastRenderedPageBreak/>
+        <w:t>Menüye Play yerine, Start New Game ve Load Game butonu eklenebilir</w:t>
+      </w:r>
+    </w:p>
+    <w:p>
+      <w:pPr>
+        <w:pStyle w:val="ListParagraph"/>
+        <w:numPr>
+          <w:ilvl w:val="0"/>
+          <w:numId w:val="3"/>
+        </w:numPr>
+        <w:rPr>
+          <w:sz w:val="40"/>
+          <w:szCs w:val="40"/>
+        </w:rPr>
+      </w:pPr>
+      <w:r>
+        <w:rPr>
+          <w:sz w:val="40"/>
+          <w:szCs w:val="40"/>
+        </w:rPr>
+        <w:t>Skill puanlarını harcayabileceğimiz daha çok seçenek eklenebilir (Gold’a çevirme gibi veya daha fazla özellik ekleyebiliriz)</w:t>
+      </w:r>
+    </w:p>
+    <w:p>
+      <w:pPr>
+        <w:rPr>
+          <w:sz w:val="40"/>
+          <w:szCs w:val="40"/>
+        </w:rPr>
+      </w:pPr>
+    </w:p>
+    <w:p>
+      <w:pPr>
+        <w:rPr>
+          <w:sz w:val="40"/>
+          <w:szCs w:val="40"/>
+        </w:rPr>
+      </w:pPr>
+    </w:p>
+    <w:p>
+      <w:pPr>
+        <w:rPr>
+          <w:sz w:val="40"/>
+          <w:szCs w:val="40"/>
+        </w:rPr>
+      </w:pPr>
+    </w:p>
+    <w:p>
+      <w:pPr>
+        <w:rPr>
+          <w:sz w:val="40"/>
+          <w:szCs w:val="40"/>
+        </w:rPr>
+      </w:pPr>
+      <w:r>
+        <w:rPr>
+          <w:sz w:val="40"/>
+          <w:szCs w:val="40"/>
+        </w:rPr>
+        <w:t xml:space="preserve">Ses Efektleri ve Müzik </w:t>
+      </w:r>
+      <w:r>
+        <w:rPr>
+          <w:sz w:val="38"/>
           <w:szCs w:val="40"/>
         </w:rPr>
         <w:t>:</w:t>
@@ -158,1116 +974,254 @@
       </w:pPr>
       <w:r>
         <w:rPr>
-          <w:sz w:val="40"/>
-          <w:szCs w:val="40"/>
-        </w:rPr>
-        <w:t>Oyun Icon</w:t>
-      </w:r>
-    </w:p>
-    <w:p>
-      <w:pPr>
-        <w:pStyle w:val="ListParagraph"/>
-        <w:numPr>
-          <w:ilvl w:val="0"/>
-          <w:numId w:val="3"/>
-        </w:numPr>
-        <w:rPr>
-          <w:sz w:val="40"/>
-          <w:szCs w:val="40"/>
-        </w:rPr>
-      </w:pPr>
-      <w:r>
-        <w:rPr>
-          <w:sz w:val="40"/>
-          <w:szCs w:val="40"/>
-        </w:rPr>
-        <w:t>3. Bölümün Görünüşü</w:t>
-      </w:r>
-    </w:p>
-    <w:p>
-      <w:pPr>
-        <w:rPr>
-          <w:sz w:val="40"/>
-          <w:szCs w:val="40"/>
-        </w:rPr>
-      </w:pPr>
-      <w:r>
-        <w:rPr>
-          <w:sz w:val="40"/>
-          <w:szCs w:val="40"/>
-        </w:rPr>
-        <w:t>Önem</w:t>
-      </w:r>
-      <w:r>
-        <w:rPr>
-          <w:sz w:val="40"/>
+          <w:sz w:val="38"/>
+          <w:szCs w:val="40"/>
+        </w:rPr>
+        <w:t>Boss’</w:t>
+      </w:r>
+      <w:r>
+        <w:rPr>
+          <w:sz w:val="38"/>
+          <w:szCs w:val="40"/>
+        </w:rPr>
+        <w:t>un kılıç vuruşu sesi</w:t>
+      </w:r>
+    </w:p>
+    <w:p>
+      <w:pPr>
+        <w:pStyle w:val="ListParagraph"/>
+        <w:numPr>
+          <w:ilvl w:val="0"/>
+          <w:numId w:val="3"/>
+        </w:numPr>
+        <w:rPr>
+          <w:sz w:val="40"/>
+          <w:szCs w:val="40"/>
+        </w:rPr>
+      </w:pPr>
+      <w:r>
+        <w:rPr>
+          <w:sz w:val="38"/>
+          <w:szCs w:val="40"/>
+        </w:rPr>
+        <w:t>Hasar alma sesi</w:t>
+      </w:r>
+      <w:r>
+        <w:rPr>
+          <w:sz w:val="38"/>
           <w:szCs w:val="40"/>
         </w:rPr>
         <w:t xml:space="preserve"> </w:t>
       </w:r>
       <w:r>
         <w:rPr>
-          <w:sz w:val="40"/>
-          <w:szCs w:val="40"/>
-        </w:rPr>
-        <w:t>orta</w:t>
-      </w:r>
-      <w:r>
-        <w:rPr>
-          <w:sz w:val="40"/>
-          <w:szCs w:val="40"/>
-        </w:rPr>
-        <w:t>:</w:t>
-      </w:r>
-    </w:p>
-    <w:p>
-      <w:pPr>
-        <w:pStyle w:val="ListParagraph"/>
-        <w:numPr>
-          <w:ilvl w:val="0"/>
-          <w:numId w:val="3"/>
-        </w:numPr>
-        <w:rPr>
-          <w:sz w:val="40"/>
-          <w:szCs w:val="40"/>
-        </w:rPr>
-      </w:pPr>
-      <w:r>
-        <w:rPr>
-          <w:sz w:val="40"/>
-          <w:szCs w:val="40"/>
-        </w:rPr>
-        <w:t>Daha çok düşman</w:t>
-      </w:r>
-      <w:r>
-        <w:rPr>
-          <w:sz w:val="40"/>
-          <w:szCs w:val="40"/>
-        </w:rPr>
-        <w:t xml:space="preserve"> ( 1 normal düşman, 2 Boss)</w:t>
-      </w:r>
-    </w:p>
-    <w:p>
-      <w:pPr>
-        <w:pStyle w:val="ListParagraph"/>
-        <w:numPr>
-          <w:ilvl w:val="0"/>
-          <w:numId w:val="8"/>
-        </w:numPr>
-        <w:rPr>
-          <w:sz w:val="40"/>
-          <w:szCs w:val="40"/>
-        </w:rPr>
-      </w:pPr>
-      <w:r>
-        <w:rPr>
-          <w:sz w:val="40"/>
-          <w:szCs w:val="40"/>
-        </w:rPr>
-        <w:t>Ses Efektleri</w:t>
-      </w:r>
-      <w:r>
-        <w:rPr>
-          <w:sz w:val="40"/>
-          <w:szCs w:val="40"/>
-        </w:rPr>
-        <w:t xml:space="preserve"> (Aşağıda yazıyorlar)</w:t>
-      </w:r>
-    </w:p>
-    <w:p>
-      <w:pPr>
-        <w:pStyle w:val="ListParagraph"/>
-        <w:numPr>
-          <w:ilvl w:val="0"/>
-          <w:numId w:val="8"/>
-        </w:numPr>
-        <w:rPr>
-          <w:sz w:val="40"/>
-          <w:szCs w:val="40"/>
-        </w:rPr>
-      </w:pPr>
-      <w:r>
-        <w:rPr>
-          <w:sz w:val="40"/>
-          <w:szCs w:val="40"/>
-        </w:rPr>
-        <w:t>Ses Ayarları</w:t>
-      </w:r>
-    </w:p>
-    <w:p>
-      <w:pPr>
-        <w:rPr>
-          <w:sz w:val="40"/>
-          <w:szCs w:val="40"/>
-        </w:rPr>
-      </w:pPr>
-      <w:r>
-        <w:rPr>
-          <w:sz w:val="40"/>
-          <w:szCs w:val="40"/>
-        </w:rPr>
-        <w:t xml:space="preserve">Önem </w:t>
-      </w:r>
-      <w:r>
-        <w:rPr>
-          <w:sz w:val="40"/>
-          <w:szCs w:val="40"/>
-        </w:rPr>
-        <w:t>çok</w:t>
-      </w:r>
-      <w:r>
-        <w:rPr>
-          <w:sz w:val="40"/>
-          <w:szCs w:val="40"/>
-        </w:rPr>
-        <w:t>:</w:t>
-      </w:r>
-    </w:p>
-    <w:p>
-      <w:pPr>
-        <w:pStyle w:val="ListParagraph"/>
-        <w:numPr>
-          <w:ilvl w:val="0"/>
-          <w:numId w:val="3"/>
-        </w:numPr>
-        <w:rPr>
-          <w:sz w:val="40"/>
-          <w:szCs w:val="40"/>
-        </w:rPr>
-      </w:pPr>
-      <w:r>
-        <w:rPr>
-          <w:sz w:val="40"/>
-          <w:szCs w:val="40"/>
-        </w:rPr>
-        <w:t>Level ve Gold UI’a eklenmeli</w:t>
-      </w:r>
-      <w:r>
-        <w:rPr>
-          <w:sz w:val="40"/>
-          <w:szCs w:val="40"/>
-        </w:rPr>
-        <w:t xml:space="preserve"> (Ana menüye,Oyun içi ekranına, Shop’a , Skill menüye)</w:t>
-      </w:r>
-    </w:p>
-    <w:p>
-      <w:pPr>
-        <w:pStyle w:val="ListParagraph"/>
-        <w:numPr>
-          <w:ilvl w:val="0"/>
-          <w:numId w:val="3"/>
-        </w:numPr>
-        <w:rPr>
-          <w:sz w:val="40"/>
-          <w:szCs w:val="40"/>
-        </w:rPr>
-      </w:pPr>
-      <w:r>
-        <w:rPr>
-          <w:sz w:val="40"/>
-          <w:szCs w:val="40"/>
-        </w:rPr>
-        <w:t>Shop’a giriş Ekle</w:t>
-      </w:r>
-    </w:p>
-    <w:p>
-      <w:pPr>
-        <w:pStyle w:val="ListParagraph"/>
-        <w:numPr>
-          <w:ilvl w:val="0"/>
-          <w:numId w:val="3"/>
-        </w:numPr>
-        <w:rPr>
-          <w:sz w:val="40"/>
-          <w:szCs w:val="40"/>
-        </w:rPr>
-      </w:pPr>
-      <w:r>
-        <w:rPr>
-          <w:sz w:val="40"/>
-          <w:szCs w:val="40"/>
-        </w:rPr>
-        <w:t>Yüklenme Ekranı</w:t>
-      </w:r>
-    </w:p>
-    <w:p>
-      <w:pPr>
-        <w:rPr>
-          <w:sz w:val="40"/>
-          <w:szCs w:val="40"/>
-        </w:rPr>
-      </w:pPr>
-    </w:p>
-    <w:p>
-      <w:pPr>
-        <w:rPr>
-          <w:sz w:val="40"/>
-          <w:szCs w:val="40"/>
-        </w:rPr>
-      </w:pPr>
-    </w:p>
-    <w:p>
-      <w:pPr>
-        <w:rPr>
-          <w:sz w:val="40"/>
-          <w:szCs w:val="40"/>
-        </w:rPr>
-      </w:pPr>
-    </w:p>
-    <w:p>
-      <w:pPr>
-        <w:rPr>
-          <w:sz w:val="40"/>
-          <w:szCs w:val="40"/>
-        </w:rPr>
-      </w:pPr>
-    </w:p>
-    <w:p>
-      <w:pPr>
-        <w:rPr>
-          <w:sz w:val="40"/>
-          <w:szCs w:val="40"/>
-        </w:rPr>
-      </w:pPr>
-    </w:p>
-    <w:p>
-      <w:pPr>
-        <w:rPr>
-          <w:sz w:val="40"/>
-          <w:szCs w:val="40"/>
-        </w:rPr>
-      </w:pPr>
-    </w:p>
-    <w:p>
-      <w:pPr>
-        <w:rPr>
-          <w:sz w:val="40"/>
-          <w:szCs w:val="40"/>
-        </w:rPr>
-      </w:pPr>
-      <w:r>
-        <w:rPr>
-          <w:sz w:val="40"/>
-          <w:szCs w:val="40"/>
-        </w:rPr>
-        <w:t>Ekstra:</w:t>
-      </w:r>
-    </w:p>
-    <w:p>
-      <w:pPr>
-        <w:pStyle w:val="ListParagraph"/>
-        <w:numPr>
-          <w:ilvl w:val="0"/>
-          <w:numId w:val="3"/>
-        </w:numPr>
-        <w:rPr>
-          <w:sz w:val="40"/>
-          <w:szCs w:val="40"/>
-        </w:rPr>
-      </w:pPr>
-      <w:r>
-        <w:rPr>
-          <w:sz w:val="40"/>
-          <w:szCs w:val="40"/>
-        </w:rPr>
-        <w:t>Ulti</w:t>
-      </w:r>
-    </w:p>
-    <w:p>
-      <w:pPr>
-        <w:pStyle w:val="ListParagraph"/>
-        <w:numPr>
-          <w:ilvl w:val="0"/>
-          <w:numId w:val="3"/>
-        </w:numPr>
-        <w:rPr>
-          <w:sz w:val="40"/>
-          <w:szCs w:val="40"/>
-        </w:rPr>
-      </w:pPr>
-      <w:r>
-        <w:t xml:space="preserve"> </w:t>
-      </w:r>
-      <w:r>
-        <w:rPr>
-          <w:sz w:val="40"/>
-          <w:szCs w:val="40"/>
-        </w:rPr>
-        <w:t xml:space="preserve">Düşmanın </w:t>
-      </w:r>
-      <w:r>
-        <w:rPr>
-          <w:sz w:val="40"/>
-          <w:szCs w:val="40"/>
-        </w:rPr>
-        <w:t>havada sekmesi</w:t>
-      </w:r>
-    </w:p>
-    <w:p>
-      <w:pPr>
-        <w:pStyle w:val="ListParagraph"/>
-        <w:numPr>
-          <w:ilvl w:val="0"/>
-          <w:numId w:val="3"/>
-        </w:numPr>
-        <w:rPr>
-          <w:sz w:val="40"/>
-          <w:szCs w:val="40"/>
-        </w:rPr>
-      </w:pPr>
-      <w:r>
-        <w:rPr>
-          <w:sz w:val="40"/>
-          <w:szCs w:val="40"/>
-        </w:rPr>
-        <w:t>Combo Sayısı</w:t>
-      </w:r>
-      <w:r>
-        <w:rPr>
-          <w:sz w:val="40"/>
-          <w:szCs w:val="40"/>
-        </w:rPr>
-        <w:t>nın ekranda yazması</w:t>
-      </w:r>
-      <w:r>
-        <w:rPr>
-          <w:sz w:val="40"/>
-          <w:szCs w:val="40"/>
-        </w:rPr>
-        <w:t xml:space="preserve"> (Comboya göre altın eklenebilir)</w:t>
-      </w:r>
-    </w:p>
-    <w:p>
-      <w:pPr>
-        <w:pStyle w:val="ListParagraph"/>
-        <w:numPr>
-          <w:ilvl w:val="0"/>
-          <w:numId w:val="3"/>
-        </w:numPr>
-        <w:rPr>
-          <w:sz w:val="40"/>
-          <w:szCs w:val="40"/>
-        </w:rPr>
-      </w:pPr>
-      <w:r>
-        <w:rPr>
-          <w:sz w:val="40"/>
-          <w:szCs w:val="40"/>
-        </w:rPr>
-        <w:t>Reklam</w:t>
-      </w:r>
-      <w:r>
-        <w:rPr>
-          <w:sz w:val="40"/>
-          <w:szCs w:val="40"/>
-        </w:rPr>
-        <w:t xml:space="preserve"> ( Reklam izle 2 kat altın al ? veya diril)</w:t>
-      </w:r>
-    </w:p>
-    <w:p>
-      <w:pPr>
-        <w:pStyle w:val="ListParagraph"/>
-        <w:numPr>
-          <w:ilvl w:val="0"/>
-          <w:numId w:val="3"/>
-        </w:numPr>
-        <w:rPr>
-          <w:sz w:val="40"/>
-          <w:szCs w:val="40"/>
-        </w:rPr>
-      </w:pPr>
-      <w:r>
-        <w:rPr>
-          <w:sz w:val="40"/>
-          <w:szCs w:val="40"/>
-        </w:rPr>
-        <w:t>Cinematic</w:t>
-      </w:r>
-      <w:r>
-        <w:rPr>
-          <w:sz w:val="40"/>
-          <w:szCs w:val="40"/>
-        </w:rPr>
-        <w:t>ler ve Hikaye</w:t>
-      </w:r>
-      <w:r>
-        <w:rPr>
-          <w:sz w:val="40"/>
-          <w:szCs w:val="40"/>
-        </w:rPr>
-        <w:t xml:space="preserve"> </w:t>
-      </w:r>
-    </w:p>
-    <w:p>
-      <w:pPr>
-        <w:pStyle w:val="ListParagraph"/>
-        <w:numPr>
-          <w:ilvl w:val="0"/>
-          <w:numId w:val="3"/>
-        </w:numPr>
-        <w:rPr>
-          <w:sz w:val="40"/>
-          <w:szCs w:val="40"/>
-        </w:rPr>
-      </w:pPr>
-      <w:r>
-        <w:rPr>
-          <w:sz w:val="40"/>
-          <w:szCs w:val="40"/>
-        </w:rPr>
-        <w:t>Objeler (Kutu falan içind</w:t>
-      </w:r>
-      <w:r>
-        <w:rPr>
-          <w:sz w:val="40"/>
-          <w:szCs w:val="40"/>
-        </w:rPr>
-        <w:t>en para çıkabilir can çıkabilir)</w:t>
-      </w:r>
-    </w:p>
-    <w:p>
-      <w:pPr>
-        <w:pStyle w:val="ListParagraph"/>
-        <w:numPr>
-          <w:ilvl w:val="0"/>
-          <w:numId w:val="3"/>
-        </w:numPr>
-        <w:rPr>
-          <w:sz w:val="40"/>
-          <w:szCs w:val="40"/>
-        </w:rPr>
-      </w:pPr>
-      <w:r>
-        <w:rPr>
-          <w:sz w:val="40"/>
-          <w:szCs w:val="40"/>
-        </w:rPr>
-        <w:t>Survival Mod</w:t>
-      </w:r>
-    </w:p>
-    <w:p>
-      <w:pPr>
-        <w:pStyle w:val="ListParagraph"/>
-        <w:numPr>
-          <w:ilvl w:val="0"/>
-          <w:numId w:val="3"/>
-        </w:numPr>
-        <w:rPr>
-          <w:sz w:val="40"/>
-          <w:szCs w:val="40"/>
-        </w:rPr>
-      </w:pPr>
-      <w:r>
-        <w:rPr>
-          <w:sz w:val="40"/>
-          <w:szCs w:val="40"/>
-        </w:rPr>
-        <w:t>Düşen eşyalar düşme efekti (bir anda belirmek yerine fırlama)</w:t>
-      </w:r>
-    </w:p>
-    <w:p>
-      <w:pPr>
-        <w:pStyle w:val="ListParagraph"/>
-        <w:numPr>
-          <w:ilvl w:val="0"/>
-          <w:numId w:val="3"/>
-        </w:numPr>
-        <w:rPr>
-          <w:sz w:val="40"/>
-          <w:szCs w:val="40"/>
-        </w:rPr>
-      </w:pPr>
-      <w:r>
-        <w:rPr>
-          <w:sz w:val="40"/>
-          <w:szCs w:val="40"/>
-        </w:rPr>
-        <w:t>Sıralama</w:t>
-      </w:r>
-    </w:p>
-    <w:p>
-      <w:pPr>
-        <w:pStyle w:val="ListParagraph"/>
-        <w:numPr>
-          <w:ilvl w:val="0"/>
-          <w:numId w:val="3"/>
-        </w:numPr>
-        <w:rPr>
-          <w:sz w:val="40"/>
-          <w:szCs w:val="40"/>
-        </w:rPr>
-      </w:pPr>
-      <w:r>
-        <w:rPr>
-          <w:sz w:val="40"/>
-          <w:szCs w:val="40"/>
-        </w:rPr>
-        <w:t>Str agi sta lck açıklamaları skill ekranında</w:t>
-      </w:r>
-    </w:p>
-    <w:p>
-      <w:pPr>
-        <w:pStyle w:val="ListParagraph"/>
-        <w:numPr>
-          <w:ilvl w:val="0"/>
-          <w:numId w:val="3"/>
-        </w:numPr>
-        <w:rPr>
-          <w:sz w:val="40"/>
-          <w:szCs w:val="40"/>
-        </w:rPr>
-      </w:pPr>
-      <w:r>
-        <w:rPr>
-          <w:sz w:val="40"/>
-          <w:szCs w:val="40"/>
-        </w:rPr>
-        <w:t>Tutorial</w:t>
-      </w:r>
-    </w:p>
-    <w:p>
-      <w:pPr>
-        <w:pStyle w:val="ListParagraph"/>
-        <w:numPr>
-          <w:ilvl w:val="0"/>
-          <w:numId w:val="3"/>
-        </w:numPr>
-        <w:rPr>
-          <w:sz w:val="40"/>
-          <w:szCs w:val="40"/>
-        </w:rPr>
-      </w:pPr>
-      <w:r>
-        <w:rPr>
-          <w:sz w:val="40"/>
-          <w:szCs w:val="40"/>
-        </w:rPr>
-        <w:t>Menü Güzelleştirmeleri</w:t>
-      </w:r>
-    </w:p>
-    <w:p>
-      <w:pPr>
-        <w:pStyle w:val="ListParagraph"/>
-        <w:numPr>
-          <w:ilvl w:val="0"/>
-          <w:numId w:val="3"/>
-        </w:numPr>
-        <w:rPr>
-          <w:sz w:val="40"/>
-          <w:szCs w:val="40"/>
-        </w:rPr>
-      </w:pPr>
-      <w:r>
-        <w:rPr>
-          <w:sz w:val="40"/>
-          <w:szCs w:val="40"/>
-        </w:rPr>
-        <w:t xml:space="preserve">Düşmanı kaldırıp atma </w:t>
-      </w:r>
-    </w:p>
-    <w:p>
-      <w:pPr>
-        <w:pStyle w:val="ListParagraph"/>
-        <w:numPr>
-          <w:ilvl w:val="0"/>
-          <w:numId w:val="3"/>
-        </w:numPr>
-        <w:rPr>
-          <w:sz w:val="40"/>
-          <w:szCs w:val="40"/>
-        </w:rPr>
-      </w:pPr>
-      <w:r>
-        <w:rPr>
-          <w:sz w:val="40"/>
-          <w:szCs w:val="40"/>
-        </w:rPr>
-        <w:t>Tek düşmandan 1’den fazla altın düşmesi</w:t>
-      </w:r>
-    </w:p>
-    <w:p>
-      <w:pPr>
-        <w:pStyle w:val="ListParagraph"/>
-        <w:numPr>
-          <w:ilvl w:val="0"/>
-          <w:numId w:val="3"/>
-        </w:numPr>
-        <w:rPr>
-          <w:sz w:val="40"/>
-          <w:szCs w:val="40"/>
-        </w:rPr>
-      </w:pPr>
-      <w:r>
-        <w:rPr>
-          <w:sz w:val="40"/>
-          <w:szCs w:val="40"/>
-        </w:rPr>
-        <w:t>Koruma Satın alma (Takım arkadaşı gibi)</w:t>
-      </w:r>
-    </w:p>
-    <w:p>
-      <w:pPr>
-        <w:pStyle w:val="ListParagraph"/>
-        <w:numPr>
-          <w:ilvl w:val="0"/>
-          <w:numId w:val="3"/>
-        </w:numPr>
-        <w:rPr>
-          <w:sz w:val="40"/>
-          <w:szCs w:val="40"/>
-        </w:rPr>
-      </w:pPr>
-      <w:r>
-        <w:rPr>
-          <w:sz w:val="40"/>
-          <w:szCs w:val="40"/>
-        </w:rPr>
-        <w:t>Dengelemeler (Düşman güçleri/Boss güçleri/Statlar)</w:t>
-      </w:r>
-    </w:p>
-    <w:p>
-      <w:pPr>
-        <w:pStyle w:val="ListParagraph"/>
-        <w:numPr>
-          <w:ilvl w:val="0"/>
-          <w:numId w:val="3"/>
-        </w:numPr>
-        <w:rPr>
-          <w:sz w:val="40"/>
-          <w:szCs w:val="40"/>
-        </w:rPr>
-      </w:pPr>
+          <w:sz w:val="38"/>
+          <w:szCs w:val="40"/>
+        </w:rPr>
+        <w:t>(?)</w:t>
+      </w:r>
+    </w:p>
+    <w:p>
+      <w:pPr>
+        <w:pStyle w:val="ListParagraph"/>
+        <w:numPr>
+          <w:ilvl w:val="0"/>
+          <w:numId w:val="3"/>
+        </w:numPr>
+        <w:rPr>
+          <w:sz w:val="40"/>
+          <w:szCs w:val="40"/>
+        </w:rPr>
+      </w:pPr>
+      <w:r>
+        <w:rPr>
+          <w:sz w:val="38"/>
+          <w:szCs w:val="40"/>
+        </w:rPr>
+        <w:t>Düşmanın hasar alma sesi (?)</w:t>
+      </w:r>
+    </w:p>
+    <w:p>
+      <w:pPr>
+        <w:pStyle w:val="ListParagraph"/>
+        <w:numPr>
+          <w:ilvl w:val="0"/>
+          <w:numId w:val="3"/>
+        </w:numPr>
+        <w:rPr>
+          <w:sz w:val="40"/>
+          <w:szCs w:val="40"/>
+        </w:rPr>
+      </w:pPr>
+      <w:r>
+        <w:rPr>
+          <w:sz w:val="38"/>
+          <w:szCs w:val="40"/>
+        </w:rPr>
+        <w:t>Yere düşen düşman sesi</w:t>
+      </w:r>
+      <w:r>
+        <w:rPr>
+          <w:sz w:val="38"/>
+          <w:szCs w:val="40"/>
+        </w:rPr>
+        <w:t xml:space="preserve"> (?)</w:t>
+      </w:r>
+    </w:p>
+    <w:p>
+      <w:pPr>
+        <w:pStyle w:val="ListParagraph"/>
+        <w:numPr>
+          <w:ilvl w:val="0"/>
+          <w:numId w:val="3"/>
+        </w:numPr>
+        <w:rPr>
+          <w:sz w:val="40"/>
+          <w:szCs w:val="40"/>
+        </w:rPr>
+      </w:pPr>
+      <w:r>
+        <w:rPr>
+          <w:sz w:val="38"/>
+          <w:szCs w:val="40"/>
+        </w:rPr>
+        <w:t>Loot düşme sesi</w:t>
+      </w:r>
+    </w:p>
+    <w:p>
+      <w:pPr>
+        <w:pStyle w:val="ListParagraph"/>
+        <w:numPr>
+          <w:ilvl w:val="0"/>
+          <w:numId w:val="3"/>
+        </w:numPr>
+        <w:rPr>
+          <w:sz w:val="40"/>
+          <w:szCs w:val="40"/>
+        </w:rPr>
+      </w:pPr>
+      <w:r>
+        <w:rPr>
+          <w:sz w:val="38"/>
+          <w:szCs w:val="40"/>
+        </w:rPr>
+        <w:t>UI butonlarına basma sesi</w:t>
+      </w:r>
+    </w:p>
+    <w:p>
+      <w:pPr>
+        <w:pStyle w:val="ListParagraph"/>
+        <w:numPr>
+          <w:ilvl w:val="0"/>
+          <w:numId w:val="3"/>
+        </w:numPr>
+        <w:rPr>
+          <w:sz w:val="40"/>
+          <w:szCs w:val="40"/>
+        </w:rPr>
+      </w:pPr>
+      <w:r>
+        <w:rPr>
+          <w:sz w:val="40"/>
+          <w:szCs w:val="40"/>
+        </w:rPr>
+        <w:t>Boss ölme sesi (?)</w:t>
+      </w:r>
+    </w:p>
+    <w:p>
+      <w:pPr>
+        <w:pStyle w:val="ListParagraph"/>
+        <w:numPr>
+          <w:ilvl w:val="0"/>
+          <w:numId w:val="3"/>
+        </w:numPr>
+        <w:rPr>
+          <w:sz w:val="40"/>
+          <w:szCs w:val="40"/>
+        </w:rPr>
+      </w:pPr>
+      <w:r>
+        <w:rPr>
+          <w:sz w:val="40"/>
+          <w:szCs w:val="40"/>
+        </w:rPr>
+        <w:t>Bölüm geçme müziği (?)</w:t>
+      </w:r>
+    </w:p>
+    <w:p>
+      <w:pPr>
+        <w:pStyle w:val="ListParagraph"/>
+        <w:numPr>
+          <w:ilvl w:val="0"/>
+          <w:numId w:val="3"/>
+        </w:numPr>
+        <w:rPr>
+          <w:sz w:val="40"/>
+          <w:szCs w:val="40"/>
+        </w:rPr>
+      </w:pPr>
+      <w:r>
+        <w:rPr>
+          <w:sz w:val="40"/>
+          <w:szCs w:val="40"/>
+        </w:rPr>
+        <w:t>Ölme müziği (?)</w:t>
+      </w:r>
+      <w:r>
+        <w:rPr>
+          <w:sz w:val="38"/>
+          <w:szCs w:val="40"/>
+        </w:rPr>
+        <w:br/>
+      </w:r>
+      <w:r>
+        <w:rPr>
+          <w:sz w:val="38"/>
+          <w:szCs w:val="40"/>
+        </w:rPr>
+        <w:br/>
+      </w:r>
+      <w:r>
+        <w:rPr>
+          <w:sz w:val="40"/>
+          <w:szCs w:val="40"/>
+        </w:rPr>
+        <w:br/>
+      </w:r>
+      <w:r>
+        <w:rPr>
+          <w:sz w:val="40"/>
+          <w:szCs w:val="40"/>
+        </w:rPr>
+        <w:br/>
+      </w:r>
+      <w:r>
+        <w:rPr>
+          <w:sz w:val="40"/>
+          <w:szCs w:val="40"/>
+        </w:rPr>
+        <w:br/>
+      </w:r>
+      <w:r>
+        <w:rPr>
+          <w:sz w:val="40"/>
+          <w:szCs w:val="40"/>
+        </w:rPr>
+        <w:br/>
+      </w:r>
+      <w:r>
+        <w:rPr>
+          <w:sz w:val="40"/>
+          <w:szCs w:val="40"/>
+        </w:rPr>
+        <w:br/>
+      </w:r>
       <w:r>
         <w:rPr>
           <w:sz w:val="40"/>
           <w:szCs w:val="40"/>
         </w:rPr>
         <w:lastRenderedPageBreak/>
-        <w:t>Ayarlar’a ekstra bir şeyler?</w:t>
-      </w:r>
-    </w:p>
-    <w:p>
-      <w:pPr>
-        <w:pStyle w:val="ListParagraph"/>
-        <w:numPr>
-          <w:ilvl w:val="0"/>
-          <w:numId w:val="3"/>
-        </w:numPr>
-        <w:rPr>
-          <w:sz w:val="40"/>
-          <w:szCs w:val="40"/>
-        </w:rPr>
-      </w:pPr>
-      <w:r>
-        <w:rPr>
-          <w:sz w:val="40"/>
-          <w:szCs w:val="40"/>
-        </w:rPr>
-        <w:t>Ö</w:t>
-      </w:r>
-      <w:r>
-        <w:rPr>
-          <w:sz w:val="40"/>
-          <w:szCs w:val="40"/>
-        </w:rPr>
-        <w:t>lünce ekranın kararması ve müzik</w:t>
-      </w:r>
-    </w:p>
-    <w:p>
-      <w:pPr>
-        <w:pStyle w:val="ListParagraph"/>
-        <w:numPr>
-          <w:ilvl w:val="0"/>
-          <w:numId w:val="3"/>
-        </w:numPr>
-        <w:rPr>
-          <w:sz w:val="40"/>
-          <w:szCs w:val="40"/>
-        </w:rPr>
-      </w:pPr>
-      <w:r>
-        <w:rPr>
-          <w:sz w:val="40"/>
-          <w:szCs w:val="40"/>
-        </w:rPr>
-        <w:t>Tekme bekleme süresini yumruktan daha uzun yap</w:t>
-      </w:r>
-    </w:p>
-    <w:p>
-      <w:pPr>
-        <w:pStyle w:val="ListParagraph"/>
-        <w:numPr>
-          <w:ilvl w:val="0"/>
-          <w:numId w:val="3"/>
-        </w:numPr>
-        <w:rPr>
-          <w:sz w:val="40"/>
-          <w:szCs w:val="40"/>
-        </w:rPr>
-      </w:pPr>
-      <w:r>
-        <w:rPr>
-          <w:sz w:val="40"/>
-          <w:szCs w:val="40"/>
-        </w:rPr>
-        <w:t xml:space="preserve">Tek tuş spamle bölüm geçme olayını </w:t>
-      </w:r>
-      <w:r>
-        <w:rPr>
-          <w:sz w:val="40"/>
-          <w:szCs w:val="40"/>
-        </w:rPr>
-        <w:t>düzelt(?)</w:t>
-      </w:r>
-    </w:p>
-    <w:p>
-      <w:pPr>
-        <w:pStyle w:val="ListParagraph"/>
-        <w:numPr>
-          <w:ilvl w:val="0"/>
-          <w:numId w:val="3"/>
-        </w:numPr>
-        <w:rPr>
-          <w:sz w:val="40"/>
-          <w:szCs w:val="40"/>
-        </w:rPr>
-      </w:pPr>
-      <w:r>
-        <w:rPr>
-          <w:sz w:val="40"/>
-          <w:szCs w:val="40"/>
-        </w:rPr>
-        <w:t>Menüye Play yerine, Start New Game ve Load Game butonu eklenebilir</w:t>
-      </w:r>
-    </w:p>
-    <w:p>
-      <w:pPr>
-        <w:pStyle w:val="ListParagraph"/>
-        <w:numPr>
-          <w:ilvl w:val="0"/>
-          <w:numId w:val="3"/>
-        </w:numPr>
-        <w:rPr>
-          <w:sz w:val="40"/>
-          <w:szCs w:val="40"/>
-        </w:rPr>
-      </w:pPr>
-      <w:r>
-        <w:rPr>
-          <w:sz w:val="40"/>
-          <w:szCs w:val="40"/>
-        </w:rPr>
-        <w:t>Skill puanlarını harcayabileceğimiz daha çok seçenek eklenebilir (Gold’a çevirme gibi veya daha fazla özellik ekleyebiliriz)</w:t>
-      </w:r>
-    </w:p>
-    <w:p>
-      <w:pPr>
-        <w:rPr>
-          <w:sz w:val="40"/>
-          <w:szCs w:val="40"/>
-        </w:rPr>
-      </w:pPr>
-    </w:p>
-    <w:p>
-      <w:pPr>
-        <w:rPr>
-          <w:sz w:val="40"/>
-          <w:szCs w:val="40"/>
-        </w:rPr>
-      </w:pPr>
-    </w:p>
-    <w:p>
-      <w:pPr>
-        <w:rPr>
-          <w:sz w:val="40"/>
-          <w:szCs w:val="40"/>
-        </w:rPr>
-      </w:pPr>
-    </w:p>
-    <w:p>
-      <w:pPr>
-        <w:rPr>
-          <w:sz w:val="40"/>
-          <w:szCs w:val="40"/>
-        </w:rPr>
-      </w:pPr>
-      <w:r>
-        <w:rPr>
-          <w:sz w:val="40"/>
-          <w:szCs w:val="40"/>
-        </w:rPr>
-        <w:t xml:space="preserve">Ses Efektleri ve Müzik </w:t>
-      </w:r>
-      <w:r>
-        <w:rPr>
-          <w:sz w:val="38"/>
-          <w:szCs w:val="40"/>
-        </w:rPr>
-        <w:t>:</w:t>
-      </w:r>
-    </w:p>
-    <w:p>
-      <w:pPr>
-        <w:pStyle w:val="ListParagraph"/>
-        <w:numPr>
-          <w:ilvl w:val="0"/>
-          <w:numId w:val="3"/>
-        </w:numPr>
-        <w:rPr>
-          <w:sz w:val="40"/>
-          <w:szCs w:val="40"/>
-        </w:rPr>
-      </w:pPr>
-      <w:r>
-        <w:rPr>
-          <w:sz w:val="38"/>
-          <w:szCs w:val="40"/>
-        </w:rPr>
-        <w:t>Boss’</w:t>
-      </w:r>
-      <w:r>
-        <w:rPr>
-          <w:sz w:val="38"/>
-          <w:szCs w:val="40"/>
-        </w:rPr>
-        <w:t>un kılıç vuruşu sesi</w:t>
-      </w:r>
-    </w:p>
-    <w:p>
-      <w:pPr>
-        <w:pStyle w:val="ListParagraph"/>
-        <w:numPr>
-          <w:ilvl w:val="0"/>
-          <w:numId w:val="3"/>
-        </w:numPr>
-        <w:rPr>
-          <w:sz w:val="40"/>
-          <w:szCs w:val="40"/>
-        </w:rPr>
-      </w:pPr>
-      <w:r>
-        <w:rPr>
-          <w:sz w:val="38"/>
-          <w:szCs w:val="40"/>
-        </w:rPr>
-        <w:t>Hasar alma sesi</w:t>
-      </w:r>
-      <w:r>
-        <w:rPr>
-          <w:sz w:val="38"/>
-          <w:szCs w:val="40"/>
-        </w:rPr>
-        <w:t xml:space="preserve"> </w:t>
-      </w:r>
-      <w:r>
-        <w:rPr>
-          <w:sz w:val="38"/>
-          <w:szCs w:val="40"/>
-        </w:rPr>
-        <w:t>(?)</w:t>
-      </w:r>
-    </w:p>
-    <w:p>
-      <w:pPr>
-        <w:pStyle w:val="ListParagraph"/>
-        <w:numPr>
-          <w:ilvl w:val="0"/>
-          <w:numId w:val="3"/>
-        </w:numPr>
-        <w:rPr>
-          <w:sz w:val="40"/>
-          <w:szCs w:val="40"/>
-        </w:rPr>
-      </w:pPr>
-      <w:r>
-        <w:rPr>
-          <w:sz w:val="38"/>
-          <w:szCs w:val="40"/>
-        </w:rPr>
-        <w:t>Düşmanın hasar alma sesi (?)</w:t>
-      </w:r>
-    </w:p>
-    <w:p>
-      <w:pPr>
-        <w:pStyle w:val="ListParagraph"/>
-        <w:numPr>
-          <w:ilvl w:val="0"/>
-          <w:numId w:val="3"/>
-        </w:numPr>
-        <w:rPr>
-          <w:sz w:val="40"/>
-          <w:szCs w:val="40"/>
-        </w:rPr>
-      </w:pPr>
-      <w:r>
-        <w:rPr>
-          <w:sz w:val="38"/>
-          <w:szCs w:val="40"/>
-        </w:rPr>
-        <w:t>Yere düşen düşman sesi</w:t>
-      </w:r>
-      <w:r>
-        <w:rPr>
-          <w:sz w:val="38"/>
-          <w:szCs w:val="40"/>
-        </w:rPr>
-        <w:t xml:space="preserve"> (?)</w:t>
-      </w:r>
-    </w:p>
-    <w:p>
-      <w:pPr>
-        <w:pStyle w:val="ListParagraph"/>
-        <w:numPr>
-          <w:ilvl w:val="0"/>
-          <w:numId w:val="3"/>
-        </w:numPr>
-        <w:rPr>
-          <w:sz w:val="40"/>
-          <w:szCs w:val="40"/>
-        </w:rPr>
-      </w:pPr>
-      <w:r>
-        <w:rPr>
-          <w:sz w:val="38"/>
-          <w:szCs w:val="40"/>
-        </w:rPr>
-        <w:t>Loot düşme sesi</w:t>
-      </w:r>
-    </w:p>
-    <w:p>
-      <w:pPr>
-        <w:pStyle w:val="ListParagraph"/>
-        <w:numPr>
-          <w:ilvl w:val="0"/>
-          <w:numId w:val="3"/>
-        </w:numPr>
-        <w:rPr>
-          <w:sz w:val="40"/>
-          <w:szCs w:val="40"/>
-        </w:rPr>
-      </w:pPr>
-      <w:r>
-        <w:rPr>
-          <w:sz w:val="38"/>
-          <w:szCs w:val="40"/>
-        </w:rPr>
-        <w:t>UI butonlarına basma sesi</w:t>
-      </w:r>
-    </w:p>
-    <w:p>
-      <w:pPr>
-        <w:pStyle w:val="ListParagraph"/>
-        <w:numPr>
-          <w:ilvl w:val="0"/>
-          <w:numId w:val="3"/>
-        </w:numPr>
-        <w:rPr>
-          <w:sz w:val="40"/>
-          <w:szCs w:val="40"/>
-        </w:rPr>
-      </w:pPr>
-      <w:r>
-        <w:rPr>
-          <w:sz w:val="40"/>
-          <w:szCs w:val="40"/>
-        </w:rPr>
-        <w:t>Boss ölme sesi (?)</w:t>
-      </w:r>
-    </w:p>
-    <w:p>
-      <w:pPr>
-        <w:pStyle w:val="ListParagraph"/>
-        <w:numPr>
-          <w:ilvl w:val="0"/>
-          <w:numId w:val="3"/>
-        </w:numPr>
-        <w:rPr>
-          <w:sz w:val="40"/>
-          <w:szCs w:val="40"/>
-        </w:rPr>
-      </w:pPr>
-      <w:r>
-        <w:rPr>
-          <w:sz w:val="40"/>
-          <w:szCs w:val="40"/>
-        </w:rPr>
-        <w:t>Bölüm geçme müziği (?)</w:t>
-      </w:r>
-    </w:p>
-    <w:p>
-      <w:pPr>
-        <w:pStyle w:val="ListParagraph"/>
-        <w:numPr>
-          <w:ilvl w:val="0"/>
-          <w:numId w:val="3"/>
-        </w:numPr>
-        <w:rPr>
-          <w:sz w:val="40"/>
-          <w:szCs w:val="40"/>
-        </w:rPr>
-      </w:pPr>
-      <w:r>
-        <w:rPr>
-          <w:sz w:val="40"/>
-          <w:szCs w:val="40"/>
-        </w:rPr>
-        <w:t>Ölme müziği (?)</w:t>
-      </w:r>
-      <w:r>
-        <w:rPr>
-          <w:sz w:val="38"/>
-          <w:szCs w:val="40"/>
-        </w:rPr>
-        <w:br/>
-      </w:r>
-      <w:r>
-        <w:rPr>
-          <w:sz w:val="38"/>
-          <w:szCs w:val="40"/>
-        </w:rPr>
-        <w:br/>
-      </w:r>
-      <w:r>
-        <w:rPr>
-          <w:sz w:val="40"/>
-          <w:szCs w:val="40"/>
-        </w:rPr>
-        <w:br/>
-      </w:r>
-      <w:r>
-        <w:rPr>
-          <w:sz w:val="40"/>
-          <w:szCs w:val="40"/>
-        </w:rPr>
-        <w:lastRenderedPageBreak/>
-        <w:br/>
-      </w:r>
-      <w:r>
-        <w:rPr>
-          <w:sz w:val="40"/>
-          <w:szCs w:val="40"/>
-        </w:rPr>
-        <w:br/>
-      </w:r>
-      <w:r>
-        <w:rPr>
-          <w:sz w:val="40"/>
-          <w:szCs w:val="40"/>
-        </w:rPr>
-        <w:br/>
-      </w:r>
-      <w:r>
-        <w:rPr>
-          <w:sz w:val="40"/>
-          <w:szCs w:val="40"/>
-        </w:rPr>
-        <w:br/>
-      </w:r>
-      <w:r>
-        <w:rPr>
-          <w:sz w:val="40"/>
-          <w:szCs w:val="40"/>
-        </w:rPr>
         <w:br/>
       </w:r>
     </w:p>

</xml_diff>

<commit_message>
Skilllere Cooldown eklendi ve Store yazı bug'ı düzeltildi
</commit_message>
<xml_diff>
--- a/İlerleyiş.docx
+++ b/İlerleyiş.docx
@@ -90,490 +90,6 @@
         </w:rPr>
         <w:t>Stat puanları son bölüme gelmeden önce fulleniyor</w:t>
       </w:r>
-    </w:p>
-    <w:p>
-      <w:pPr>
-        <w:pStyle w:val="ListParagraph"/>
-        <w:numPr>
-          <w:ilvl w:val="0"/>
-          <w:numId w:val="10"/>
-        </w:numPr>
-        <w:rPr>
-          <w:sz w:val="40"/>
-          <w:szCs w:val="40"/>
-        </w:rPr>
-      </w:pPr>
-      <w:r>
-        <w:rPr>
-          <w:sz w:val="40"/>
-          <w:szCs w:val="40"/>
-        </w:rPr>
-        <w:t xml:space="preserve">Store </w:t>
-      </w:r>
-      <w:r>
-        <w:rPr>
-          <w:sz w:val="40"/>
-          <w:szCs w:val="40"/>
-        </w:rPr>
-        <w:t xml:space="preserve">özellik </w:t>
-      </w:r>
-      <w:r>
-        <w:rPr>
-          <w:sz w:val="40"/>
-          <w:szCs w:val="40"/>
-        </w:rPr>
-        <w:t>ücretlerinin yazısı</w:t>
-      </w:r>
-    </w:p>
-    <w:p>
-      <w:pPr>
-        <w:rPr>
-          <w:sz w:val="40"/>
-          <w:szCs w:val="40"/>
-        </w:rPr>
-      </w:pPr>
-      <w:r>
-        <w:rPr>
-          <w:sz w:val="40"/>
-          <w:szCs w:val="40"/>
-        </w:rPr>
-        <w:t>----</w:t>
-      </w:r>
-    </w:p>
-    <w:p>
-      <w:pPr>
-        <w:rPr>
-          <w:sz w:val="40"/>
-          <w:szCs w:val="40"/>
-        </w:rPr>
-      </w:pPr>
-    </w:p>
-    <w:p>
-      <w:pPr>
-        <w:rPr>
-          <w:sz w:val="40"/>
-          <w:szCs w:val="40"/>
-        </w:rPr>
-      </w:pPr>
-    </w:p>
-    <w:p>
-      <w:pPr>
-        <w:rPr>
-          <w:sz w:val="40"/>
-          <w:szCs w:val="40"/>
-        </w:rPr>
-      </w:pPr>
-    </w:p>
-    <w:p>
-      <w:pPr>
-        <w:rPr>
-          <w:sz w:val="40"/>
-          <w:szCs w:val="40"/>
-        </w:rPr>
-      </w:pPr>
-    </w:p>
-    <w:p>
-      <w:pPr>
-        <w:rPr>
-          <w:sz w:val="40"/>
-          <w:szCs w:val="40"/>
-        </w:rPr>
-      </w:pPr>
-    </w:p>
-    <w:p>
-      <w:pPr>
-        <w:rPr>
-          <w:sz w:val="40"/>
-          <w:szCs w:val="40"/>
-        </w:rPr>
-      </w:pPr>
-    </w:p>
-    <w:p>
-      <w:pPr>
-        <w:rPr>
-          <w:sz w:val="40"/>
-          <w:szCs w:val="40"/>
-        </w:rPr>
-      </w:pPr>
-    </w:p>
-    <w:p>
-      <w:pPr>
-        <w:rPr>
-          <w:sz w:val="40"/>
-          <w:szCs w:val="40"/>
-        </w:rPr>
-      </w:pPr>
-    </w:p>
-    <w:p>
-      <w:pPr>
-        <w:rPr>
-          <w:sz w:val="40"/>
-          <w:szCs w:val="40"/>
-        </w:rPr>
-      </w:pPr>
-    </w:p>
-    <w:p>
-      <w:pPr>
-        <w:rPr>
-          <w:sz w:val="40"/>
-          <w:szCs w:val="40"/>
-        </w:rPr>
-      </w:pPr>
-    </w:p>
-    <w:p>
-      <w:pPr>
-        <w:rPr>
-          <w:sz w:val="40"/>
-          <w:szCs w:val="40"/>
-        </w:rPr>
-      </w:pPr>
-    </w:p>
-    <w:p>
-      <w:pPr>
-        <w:rPr>
-          <w:sz w:val="40"/>
-          <w:szCs w:val="40"/>
-        </w:rPr>
-      </w:pPr>
-    </w:p>
-    <w:p>
-      <w:pPr>
-        <w:rPr>
-          <w:sz w:val="40"/>
-          <w:szCs w:val="40"/>
-        </w:rPr>
-      </w:pPr>
-    </w:p>
-    <w:p>
-      <w:pPr>
-        <w:rPr>
-          <w:sz w:val="40"/>
-          <w:szCs w:val="40"/>
-        </w:rPr>
-      </w:pPr>
-      <w:r>
-        <w:rPr>
-          <w:sz w:val="40"/>
-          <w:szCs w:val="40"/>
-        </w:rPr>
-        <w:lastRenderedPageBreak/>
-        <w:t>EKLENECEKLER :</w:t>
-      </w:r>
-    </w:p>
-    <w:p>
-      <w:pPr>
-        <w:rPr>
-          <w:sz w:val="40"/>
-          <w:szCs w:val="40"/>
-        </w:rPr>
-      </w:pPr>
-      <w:r>
-        <w:rPr>
-          <w:sz w:val="40"/>
-          <w:szCs w:val="40"/>
-        </w:rPr>
-        <w:t xml:space="preserve">Önem </w:t>
-      </w:r>
-      <w:r>
-        <w:rPr>
-          <w:sz w:val="40"/>
-          <w:szCs w:val="40"/>
-        </w:rPr>
-        <w:t>az</w:t>
-      </w:r>
-      <w:r>
-        <w:rPr>
-          <w:sz w:val="40"/>
-          <w:szCs w:val="40"/>
-        </w:rPr>
-        <w:t>:</w:t>
-      </w:r>
-    </w:p>
-    <w:p>
-      <w:pPr>
-        <w:pStyle w:val="ListParagraph"/>
-        <w:numPr>
-          <w:ilvl w:val="0"/>
-          <w:numId w:val="3"/>
-        </w:numPr>
-        <w:rPr>
-          <w:sz w:val="40"/>
-          <w:szCs w:val="40"/>
-        </w:rPr>
-      </w:pPr>
-      <w:r>
-        <w:rPr>
-          <w:sz w:val="40"/>
-          <w:szCs w:val="40"/>
-        </w:rPr>
-        <w:t>Oyun Icon</w:t>
-      </w:r>
-    </w:p>
-    <w:p>
-      <w:pPr>
-        <w:rPr>
-          <w:sz w:val="40"/>
-          <w:szCs w:val="40"/>
-        </w:rPr>
-      </w:pPr>
-      <w:r>
-        <w:rPr>
-          <w:sz w:val="40"/>
-          <w:szCs w:val="40"/>
-        </w:rPr>
-        <w:t>Önem</w:t>
-      </w:r>
-      <w:r>
-        <w:rPr>
-          <w:sz w:val="40"/>
-          <w:szCs w:val="40"/>
-        </w:rPr>
-        <w:t xml:space="preserve"> </w:t>
-      </w:r>
-      <w:r>
-        <w:rPr>
-          <w:sz w:val="40"/>
-          <w:szCs w:val="40"/>
-        </w:rPr>
-        <w:t>orta</w:t>
-      </w:r>
-      <w:r>
-        <w:rPr>
-          <w:sz w:val="40"/>
-          <w:szCs w:val="40"/>
-        </w:rPr>
-        <w:t>:</w:t>
-      </w:r>
-    </w:p>
-    <w:p>
-      <w:pPr>
-        <w:pStyle w:val="ListParagraph"/>
-        <w:numPr>
-          <w:ilvl w:val="0"/>
-          <w:numId w:val="8"/>
-        </w:numPr>
-        <w:rPr>
-          <w:sz w:val="40"/>
-          <w:szCs w:val="40"/>
-        </w:rPr>
-      </w:pPr>
-      <w:r>
-        <w:rPr>
-          <w:sz w:val="40"/>
-          <w:szCs w:val="40"/>
-        </w:rPr>
-        <w:t>Ses Efektleri</w:t>
-      </w:r>
-      <w:r>
-        <w:rPr>
-          <w:sz w:val="40"/>
-          <w:szCs w:val="40"/>
-        </w:rPr>
-        <w:t xml:space="preserve"> (Aşağıda yazıyorlar)</w:t>
-      </w:r>
-    </w:p>
-    <w:p>
-      <w:pPr>
-        <w:pStyle w:val="ListParagraph"/>
-        <w:numPr>
-          <w:ilvl w:val="0"/>
-          <w:numId w:val="8"/>
-        </w:numPr>
-        <w:rPr>
-          <w:sz w:val="40"/>
-          <w:szCs w:val="40"/>
-        </w:rPr>
-      </w:pPr>
-      <w:r>
-        <w:rPr>
-          <w:sz w:val="40"/>
-          <w:szCs w:val="40"/>
-        </w:rPr>
-        <w:t>Asker rengi mora dönecek</w:t>
-      </w:r>
-    </w:p>
-    <w:p>
-      <w:pPr>
-        <w:pStyle w:val="ListParagraph"/>
-        <w:numPr>
-          <w:ilvl w:val="0"/>
-          <w:numId w:val="8"/>
-        </w:numPr>
-        <w:rPr>
-          <w:sz w:val="40"/>
-          <w:szCs w:val="40"/>
-        </w:rPr>
-      </w:pPr>
-      <w:r>
-        <w:rPr>
-          <w:sz w:val="40"/>
-          <w:szCs w:val="40"/>
-        </w:rPr>
-        <w:t>Skill Iconları eklenecek</w:t>
-      </w:r>
-    </w:p>
-    <w:p>
-      <w:pPr>
-        <w:pStyle w:val="ListParagraph"/>
-        <w:numPr>
-          <w:ilvl w:val="0"/>
-          <w:numId w:val="8"/>
-        </w:numPr>
-        <w:rPr>
-          <w:sz w:val="40"/>
-          <w:szCs w:val="40"/>
-        </w:rPr>
-      </w:pPr>
-      <w:r>
-        <w:rPr>
-          <w:sz w:val="40"/>
-          <w:szCs w:val="40"/>
-        </w:rPr>
-        <w:t>X ve Y butonu için yumruk tekme Iconları eklenecek</w:t>
-      </w:r>
-    </w:p>
-    <w:p>
-      <w:pPr>
-        <w:rPr>
-          <w:sz w:val="40"/>
-          <w:szCs w:val="40"/>
-        </w:rPr>
-      </w:pPr>
-      <w:r>
-        <w:rPr>
-          <w:sz w:val="40"/>
-          <w:szCs w:val="40"/>
-        </w:rPr>
-        <w:t xml:space="preserve">Önem </w:t>
-      </w:r>
-      <w:r>
-        <w:rPr>
-          <w:sz w:val="40"/>
-          <w:szCs w:val="40"/>
-        </w:rPr>
-        <w:t>çok</w:t>
-      </w:r>
-      <w:r>
-        <w:rPr>
-          <w:sz w:val="40"/>
-          <w:szCs w:val="40"/>
-        </w:rPr>
-        <w:t>:</w:t>
-      </w:r>
-    </w:p>
-    <w:p>
-      <w:pPr>
-        <w:pStyle w:val="ListParagraph"/>
-        <w:numPr>
-          <w:ilvl w:val="0"/>
-          <w:numId w:val="3"/>
-        </w:numPr>
-        <w:rPr>
-          <w:sz w:val="40"/>
-          <w:szCs w:val="40"/>
-        </w:rPr>
-      </w:pPr>
-      <w:r>
-        <w:rPr>
-          <w:sz w:val="40"/>
-          <w:szCs w:val="40"/>
-        </w:rPr>
-        <w:t>Store’da satılan özelliklerin oyuna eklenmesi</w:t>
-      </w:r>
-      <w:r>
-        <w:rPr>
-          <w:sz w:val="40"/>
-          <w:szCs w:val="40"/>
-        </w:rPr>
-        <w:t xml:space="preserve"> (*)</w:t>
-      </w:r>
-    </w:p>
-    <w:p>
-      <w:pPr>
-        <w:rPr>
-          <w:sz w:val="40"/>
-          <w:szCs w:val="40"/>
-        </w:rPr>
-      </w:pPr>
-      <w:r>
-        <w:rPr>
-          <w:sz w:val="40"/>
-          <w:szCs w:val="40"/>
-        </w:rPr>
-        <w:t>----</w:t>
-      </w:r>
-    </w:p>
-    <w:p>
-      <w:pPr>
-        <w:rPr>
-          <w:sz w:val="40"/>
-          <w:szCs w:val="40"/>
-        </w:rPr>
-      </w:pPr>
-    </w:p>
-    <w:p>
-      <w:pPr>
-        <w:rPr>
-          <w:sz w:val="40"/>
-          <w:szCs w:val="40"/>
-        </w:rPr>
-      </w:pPr>
-    </w:p>
-    <w:p>
-      <w:pPr>
-        <w:rPr>
-          <w:sz w:val="40"/>
-          <w:szCs w:val="40"/>
-        </w:rPr>
-      </w:pPr>
-    </w:p>
-    <w:p>
-      <w:pPr>
-        <w:rPr>
-          <w:sz w:val="40"/>
-          <w:szCs w:val="40"/>
-        </w:rPr>
-      </w:pPr>
-    </w:p>
-    <w:p>
-      <w:pPr>
-        <w:rPr>
-          <w:sz w:val="40"/>
-          <w:szCs w:val="40"/>
-        </w:rPr>
-      </w:pPr>
-    </w:p>
-    <w:p>
-      <w:pPr>
-        <w:rPr>
-          <w:sz w:val="40"/>
-          <w:szCs w:val="40"/>
-        </w:rPr>
-      </w:pPr>
-    </w:p>
-    <w:p>
-      <w:pPr>
-        <w:rPr>
-          <w:sz w:val="40"/>
-          <w:szCs w:val="40"/>
-        </w:rPr>
-      </w:pPr>
-    </w:p>
-    <w:p>
-      <w:pPr>
-        <w:rPr>
-          <w:sz w:val="40"/>
-          <w:szCs w:val="40"/>
-        </w:rPr>
-      </w:pPr>
-    </w:p>
-    <w:p>
-      <w:pPr>
-        <w:rPr>
-          <w:sz w:val="40"/>
-          <w:szCs w:val="40"/>
-        </w:rPr>
-      </w:pPr>
       <w:bookmarkStart w:id="0" w:name="_GoBack"/>
       <w:bookmarkEnd w:id="0"/>
     </w:p>
@@ -589,7 +105,429 @@
           <w:sz w:val="40"/>
           <w:szCs w:val="40"/>
         </w:rPr>
+        <w:t>----</w:t>
+      </w:r>
+    </w:p>
+    <w:p>
+      <w:pPr>
+        <w:rPr>
+          <w:sz w:val="40"/>
+          <w:szCs w:val="40"/>
+        </w:rPr>
+      </w:pPr>
+    </w:p>
+    <w:p>
+      <w:pPr>
+        <w:rPr>
+          <w:sz w:val="40"/>
+          <w:szCs w:val="40"/>
+        </w:rPr>
+      </w:pPr>
+    </w:p>
+    <w:p>
+      <w:pPr>
+        <w:rPr>
+          <w:sz w:val="40"/>
+          <w:szCs w:val="40"/>
+        </w:rPr>
+      </w:pPr>
+    </w:p>
+    <w:p>
+      <w:pPr>
+        <w:rPr>
+          <w:sz w:val="40"/>
+          <w:szCs w:val="40"/>
+        </w:rPr>
+      </w:pPr>
+    </w:p>
+    <w:p>
+      <w:pPr>
+        <w:rPr>
+          <w:sz w:val="40"/>
+          <w:szCs w:val="40"/>
+        </w:rPr>
+      </w:pPr>
+    </w:p>
+    <w:p>
+      <w:pPr>
+        <w:rPr>
+          <w:sz w:val="40"/>
+          <w:szCs w:val="40"/>
+        </w:rPr>
+      </w:pPr>
+    </w:p>
+    <w:p>
+      <w:pPr>
+        <w:rPr>
+          <w:sz w:val="40"/>
+          <w:szCs w:val="40"/>
+        </w:rPr>
+      </w:pPr>
+    </w:p>
+    <w:p>
+      <w:pPr>
+        <w:rPr>
+          <w:sz w:val="40"/>
+          <w:szCs w:val="40"/>
+        </w:rPr>
+      </w:pPr>
+    </w:p>
+    <w:p>
+      <w:pPr>
+        <w:rPr>
+          <w:sz w:val="40"/>
+          <w:szCs w:val="40"/>
+        </w:rPr>
+      </w:pPr>
+    </w:p>
+    <w:p>
+      <w:pPr>
+        <w:rPr>
+          <w:sz w:val="40"/>
+          <w:szCs w:val="40"/>
+        </w:rPr>
+      </w:pPr>
+    </w:p>
+    <w:p>
+      <w:pPr>
+        <w:rPr>
+          <w:sz w:val="40"/>
+          <w:szCs w:val="40"/>
+        </w:rPr>
+      </w:pPr>
+    </w:p>
+    <w:p>
+      <w:pPr>
+        <w:rPr>
+          <w:sz w:val="40"/>
+          <w:szCs w:val="40"/>
+        </w:rPr>
+      </w:pPr>
+    </w:p>
+    <w:p>
+      <w:pPr>
+        <w:rPr>
+          <w:sz w:val="40"/>
+          <w:szCs w:val="40"/>
+        </w:rPr>
+      </w:pPr>
+    </w:p>
+    <w:p>
+      <w:pPr>
+        <w:rPr>
+          <w:sz w:val="40"/>
+          <w:szCs w:val="40"/>
+        </w:rPr>
+      </w:pPr>
+      <w:r>
+        <w:rPr>
+          <w:sz w:val="40"/>
+          <w:szCs w:val="40"/>
+        </w:rPr>
+        <w:t>EKLENECEKLER :</w:t>
+      </w:r>
+    </w:p>
+    <w:p>
+      <w:pPr>
+        <w:rPr>
+          <w:sz w:val="40"/>
+          <w:szCs w:val="40"/>
+        </w:rPr>
+      </w:pPr>
+      <w:r>
+        <w:rPr>
+          <w:sz w:val="40"/>
+          <w:szCs w:val="40"/>
+        </w:rPr>
         <w:lastRenderedPageBreak/>
+        <w:t xml:space="preserve">Önem </w:t>
+      </w:r>
+      <w:r>
+        <w:rPr>
+          <w:sz w:val="40"/>
+          <w:szCs w:val="40"/>
+        </w:rPr>
+        <w:t>az</w:t>
+      </w:r>
+      <w:r>
+        <w:rPr>
+          <w:sz w:val="40"/>
+          <w:szCs w:val="40"/>
+        </w:rPr>
+        <w:t>:</w:t>
+      </w:r>
+    </w:p>
+    <w:p>
+      <w:pPr>
+        <w:pStyle w:val="ListParagraph"/>
+        <w:numPr>
+          <w:ilvl w:val="0"/>
+          <w:numId w:val="3"/>
+        </w:numPr>
+        <w:rPr>
+          <w:sz w:val="40"/>
+          <w:szCs w:val="40"/>
+        </w:rPr>
+      </w:pPr>
+      <w:r>
+        <w:rPr>
+          <w:sz w:val="40"/>
+          <w:szCs w:val="40"/>
+        </w:rPr>
+        <w:t>Oyun Icon</w:t>
+      </w:r>
+    </w:p>
+    <w:p>
+      <w:pPr>
+        <w:rPr>
+          <w:sz w:val="40"/>
+          <w:szCs w:val="40"/>
+        </w:rPr>
+      </w:pPr>
+      <w:r>
+        <w:rPr>
+          <w:sz w:val="40"/>
+          <w:szCs w:val="40"/>
+        </w:rPr>
+        <w:t>Önem</w:t>
+      </w:r>
+      <w:r>
+        <w:rPr>
+          <w:sz w:val="40"/>
+          <w:szCs w:val="40"/>
+        </w:rPr>
+        <w:t xml:space="preserve"> </w:t>
+      </w:r>
+      <w:r>
+        <w:rPr>
+          <w:sz w:val="40"/>
+          <w:szCs w:val="40"/>
+        </w:rPr>
+        <w:t>orta</w:t>
+      </w:r>
+      <w:r>
+        <w:rPr>
+          <w:sz w:val="40"/>
+          <w:szCs w:val="40"/>
+        </w:rPr>
+        <w:t>:</w:t>
+      </w:r>
+    </w:p>
+    <w:p>
+      <w:pPr>
+        <w:pStyle w:val="ListParagraph"/>
+        <w:numPr>
+          <w:ilvl w:val="0"/>
+          <w:numId w:val="8"/>
+        </w:numPr>
+        <w:rPr>
+          <w:sz w:val="40"/>
+          <w:szCs w:val="40"/>
+        </w:rPr>
+      </w:pPr>
+      <w:r>
+        <w:rPr>
+          <w:sz w:val="40"/>
+          <w:szCs w:val="40"/>
+        </w:rPr>
+        <w:t>Ses Efektleri</w:t>
+      </w:r>
+      <w:r>
+        <w:rPr>
+          <w:sz w:val="40"/>
+          <w:szCs w:val="40"/>
+        </w:rPr>
+        <w:t xml:space="preserve"> (Aşağıda yazıyorlar)</w:t>
+      </w:r>
+    </w:p>
+    <w:p>
+      <w:pPr>
+        <w:pStyle w:val="ListParagraph"/>
+        <w:numPr>
+          <w:ilvl w:val="0"/>
+          <w:numId w:val="8"/>
+        </w:numPr>
+        <w:rPr>
+          <w:sz w:val="40"/>
+          <w:szCs w:val="40"/>
+        </w:rPr>
+      </w:pPr>
+      <w:r>
+        <w:rPr>
+          <w:sz w:val="40"/>
+          <w:szCs w:val="40"/>
+        </w:rPr>
+        <w:t>Asker rengi mora dönecek</w:t>
+      </w:r>
+    </w:p>
+    <w:p>
+      <w:pPr>
+        <w:pStyle w:val="ListParagraph"/>
+        <w:numPr>
+          <w:ilvl w:val="0"/>
+          <w:numId w:val="8"/>
+        </w:numPr>
+        <w:rPr>
+          <w:sz w:val="40"/>
+          <w:szCs w:val="40"/>
+        </w:rPr>
+      </w:pPr>
+      <w:r>
+        <w:rPr>
+          <w:sz w:val="40"/>
+          <w:szCs w:val="40"/>
+        </w:rPr>
+        <w:t>Skill Iconları eklenecek</w:t>
+      </w:r>
+    </w:p>
+    <w:p>
+      <w:pPr>
+        <w:pStyle w:val="ListParagraph"/>
+        <w:numPr>
+          <w:ilvl w:val="0"/>
+          <w:numId w:val="8"/>
+        </w:numPr>
+        <w:rPr>
+          <w:sz w:val="40"/>
+          <w:szCs w:val="40"/>
+        </w:rPr>
+      </w:pPr>
+      <w:r>
+        <w:rPr>
+          <w:sz w:val="40"/>
+          <w:szCs w:val="40"/>
+        </w:rPr>
+        <w:t>X ve Y butonu için yumruk tekme Iconları eklenecek</w:t>
+      </w:r>
+    </w:p>
+    <w:p>
+      <w:pPr>
+        <w:rPr>
+          <w:sz w:val="40"/>
+          <w:szCs w:val="40"/>
+        </w:rPr>
+      </w:pPr>
+      <w:r>
+        <w:rPr>
+          <w:sz w:val="40"/>
+          <w:szCs w:val="40"/>
+        </w:rPr>
+        <w:t xml:space="preserve">Önem </w:t>
+      </w:r>
+      <w:r>
+        <w:rPr>
+          <w:sz w:val="40"/>
+          <w:szCs w:val="40"/>
+        </w:rPr>
+        <w:t>çok</w:t>
+      </w:r>
+      <w:r>
+        <w:rPr>
+          <w:sz w:val="40"/>
+          <w:szCs w:val="40"/>
+        </w:rPr>
+        <w:t>:</w:t>
+      </w:r>
+    </w:p>
+    <w:p>
+      <w:pPr>
+        <w:rPr>
+          <w:sz w:val="40"/>
+          <w:szCs w:val="40"/>
+        </w:rPr>
+      </w:pPr>
+      <w:r>
+        <w:rPr>
+          <w:sz w:val="40"/>
+          <w:szCs w:val="40"/>
+        </w:rPr>
+        <w:t>----</w:t>
+      </w:r>
+    </w:p>
+    <w:p>
+      <w:pPr>
+        <w:rPr>
+          <w:sz w:val="40"/>
+          <w:szCs w:val="40"/>
+        </w:rPr>
+      </w:pPr>
+    </w:p>
+    <w:p>
+      <w:pPr>
+        <w:rPr>
+          <w:sz w:val="40"/>
+          <w:szCs w:val="40"/>
+        </w:rPr>
+      </w:pPr>
+    </w:p>
+    <w:p>
+      <w:pPr>
+        <w:rPr>
+          <w:sz w:val="40"/>
+          <w:szCs w:val="40"/>
+        </w:rPr>
+      </w:pPr>
+    </w:p>
+    <w:p>
+      <w:pPr>
+        <w:rPr>
+          <w:sz w:val="40"/>
+          <w:szCs w:val="40"/>
+        </w:rPr>
+      </w:pPr>
+    </w:p>
+    <w:p>
+      <w:pPr>
+        <w:rPr>
+          <w:sz w:val="40"/>
+          <w:szCs w:val="40"/>
+        </w:rPr>
+      </w:pPr>
+    </w:p>
+    <w:p>
+      <w:pPr>
+        <w:rPr>
+          <w:sz w:val="40"/>
+          <w:szCs w:val="40"/>
+        </w:rPr>
+      </w:pPr>
+    </w:p>
+    <w:p>
+      <w:pPr>
+        <w:rPr>
+          <w:sz w:val="40"/>
+          <w:szCs w:val="40"/>
+        </w:rPr>
+      </w:pPr>
+    </w:p>
+    <w:p>
+      <w:pPr>
+        <w:rPr>
+          <w:sz w:val="40"/>
+          <w:szCs w:val="40"/>
+        </w:rPr>
+      </w:pPr>
+    </w:p>
+    <w:p>
+      <w:pPr>
+        <w:rPr>
+          <w:sz w:val="40"/>
+          <w:szCs w:val="40"/>
+        </w:rPr>
+      </w:pPr>
+    </w:p>
+    <w:p>
+      <w:pPr>
+        <w:rPr>
+          <w:sz w:val="40"/>
+          <w:szCs w:val="40"/>
+        </w:rPr>
+      </w:pPr>
+      <w:r>
+        <w:rPr>
+          <w:sz w:val="40"/>
+          <w:szCs w:val="40"/>
+        </w:rPr>
         <w:t>Ekstra:</w:t>
       </w:r>
     </w:p>
@@ -630,6 +568,7 @@
           <w:sz w:val="40"/>
           <w:szCs w:val="40"/>
         </w:rPr>
+        <w:lastRenderedPageBreak/>
         <w:t>Vurdukça dolan bir Ultimate Yetenek</w:t>
       </w:r>
     </w:p>
@@ -1057,54 +996,54 @@
           <w:sz w:val="40"/>
           <w:szCs w:val="40"/>
         </w:rPr>
+        <w:t>Ayarlar’a ekstra bir şeyler?</w:t>
+      </w:r>
+    </w:p>
+    <w:p>
+      <w:pPr>
+        <w:pStyle w:val="ListParagraph"/>
+        <w:numPr>
+          <w:ilvl w:val="0"/>
+          <w:numId w:val="3"/>
+        </w:numPr>
+        <w:rPr>
+          <w:sz w:val="40"/>
+          <w:szCs w:val="40"/>
+        </w:rPr>
+      </w:pPr>
+      <w:r>
+        <w:rPr>
+          <w:sz w:val="40"/>
+          <w:szCs w:val="40"/>
+        </w:rPr>
+        <w:t>Ö</w:t>
+      </w:r>
+      <w:r>
+        <w:rPr>
+          <w:sz w:val="40"/>
+          <w:szCs w:val="40"/>
+        </w:rPr>
+        <w:t>lünce ekranın kararması ve müzik</w:t>
+      </w:r>
+    </w:p>
+    <w:p>
+      <w:pPr>
+        <w:pStyle w:val="ListParagraph"/>
+        <w:numPr>
+          <w:ilvl w:val="0"/>
+          <w:numId w:val="3"/>
+        </w:numPr>
+        <w:rPr>
+          <w:sz w:val="40"/>
+          <w:szCs w:val="40"/>
+        </w:rPr>
+      </w:pPr>
+      <w:r>
+        <w:rPr>
+          <w:sz w:val="40"/>
+          <w:szCs w:val="40"/>
+        </w:rPr>
         <w:lastRenderedPageBreak/>
-        <w:t>Ayarlar’a ekstra bir şeyler?</w:t>
-      </w:r>
-    </w:p>
-    <w:p>
-      <w:pPr>
-        <w:pStyle w:val="ListParagraph"/>
-        <w:numPr>
-          <w:ilvl w:val="0"/>
-          <w:numId w:val="3"/>
-        </w:numPr>
-        <w:rPr>
-          <w:sz w:val="40"/>
-          <w:szCs w:val="40"/>
-        </w:rPr>
-      </w:pPr>
-      <w:r>
-        <w:rPr>
-          <w:sz w:val="40"/>
-          <w:szCs w:val="40"/>
-        </w:rPr>
-        <w:t>Ö</w:t>
-      </w:r>
-      <w:r>
-        <w:rPr>
-          <w:sz w:val="40"/>
-          <w:szCs w:val="40"/>
-        </w:rPr>
-        <w:t>lünce ekranın kararması ve müzik</w:t>
-      </w:r>
-    </w:p>
-    <w:p>
-      <w:pPr>
-        <w:pStyle w:val="ListParagraph"/>
-        <w:numPr>
-          <w:ilvl w:val="0"/>
-          <w:numId w:val="3"/>
-        </w:numPr>
-        <w:rPr>
-          <w:sz w:val="40"/>
-          <w:szCs w:val="40"/>
-        </w:rPr>
-      </w:pPr>
-      <w:r>
-        <w:rPr>
-          <w:sz w:val="40"/>
-          <w:szCs w:val="40"/>
-        </w:rPr>
         <w:t>Tekme bekleme süresini yumruktan daha uzun yap</w:t>
       </w:r>
     </w:p>

</xml_diff>

<commit_message>
Buttonlar değiştirildi ve üstlerine şimdilik beyaz sprite eklendi
</commit_message>
<xml_diff>
--- a/İlerleyiş.docx
+++ b/İlerleyiş.docx
@@ -90,6 +90,437 @@
         </w:rPr>
         <w:t>Stat puanları son bölüme gelmeden önce fulleniyor</w:t>
       </w:r>
+    </w:p>
+    <w:p>
+      <w:pPr>
+        <w:rPr>
+          <w:sz w:val="40"/>
+          <w:szCs w:val="40"/>
+        </w:rPr>
+      </w:pPr>
+      <w:r>
+        <w:rPr>
+          <w:sz w:val="40"/>
+          <w:szCs w:val="40"/>
+        </w:rPr>
+        <w:t>----</w:t>
+      </w:r>
+    </w:p>
+    <w:p>
+      <w:pPr>
+        <w:rPr>
+          <w:sz w:val="40"/>
+          <w:szCs w:val="40"/>
+        </w:rPr>
+      </w:pPr>
+    </w:p>
+    <w:p>
+      <w:pPr>
+        <w:rPr>
+          <w:sz w:val="40"/>
+          <w:szCs w:val="40"/>
+        </w:rPr>
+      </w:pPr>
+    </w:p>
+    <w:p>
+      <w:pPr>
+        <w:rPr>
+          <w:sz w:val="40"/>
+          <w:szCs w:val="40"/>
+        </w:rPr>
+      </w:pPr>
+    </w:p>
+    <w:p>
+      <w:pPr>
+        <w:rPr>
+          <w:sz w:val="40"/>
+          <w:szCs w:val="40"/>
+        </w:rPr>
+      </w:pPr>
+    </w:p>
+    <w:p>
+      <w:pPr>
+        <w:rPr>
+          <w:sz w:val="40"/>
+          <w:szCs w:val="40"/>
+        </w:rPr>
+      </w:pPr>
+    </w:p>
+    <w:p>
+      <w:pPr>
+        <w:rPr>
+          <w:sz w:val="40"/>
+          <w:szCs w:val="40"/>
+        </w:rPr>
+      </w:pPr>
+    </w:p>
+    <w:p>
+      <w:pPr>
+        <w:rPr>
+          <w:sz w:val="40"/>
+          <w:szCs w:val="40"/>
+        </w:rPr>
+      </w:pPr>
+    </w:p>
+    <w:p>
+      <w:pPr>
+        <w:rPr>
+          <w:sz w:val="40"/>
+          <w:szCs w:val="40"/>
+        </w:rPr>
+      </w:pPr>
+    </w:p>
+    <w:p>
+      <w:pPr>
+        <w:rPr>
+          <w:sz w:val="40"/>
+          <w:szCs w:val="40"/>
+        </w:rPr>
+      </w:pPr>
+    </w:p>
+    <w:p>
+      <w:pPr>
+        <w:rPr>
+          <w:sz w:val="40"/>
+          <w:szCs w:val="40"/>
+        </w:rPr>
+      </w:pPr>
+    </w:p>
+    <w:p>
+      <w:pPr>
+        <w:rPr>
+          <w:sz w:val="40"/>
+          <w:szCs w:val="40"/>
+        </w:rPr>
+      </w:pPr>
+    </w:p>
+    <w:p>
+      <w:pPr>
+        <w:rPr>
+          <w:sz w:val="40"/>
+          <w:szCs w:val="40"/>
+        </w:rPr>
+      </w:pPr>
+    </w:p>
+    <w:p>
+      <w:pPr>
+        <w:rPr>
+          <w:sz w:val="40"/>
+          <w:szCs w:val="40"/>
+        </w:rPr>
+      </w:pPr>
+    </w:p>
+    <w:p>
+      <w:pPr>
+        <w:rPr>
+          <w:sz w:val="40"/>
+          <w:szCs w:val="40"/>
+        </w:rPr>
+      </w:pPr>
+    </w:p>
+    <w:p>
+      <w:pPr>
+        <w:rPr>
+          <w:sz w:val="40"/>
+          <w:szCs w:val="40"/>
+        </w:rPr>
+      </w:pPr>
+      <w:r>
+        <w:rPr>
+          <w:sz w:val="40"/>
+          <w:szCs w:val="40"/>
+        </w:rPr>
+        <w:lastRenderedPageBreak/>
+        <w:t>EKLENECEKLER :</w:t>
+      </w:r>
+    </w:p>
+    <w:p>
+      <w:pPr>
+        <w:rPr>
+          <w:sz w:val="40"/>
+          <w:szCs w:val="40"/>
+        </w:rPr>
+      </w:pPr>
+      <w:r>
+        <w:rPr>
+          <w:sz w:val="40"/>
+          <w:szCs w:val="40"/>
+        </w:rPr>
+        <w:t xml:space="preserve">Önem </w:t>
+      </w:r>
+      <w:r>
+        <w:rPr>
+          <w:sz w:val="40"/>
+          <w:szCs w:val="40"/>
+        </w:rPr>
+        <w:t>az</w:t>
+      </w:r>
+      <w:r>
+        <w:rPr>
+          <w:sz w:val="40"/>
+          <w:szCs w:val="40"/>
+        </w:rPr>
+        <w:t>:</w:t>
+      </w:r>
+    </w:p>
+    <w:p>
+      <w:pPr>
+        <w:pStyle w:val="ListParagraph"/>
+        <w:numPr>
+          <w:ilvl w:val="0"/>
+          <w:numId w:val="3"/>
+        </w:numPr>
+        <w:rPr>
+          <w:sz w:val="40"/>
+          <w:szCs w:val="40"/>
+        </w:rPr>
+      </w:pPr>
+      <w:r>
+        <w:rPr>
+          <w:sz w:val="40"/>
+          <w:szCs w:val="40"/>
+        </w:rPr>
+        <w:t>Oyun Icon</w:t>
+      </w:r>
+    </w:p>
+    <w:p>
+      <w:pPr>
+        <w:rPr>
+          <w:sz w:val="40"/>
+          <w:szCs w:val="40"/>
+        </w:rPr>
+      </w:pPr>
+      <w:r>
+        <w:rPr>
+          <w:sz w:val="40"/>
+          <w:szCs w:val="40"/>
+        </w:rPr>
+        <w:t>Önem</w:t>
+      </w:r>
+      <w:r>
+        <w:rPr>
+          <w:sz w:val="40"/>
+          <w:szCs w:val="40"/>
+        </w:rPr>
+        <w:t xml:space="preserve"> </w:t>
+      </w:r>
+      <w:r>
+        <w:rPr>
+          <w:sz w:val="40"/>
+          <w:szCs w:val="40"/>
+        </w:rPr>
+        <w:t>orta</w:t>
+      </w:r>
+      <w:r>
+        <w:rPr>
+          <w:sz w:val="40"/>
+          <w:szCs w:val="40"/>
+        </w:rPr>
+        <w:t>:</w:t>
+      </w:r>
+    </w:p>
+    <w:p>
+      <w:pPr>
+        <w:pStyle w:val="ListParagraph"/>
+        <w:numPr>
+          <w:ilvl w:val="0"/>
+          <w:numId w:val="8"/>
+        </w:numPr>
+        <w:rPr>
+          <w:sz w:val="40"/>
+          <w:szCs w:val="40"/>
+        </w:rPr>
+      </w:pPr>
+      <w:r>
+        <w:rPr>
+          <w:sz w:val="40"/>
+          <w:szCs w:val="40"/>
+        </w:rPr>
+        <w:t>Ses Efektleri</w:t>
+      </w:r>
+      <w:r>
+        <w:rPr>
+          <w:sz w:val="40"/>
+          <w:szCs w:val="40"/>
+        </w:rPr>
+        <w:t xml:space="preserve"> (Aşağıda yazıyorlar)</w:t>
+      </w:r>
+    </w:p>
+    <w:p>
+      <w:pPr>
+        <w:pStyle w:val="ListParagraph"/>
+        <w:numPr>
+          <w:ilvl w:val="0"/>
+          <w:numId w:val="8"/>
+        </w:numPr>
+        <w:rPr>
+          <w:sz w:val="40"/>
+          <w:szCs w:val="40"/>
+        </w:rPr>
+      </w:pPr>
+      <w:r>
+        <w:rPr>
+          <w:sz w:val="40"/>
+          <w:szCs w:val="40"/>
+        </w:rPr>
+        <w:t>Asker rengi mora dönecek</w:t>
+      </w:r>
+    </w:p>
+    <w:p>
+      <w:pPr>
+        <w:pStyle w:val="ListParagraph"/>
+        <w:numPr>
+          <w:ilvl w:val="0"/>
+          <w:numId w:val="8"/>
+        </w:numPr>
+        <w:rPr>
+          <w:sz w:val="40"/>
+          <w:szCs w:val="40"/>
+        </w:rPr>
+      </w:pPr>
+      <w:r>
+        <w:rPr>
+          <w:sz w:val="40"/>
+          <w:szCs w:val="40"/>
+        </w:rPr>
+        <w:t>Skill Iconları eklenecek</w:t>
+      </w:r>
+    </w:p>
+    <w:p>
+      <w:pPr>
+        <w:pStyle w:val="ListParagraph"/>
+        <w:numPr>
+          <w:ilvl w:val="0"/>
+          <w:numId w:val="8"/>
+        </w:numPr>
+        <w:rPr>
+          <w:sz w:val="40"/>
+          <w:szCs w:val="40"/>
+        </w:rPr>
+      </w:pPr>
+      <w:r>
+        <w:rPr>
+          <w:sz w:val="40"/>
+          <w:szCs w:val="40"/>
+        </w:rPr>
+        <w:t>X ve Y butonu için yumruk tekme Iconları eklenecek</w:t>
+      </w:r>
+    </w:p>
+    <w:p>
+      <w:pPr>
+        <w:rPr>
+          <w:sz w:val="40"/>
+          <w:szCs w:val="40"/>
+        </w:rPr>
+      </w:pPr>
+      <w:r>
+        <w:rPr>
+          <w:sz w:val="40"/>
+          <w:szCs w:val="40"/>
+        </w:rPr>
+        <w:t xml:space="preserve">Önem </w:t>
+      </w:r>
+      <w:r>
+        <w:rPr>
+          <w:sz w:val="40"/>
+          <w:szCs w:val="40"/>
+        </w:rPr>
+        <w:t>çok</w:t>
+      </w:r>
+      <w:r>
+        <w:rPr>
+          <w:sz w:val="40"/>
+          <w:szCs w:val="40"/>
+        </w:rPr>
+        <w:t>:</w:t>
+      </w:r>
+    </w:p>
+    <w:p>
+      <w:pPr>
+        <w:rPr>
+          <w:sz w:val="40"/>
+          <w:szCs w:val="40"/>
+        </w:rPr>
+      </w:pPr>
+      <w:r>
+        <w:rPr>
+          <w:sz w:val="40"/>
+          <w:szCs w:val="40"/>
+        </w:rPr>
+        <w:t>----</w:t>
+      </w:r>
+    </w:p>
+    <w:p>
+      <w:pPr>
+        <w:rPr>
+          <w:sz w:val="40"/>
+          <w:szCs w:val="40"/>
+        </w:rPr>
+      </w:pPr>
+    </w:p>
+    <w:p>
+      <w:pPr>
+        <w:rPr>
+          <w:sz w:val="40"/>
+          <w:szCs w:val="40"/>
+        </w:rPr>
+      </w:pPr>
+    </w:p>
+    <w:p>
+      <w:pPr>
+        <w:rPr>
+          <w:sz w:val="40"/>
+          <w:szCs w:val="40"/>
+        </w:rPr>
+      </w:pPr>
+    </w:p>
+    <w:p>
+      <w:pPr>
+        <w:rPr>
+          <w:sz w:val="40"/>
+          <w:szCs w:val="40"/>
+        </w:rPr>
+      </w:pPr>
+    </w:p>
+    <w:p>
+      <w:pPr>
+        <w:rPr>
+          <w:sz w:val="40"/>
+          <w:szCs w:val="40"/>
+        </w:rPr>
+      </w:pPr>
+    </w:p>
+    <w:p>
+      <w:pPr>
+        <w:rPr>
+          <w:sz w:val="40"/>
+          <w:szCs w:val="40"/>
+        </w:rPr>
+      </w:pPr>
+    </w:p>
+    <w:p>
+      <w:pPr>
+        <w:rPr>
+          <w:sz w:val="40"/>
+          <w:szCs w:val="40"/>
+        </w:rPr>
+      </w:pPr>
+    </w:p>
+    <w:p>
+      <w:pPr>
+        <w:rPr>
+          <w:sz w:val="40"/>
+          <w:szCs w:val="40"/>
+        </w:rPr>
+      </w:pPr>
+    </w:p>
+    <w:p>
+      <w:pPr>
+        <w:rPr>
+          <w:sz w:val="40"/>
+          <w:szCs w:val="40"/>
+        </w:rPr>
+      </w:pPr>
       <w:bookmarkStart w:id="0" w:name="_GoBack"/>
       <w:bookmarkEnd w:id="0"/>
     </w:p>
@@ -100,132 +531,6 @@
           <w:szCs w:val="40"/>
         </w:rPr>
       </w:pPr>
-      <w:r>
-        <w:rPr>
-          <w:sz w:val="40"/>
-          <w:szCs w:val="40"/>
-        </w:rPr>
-        <w:t>----</w:t>
-      </w:r>
-    </w:p>
-    <w:p>
-      <w:pPr>
-        <w:rPr>
-          <w:sz w:val="40"/>
-          <w:szCs w:val="40"/>
-        </w:rPr>
-      </w:pPr>
-    </w:p>
-    <w:p>
-      <w:pPr>
-        <w:rPr>
-          <w:sz w:val="40"/>
-          <w:szCs w:val="40"/>
-        </w:rPr>
-      </w:pPr>
-    </w:p>
-    <w:p>
-      <w:pPr>
-        <w:rPr>
-          <w:sz w:val="40"/>
-          <w:szCs w:val="40"/>
-        </w:rPr>
-      </w:pPr>
-    </w:p>
-    <w:p>
-      <w:pPr>
-        <w:rPr>
-          <w:sz w:val="40"/>
-          <w:szCs w:val="40"/>
-        </w:rPr>
-      </w:pPr>
-    </w:p>
-    <w:p>
-      <w:pPr>
-        <w:rPr>
-          <w:sz w:val="40"/>
-          <w:szCs w:val="40"/>
-        </w:rPr>
-      </w:pPr>
-    </w:p>
-    <w:p>
-      <w:pPr>
-        <w:rPr>
-          <w:sz w:val="40"/>
-          <w:szCs w:val="40"/>
-        </w:rPr>
-      </w:pPr>
-    </w:p>
-    <w:p>
-      <w:pPr>
-        <w:rPr>
-          <w:sz w:val="40"/>
-          <w:szCs w:val="40"/>
-        </w:rPr>
-      </w:pPr>
-    </w:p>
-    <w:p>
-      <w:pPr>
-        <w:rPr>
-          <w:sz w:val="40"/>
-          <w:szCs w:val="40"/>
-        </w:rPr>
-      </w:pPr>
-    </w:p>
-    <w:p>
-      <w:pPr>
-        <w:rPr>
-          <w:sz w:val="40"/>
-          <w:szCs w:val="40"/>
-        </w:rPr>
-      </w:pPr>
-    </w:p>
-    <w:p>
-      <w:pPr>
-        <w:rPr>
-          <w:sz w:val="40"/>
-          <w:szCs w:val="40"/>
-        </w:rPr>
-      </w:pPr>
-    </w:p>
-    <w:p>
-      <w:pPr>
-        <w:rPr>
-          <w:sz w:val="40"/>
-          <w:szCs w:val="40"/>
-        </w:rPr>
-      </w:pPr>
-    </w:p>
-    <w:p>
-      <w:pPr>
-        <w:rPr>
-          <w:sz w:val="40"/>
-          <w:szCs w:val="40"/>
-        </w:rPr>
-      </w:pPr>
-    </w:p>
-    <w:p>
-      <w:pPr>
-        <w:rPr>
-          <w:sz w:val="40"/>
-          <w:szCs w:val="40"/>
-        </w:rPr>
-      </w:pPr>
-    </w:p>
-    <w:p>
-      <w:pPr>
-        <w:rPr>
-          <w:sz w:val="40"/>
-          <w:szCs w:val="40"/>
-        </w:rPr>
-      </w:pPr>
-      <w:r>
-        <w:rPr>
-          <w:sz w:val="40"/>
-          <w:szCs w:val="40"/>
-        </w:rPr>
-        <w:t>EKLENECEKLER :</w:t>
-      </w:r>
     </w:p>
     <w:p>
       <w:pPr>
@@ -240,62 +545,82 @@
           <w:szCs w:val="40"/>
         </w:rPr>
         <w:lastRenderedPageBreak/>
-        <w:t xml:space="preserve">Önem </w:t>
-      </w:r>
-      <w:r>
-        <w:rPr>
-          <w:sz w:val="40"/>
-          <w:szCs w:val="40"/>
-        </w:rPr>
-        <w:t>az</w:t>
-      </w:r>
-      <w:r>
-        <w:rPr>
-          <w:sz w:val="40"/>
-          <w:szCs w:val="40"/>
-        </w:rPr>
-        <w:t>:</w:t>
-      </w:r>
-    </w:p>
-    <w:p>
-      <w:pPr>
-        <w:pStyle w:val="ListParagraph"/>
-        <w:numPr>
-          <w:ilvl w:val="0"/>
-          <w:numId w:val="3"/>
-        </w:numPr>
-        <w:rPr>
-          <w:sz w:val="40"/>
-          <w:szCs w:val="40"/>
-        </w:rPr>
-      </w:pPr>
-      <w:r>
-        <w:rPr>
-          <w:sz w:val="40"/>
-          <w:szCs w:val="40"/>
-        </w:rPr>
-        <w:t>Oyun Icon</w:t>
-      </w:r>
-    </w:p>
-    <w:p>
-      <w:pPr>
-        <w:rPr>
-          <w:sz w:val="40"/>
-          <w:szCs w:val="40"/>
-        </w:rPr>
-      </w:pPr>
-      <w:r>
-        <w:rPr>
-          <w:sz w:val="40"/>
-          <w:szCs w:val="40"/>
-        </w:rPr>
-        <w:t>Önem</w:t>
-      </w:r>
-      <w:r>
-        <w:rPr>
-          <w:sz w:val="40"/>
-          <w:szCs w:val="40"/>
-        </w:rPr>
+        <w:t>Ekstra:</w:t>
+      </w:r>
+    </w:p>
+    <w:p>
+      <w:pPr>
+        <w:pStyle w:val="ListParagraph"/>
+        <w:numPr>
+          <w:ilvl w:val="0"/>
+          <w:numId w:val="3"/>
+        </w:numPr>
+        <w:rPr>
+          <w:sz w:val="40"/>
+          <w:szCs w:val="40"/>
+        </w:rPr>
+      </w:pPr>
+      <w:r>
+        <w:rPr>
+          <w:sz w:val="40"/>
+          <w:szCs w:val="40"/>
+        </w:rPr>
+        <w:t>Store’da satılanlar için daha iyi resim</w:t>
+      </w:r>
+    </w:p>
+    <w:p>
+      <w:pPr>
+        <w:pStyle w:val="ListParagraph"/>
+        <w:numPr>
+          <w:ilvl w:val="0"/>
+          <w:numId w:val="3"/>
+        </w:numPr>
+        <w:rPr>
+          <w:sz w:val="40"/>
+          <w:szCs w:val="40"/>
+        </w:rPr>
+      </w:pPr>
+      <w:r>
+        <w:rPr>
+          <w:sz w:val="40"/>
+          <w:szCs w:val="40"/>
+        </w:rPr>
+        <w:t>Vurdukça dolan bir Ultimate Yetenek</w:t>
+      </w:r>
+    </w:p>
+    <w:p>
+      <w:pPr>
+        <w:pStyle w:val="ListParagraph"/>
+        <w:numPr>
+          <w:ilvl w:val="0"/>
+          <w:numId w:val="3"/>
+        </w:numPr>
+        <w:rPr>
+          <w:sz w:val="40"/>
+          <w:szCs w:val="40"/>
+        </w:rPr>
+      </w:pPr>
+      <w:r>
+        <w:rPr>
+          <w:sz w:val="40"/>
+          <w:szCs w:val="40"/>
+        </w:rPr>
+        <w:t>Oyunun Adı</w:t>
+      </w:r>
+    </w:p>
+    <w:p>
+      <w:pPr>
+        <w:pStyle w:val="ListParagraph"/>
+        <w:numPr>
+          <w:ilvl w:val="0"/>
+          <w:numId w:val="3"/>
+        </w:numPr>
+        <w:rPr>
+          <w:sz w:val="40"/>
+          <w:szCs w:val="40"/>
+        </w:rPr>
+      </w:pPr>
+      <w:r>
         <w:t xml:space="preserve"> </w:t>
       </w:r>
       <w:r>
@@ -303,252 +628,371 @@
           <w:sz w:val="40"/>
           <w:szCs w:val="40"/>
         </w:rPr>
-        <w:t>orta</w:t>
-      </w:r>
-      <w:r>
-        <w:rPr>
-          <w:sz w:val="40"/>
-          <w:szCs w:val="40"/>
-        </w:rPr>
-        <w:t>:</w:t>
-      </w:r>
-    </w:p>
-    <w:p>
-      <w:pPr>
-        <w:pStyle w:val="ListParagraph"/>
-        <w:numPr>
-          <w:ilvl w:val="0"/>
-          <w:numId w:val="8"/>
-        </w:numPr>
-        <w:rPr>
-          <w:sz w:val="40"/>
-          <w:szCs w:val="40"/>
-        </w:rPr>
-      </w:pPr>
-      <w:r>
-        <w:rPr>
-          <w:sz w:val="40"/>
-          <w:szCs w:val="40"/>
-        </w:rPr>
-        <w:t>Ses Efektleri</w:t>
-      </w:r>
-      <w:r>
-        <w:rPr>
-          <w:sz w:val="40"/>
-          <w:szCs w:val="40"/>
-        </w:rPr>
-        <w:t xml:space="preserve"> (Aşağıda yazıyorlar)</w:t>
-      </w:r>
-    </w:p>
-    <w:p>
-      <w:pPr>
-        <w:pStyle w:val="ListParagraph"/>
-        <w:numPr>
-          <w:ilvl w:val="0"/>
-          <w:numId w:val="8"/>
-        </w:numPr>
-        <w:rPr>
-          <w:sz w:val="40"/>
-          <w:szCs w:val="40"/>
-        </w:rPr>
-      </w:pPr>
-      <w:r>
-        <w:rPr>
-          <w:sz w:val="40"/>
-          <w:szCs w:val="40"/>
-        </w:rPr>
-        <w:t>Asker rengi mora dönecek</w:t>
-      </w:r>
-    </w:p>
-    <w:p>
-      <w:pPr>
-        <w:pStyle w:val="ListParagraph"/>
-        <w:numPr>
-          <w:ilvl w:val="0"/>
-          <w:numId w:val="8"/>
-        </w:numPr>
-        <w:rPr>
-          <w:sz w:val="40"/>
-          <w:szCs w:val="40"/>
-        </w:rPr>
-      </w:pPr>
-      <w:r>
-        <w:rPr>
-          <w:sz w:val="40"/>
-          <w:szCs w:val="40"/>
-        </w:rPr>
-        <w:t>Skill Iconları eklenecek</w:t>
-      </w:r>
-    </w:p>
-    <w:p>
-      <w:pPr>
-        <w:pStyle w:val="ListParagraph"/>
-        <w:numPr>
-          <w:ilvl w:val="0"/>
-          <w:numId w:val="8"/>
-        </w:numPr>
-        <w:rPr>
-          <w:sz w:val="40"/>
-          <w:szCs w:val="40"/>
-        </w:rPr>
-      </w:pPr>
-      <w:r>
-        <w:rPr>
-          <w:sz w:val="40"/>
-          <w:szCs w:val="40"/>
-        </w:rPr>
-        <w:t>X ve Y butonu için yumruk tekme Iconları eklenecek</w:t>
-      </w:r>
-    </w:p>
-    <w:p>
-      <w:pPr>
-        <w:rPr>
-          <w:sz w:val="40"/>
-          <w:szCs w:val="40"/>
-        </w:rPr>
-      </w:pPr>
-      <w:r>
-        <w:rPr>
-          <w:sz w:val="40"/>
-          <w:szCs w:val="40"/>
-        </w:rPr>
-        <w:t xml:space="preserve">Önem </w:t>
-      </w:r>
-      <w:r>
-        <w:rPr>
-          <w:sz w:val="40"/>
-          <w:szCs w:val="40"/>
-        </w:rPr>
-        <w:t>çok</w:t>
-      </w:r>
-      <w:r>
-        <w:rPr>
-          <w:sz w:val="40"/>
-          <w:szCs w:val="40"/>
-        </w:rPr>
-        <w:t>:</w:t>
-      </w:r>
-    </w:p>
-    <w:p>
-      <w:pPr>
-        <w:rPr>
-          <w:sz w:val="40"/>
-          <w:szCs w:val="40"/>
-        </w:rPr>
-      </w:pPr>
-      <w:r>
-        <w:rPr>
-          <w:sz w:val="40"/>
-          <w:szCs w:val="40"/>
-        </w:rPr>
-        <w:t>----</w:t>
-      </w:r>
-    </w:p>
-    <w:p>
-      <w:pPr>
-        <w:rPr>
-          <w:sz w:val="40"/>
-          <w:szCs w:val="40"/>
-        </w:rPr>
-      </w:pPr>
-    </w:p>
-    <w:p>
-      <w:pPr>
-        <w:rPr>
-          <w:sz w:val="40"/>
-          <w:szCs w:val="40"/>
-        </w:rPr>
-      </w:pPr>
-    </w:p>
-    <w:p>
-      <w:pPr>
-        <w:rPr>
-          <w:sz w:val="40"/>
-          <w:szCs w:val="40"/>
-        </w:rPr>
-      </w:pPr>
-    </w:p>
-    <w:p>
-      <w:pPr>
-        <w:rPr>
-          <w:sz w:val="40"/>
-          <w:szCs w:val="40"/>
-        </w:rPr>
-      </w:pPr>
-    </w:p>
-    <w:p>
-      <w:pPr>
-        <w:rPr>
-          <w:sz w:val="40"/>
-          <w:szCs w:val="40"/>
-        </w:rPr>
-      </w:pPr>
-    </w:p>
-    <w:p>
-      <w:pPr>
-        <w:rPr>
-          <w:sz w:val="40"/>
-          <w:szCs w:val="40"/>
-        </w:rPr>
-      </w:pPr>
-    </w:p>
-    <w:p>
-      <w:pPr>
-        <w:rPr>
-          <w:sz w:val="40"/>
-          <w:szCs w:val="40"/>
-        </w:rPr>
-      </w:pPr>
-    </w:p>
-    <w:p>
-      <w:pPr>
-        <w:rPr>
-          <w:sz w:val="40"/>
-          <w:szCs w:val="40"/>
-        </w:rPr>
-      </w:pPr>
-    </w:p>
-    <w:p>
-      <w:pPr>
-        <w:rPr>
-          <w:sz w:val="40"/>
-          <w:szCs w:val="40"/>
-        </w:rPr>
-      </w:pPr>
-    </w:p>
-    <w:p>
-      <w:pPr>
-        <w:rPr>
-          <w:sz w:val="40"/>
-          <w:szCs w:val="40"/>
-        </w:rPr>
-      </w:pPr>
-      <w:r>
-        <w:rPr>
-          <w:sz w:val="40"/>
-          <w:szCs w:val="40"/>
-        </w:rPr>
-        <w:t>Ekstra:</w:t>
-      </w:r>
-    </w:p>
-    <w:p>
-      <w:pPr>
-        <w:pStyle w:val="ListParagraph"/>
-        <w:numPr>
-          <w:ilvl w:val="0"/>
-          <w:numId w:val="3"/>
-        </w:numPr>
-        <w:rPr>
-          <w:sz w:val="40"/>
-          <w:szCs w:val="40"/>
-        </w:rPr>
-      </w:pPr>
-      <w:r>
-        <w:rPr>
-          <w:sz w:val="40"/>
-          <w:szCs w:val="40"/>
-        </w:rPr>
-        <w:t>Store’da satılanlar için daha iyi resim</w:t>
+        <w:t xml:space="preserve">Düşmanın </w:t>
+      </w:r>
+      <w:r>
+        <w:rPr>
+          <w:sz w:val="40"/>
+          <w:szCs w:val="40"/>
+        </w:rPr>
+        <w:t>havada sekmesi</w:t>
+      </w:r>
+    </w:p>
+    <w:p>
+      <w:pPr>
+        <w:pStyle w:val="ListParagraph"/>
+        <w:numPr>
+          <w:ilvl w:val="0"/>
+          <w:numId w:val="3"/>
+        </w:numPr>
+        <w:rPr>
+          <w:sz w:val="40"/>
+          <w:szCs w:val="40"/>
+        </w:rPr>
+      </w:pPr>
+      <w:r>
+        <w:rPr>
+          <w:sz w:val="40"/>
+          <w:szCs w:val="40"/>
+        </w:rPr>
+        <w:t>Combo Sayısı</w:t>
+      </w:r>
+      <w:r>
+        <w:rPr>
+          <w:sz w:val="40"/>
+          <w:szCs w:val="40"/>
+        </w:rPr>
+        <w:t>nın ekranda yazması</w:t>
+      </w:r>
+      <w:r>
+        <w:rPr>
+          <w:sz w:val="40"/>
+          <w:szCs w:val="40"/>
+        </w:rPr>
+        <w:t xml:space="preserve"> (Comboya göre altın eklenebilir)</w:t>
+      </w:r>
+    </w:p>
+    <w:p>
+      <w:pPr>
+        <w:pStyle w:val="ListParagraph"/>
+        <w:numPr>
+          <w:ilvl w:val="0"/>
+          <w:numId w:val="3"/>
+        </w:numPr>
+        <w:rPr>
+          <w:sz w:val="40"/>
+          <w:szCs w:val="40"/>
+        </w:rPr>
+      </w:pPr>
+      <w:r>
+        <w:rPr>
+          <w:sz w:val="40"/>
+          <w:szCs w:val="40"/>
+        </w:rPr>
+        <w:t>Reklam</w:t>
+      </w:r>
+      <w:r>
+        <w:rPr>
+          <w:sz w:val="40"/>
+          <w:szCs w:val="40"/>
+        </w:rPr>
+        <w:t xml:space="preserve"> ( Reklam izle 2 kat altın al ? veya diril</w:t>
+      </w:r>
+      <w:r>
+        <w:rPr>
+          <w:sz w:val="40"/>
+          <w:szCs w:val="40"/>
+        </w:rPr>
+        <w:t xml:space="preserve"> veya ölünce zorla izlet</w:t>
+      </w:r>
+      <w:r>
+        <w:rPr>
+          <w:sz w:val="40"/>
+          <w:szCs w:val="40"/>
+        </w:rPr>
+        <w:t>)</w:t>
+      </w:r>
+    </w:p>
+    <w:p>
+      <w:pPr>
+        <w:pStyle w:val="ListParagraph"/>
+        <w:numPr>
+          <w:ilvl w:val="0"/>
+          <w:numId w:val="3"/>
+        </w:numPr>
+        <w:rPr>
+          <w:sz w:val="40"/>
+          <w:szCs w:val="40"/>
+        </w:rPr>
+      </w:pPr>
+      <w:r>
+        <w:rPr>
+          <w:sz w:val="40"/>
+          <w:szCs w:val="40"/>
+        </w:rPr>
+        <w:t>Cinematic</w:t>
+      </w:r>
+      <w:r>
+        <w:rPr>
+          <w:sz w:val="40"/>
+          <w:szCs w:val="40"/>
+        </w:rPr>
+        <w:t>ler ve Hikaye</w:t>
+      </w:r>
+      <w:r>
+        <w:rPr>
+          <w:sz w:val="40"/>
+          <w:szCs w:val="40"/>
+        </w:rPr>
+        <w:t xml:space="preserve"> </w:t>
+      </w:r>
+    </w:p>
+    <w:p>
+      <w:pPr>
+        <w:pStyle w:val="ListParagraph"/>
+        <w:numPr>
+          <w:ilvl w:val="0"/>
+          <w:numId w:val="3"/>
+        </w:numPr>
+        <w:rPr>
+          <w:sz w:val="40"/>
+          <w:szCs w:val="40"/>
+        </w:rPr>
+      </w:pPr>
+      <w:r>
+        <w:rPr>
+          <w:sz w:val="40"/>
+          <w:szCs w:val="40"/>
+        </w:rPr>
+        <w:t>Objeler (Kutu falan içind</w:t>
+      </w:r>
+      <w:r>
+        <w:rPr>
+          <w:sz w:val="40"/>
+          <w:szCs w:val="40"/>
+        </w:rPr>
+        <w:t>en para çıkabilir can çıkabilir)</w:t>
+      </w:r>
+    </w:p>
+    <w:p>
+      <w:pPr>
+        <w:pStyle w:val="ListParagraph"/>
+        <w:numPr>
+          <w:ilvl w:val="0"/>
+          <w:numId w:val="3"/>
+        </w:numPr>
+        <w:rPr>
+          <w:sz w:val="40"/>
+          <w:szCs w:val="40"/>
+        </w:rPr>
+      </w:pPr>
+      <w:r>
+        <w:rPr>
+          <w:sz w:val="40"/>
+          <w:szCs w:val="40"/>
+        </w:rPr>
+        <w:t>Survival Mod</w:t>
+      </w:r>
+      <w:r>
+        <w:rPr>
+          <w:sz w:val="40"/>
+          <w:szCs w:val="40"/>
+        </w:rPr>
+        <w:t>e</w:t>
+      </w:r>
+    </w:p>
+    <w:p>
+      <w:pPr>
+        <w:pStyle w:val="ListParagraph"/>
+        <w:numPr>
+          <w:ilvl w:val="0"/>
+          <w:numId w:val="3"/>
+        </w:numPr>
+        <w:rPr>
+          <w:sz w:val="40"/>
+          <w:szCs w:val="40"/>
+        </w:rPr>
+      </w:pPr>
+      <w:r>
+        <w:rPr>
+          <w:sz w:val="40"/>
+          <w:szCs w:val="40"/>
+        </w:rPr>
+        <w:t>Düşen eşyalar düşme efekti (bir anda belirmek yerine fırlama)</w:t>
+      </w:r>
+    </w:p>
+    <w:p>
+      <w:pPr>
+        <w:pStyle w:val="ListParagraph"/>
+        <w:numPr>
+          <w:ilvl w:val="0"/>
+          <w:numId w:val="3"/>
+        </w:numPr>
+        <w:rPr>
+          <w:sz w:val="40"/>
+          <w:szCs w:val="40"/>
+        </w:rPr>
+      </w:pPr>
+      <w:r>
+        <w:rPr>
+          <w:sz w:val="40"/>
+          <w:szCs w:val="40"/>
+        </w:rPr>
+        <w:t>Sıralama</w:t>
+      </w:r>
+    </w:p>
+    <w:p>
+      <w:pPr>
+        <w:pStyle w:val="ListParagraph"/>
+        <w:numPr>
+          <w:ilvl w:val="0"/>
+          <w:numId w:val="3"/>
+        </w:numPr>
+        <w:rPr>
+          <w:sz w:val="40"/>
+          <w:szCs w:val="40"/>
+        </w:rPr>
+      </w:pPr>
+      <w:r>
+        <w:rPr>
+          <w:sz w:val="40"/>
+          <w:szCs w:val="40"/>
+        </w:rPr>
+        <w:t>Str agi sta lck açıklamaları skill ekranında</w:t>
+      </w:r>
+    </w:p>
+    <w:p>
+      <w:pPr>
+        <w:pStyle w:val="ListParagraph"/>
+        <w:numPr>
+          <w:ilvl w:val="0"/>
+          <w:numId w:val="3"/>
+        </w:numPr>
+        <w:rPr>
+          <w:sz w:val="40"/>
+          <w:szCs w:val="40"/>
+        </w:rPr>
+      </w:pPr>
+      <w:r>
+        <w:rPr>
+          <w:sz w:val="40"/>
+          <w:szCs w:val="40"/>
+        </w:rPr>
+        <w:t>Tutorial</w:t>
+      </w:r>
+    </w:p>
+    <w:p>
+      <w:pPr>
+        <w:pStyle w:val="ListParagraph"/>
+        <w:numPr>
+          <w:ilvl w:val="0"/>
+          <w:numId w:val="3"/>
+        </w:numPr>
+        <w:rPr>
+          <w:sz w:val="40"/>
+          <w:szCs w:val="40"/>
+        </w:rPr>
+      </w:pPr>
+      <w:r>
+        <w:rPr>
+          <w:sz w:val="40"/>
+          <w:szCs w:val="40"/>
+        </w:rPr>
+        <w:t>Menü Güzelleştirmeleri</w:t>
+      </w:r>
+    </w:p>
+    <w:p>
+      <w:pPr>
+        <w:pStyle w:val="ListParagraph"/>
+        <w:numPr>
+          <w:ilvl w:val="0"/>
+          <w:numId w:val="3"/>
+        </w:numPr>
+        <w:rPr>
+          <w:sz w:val="40"/>
+          <w:szCs w:val="40"/>
+        </w:rPr>
+      </w:pPr>
+      <w:r>
+        <w:rPr>
+          <w:sz w:val="40"/>
+          <w:szCs w:val="40"/>
+        </w:rPr>
+        <w:t xml:space="preserve">Düşmanı kaldırıp atma </w:t>
+      </w:r>
+    </w:p>
+    <w:p>
+      <w:pPr>
+        <w:pStyle w:val="ListParagraph"/>
+        <w:numPr>
+          <w:ilvl w:val="0"/>
+          <w:numId w:val="3"/>
+        </w:numPr>
+        <w:rPr>
+          <w:sz w:val="40"/>
+          <w:szCs w:val="40"/>
+        </w:rPr>
+      </w:pPr>
+      <w:r>
+        <w:rPr>
+          <w:sz w:val="40"/>
+          <w:szCs w:val="40"/>
+        </w:rPr>
+        <w:t>Tek düşmandan 1’den fazla altın düşmesi</w:t>
+      </w:r>
+    </w:p>
+    <w:p>
+      <w:pPr>
+        <w:pStyle w:val="ListParagraph"/>
+        <w:numPr>
+          <w:ilvl w:val="0"/>
+          <w:numId w:val="3"/>
+        </w:numPr>
+        <w:rPr>
+          <w:sz w:val="40"/>
+          <w:szCs w:val="40"/>
+        </w:rPr>
+      </w:pPr>
+      <w:r>
+        <w:rPr>
+          <w:sz w:val="40"/>
+          <w:szCs w:val="40"/>
+        </w:rPr>
+        <w:t>Koruma Satın alma (Takım arkadaşı gibi</w:t>
+      </w:r>
+      <w:r>
+        <w:rPr>
+          <w:sz w:val="40"/>
+          <w:szCs w:val="40"/>
+        </w:rPr>
+        <w:t xml:space="preserve"> veya köpek?</w:t>
+      </w:r>
+      <w:r>
+        <w:rPr>
+          <w:sz w:val="40"/>
+          <w:szCs w:val="40"/>
+        </w:rPr>
+        <w:t>)</w:t>
+      </w:r>
+    </w:p>
+    <w:p>
+      <w:pPr>
+        <w:pStyle w:val="ListParagraph"/>
+        <w:numPr>
+          <w:ilvl w:val="0"/>
+          <w:numId w:val="3"/>
+        </w:numPr>
+        <w:rPr>
+          <w:sz w:val="40"/>
+          <w:szCs w:val="40"/>
+        </w:rPr>
+      </w:pPr>
+      <w:r>
+        <w:rPr>
+          <w:sz w:val="40"/>
+          <w:szCs w:val="40"/>
+        </w:rPr>
+        <w:t>Dengelemeler (Düşman güçleri/Boss güçleri/Statlar)</w:t>
       </w:r>
     </w:p>
     <w:p>
@@ -569,433 +1013,6 @@
           <w:szCs w:val="40"/>
         </w:rPr>
         <w:lastRenderedPageBreak/>
-        <w:t>Vurdukça dolan bir Ultimate Yetenek</w:t>
-      </w:r>
-    </w:p>
-    <w:p>
-      <w:pPr>
-        <w:pStyle w:val="ListParagraph"/>
-        <w:numPr>
-          <w:ilvl w:val="0"/>
-          <w:numId w:val="3"/>
-        </w:numPr>
-        <w:rPr>
-          <w:sz w:val="40"/>
-          <w:szCs w:val="40"/>
-        </w:rPr>
-      </w:pPr>
-      <w:r>
-        <w:rPr>
-          <w:sz w:val="40"/>
-          <w:szCs w:val="40"/>
-        </w:rPr>
-        <w:t>Oyunun Adı</w:t>
-      </w:r>
-    </w:p>
-    <w:p>
-      <w:pPr>
-        <w:pStyle w:val="ListParagraph"/>
-        <w:numPr>
-          <w:ilvl w:val="0"/>
-          <w:numId w:val="3"/>
-        </w:numPr>
-        <w:rPr>
-          <w:sz w:val="40"/>
-          <w:szCs w:val="40"/>
-        </w:rPr>
-      </w:pPr>
-      <w:r>
-        <w:t xml:space="preserve"> </w:t>
-      </w:r>
-      <w:r>
-        <w:rPr>
-          <w:sz w:val="40"/>
-          <w:szCs w:val="40"/>
-        </w:rPr>
-        <w:t xml:space="preserve">Düşmanın </w:t>
-      </w:r>
-      <w:r>
-        <w:rPr>
-          <w:sz w:val="40"/>
-          <w:szCs w:val="40"/>
-        </w:rPr>
-        <w:t>havada sekmesi</w:t>
-      </w:r>
-    </w:p>
-    <w:p>
-      <w:pPr>
-        <w:pStyle w:val="ListParagraph"/>
-        <w:numPr>
-          <w:ilvl w:val="0"/>
-          <w:numId w:val="3"/>
-        </w:numPr>
-        <w:rPr>
-          <w:sz w:val="40"/>
-          <w:szCs w:val="40"/>
-        </w:rPr>
-      </w:pPr>
-      <w:r>
-        <w:rPr>
-          <w:sz w:val="40"/>
-          <w:szCs w:val="40"/>
-        </w:rPr>
-        <w:t>Combo Sayısı</w:t>
-      </w:r>
-      <w:r>
-        <w:rPr>
-          <w:sz w:val="40"/>
-          <w:szCs w:val="40"/>
-        </w:rPr>
-        <w:t>nın ekranda yazması</w:t>
-      </w:r>
-      <w:r>
-        <w:rPr>
-          <w:sz w:val="40"/>
-          <w:szCs w:val="40"/>
-        </w:rPr>
-        <w:t xml:space="preserve"> (Comboya göre altın eklenebilir)</w:t>
-      </w:r>
-    </w:p>
-    <w:p>
-      <w:pPr>
-        <w:pStyle w:val="ListParagraph"/>
-        <w:numPr>
-          <w:ilvl w:val="0"/>
-          <w:numId w:val="3"/>
-        </w:numPr>
-        <w:rPr>
-          <w:sz w:val="40"/>
-          <w:szCs w:val="40"/>
-        </w:rPr>
-      </w:pPr>
-      <w:r>
-        <w:rPr>
-          <w:sz w:val="40"/>
-          <w:szCs w:val="40"/>
-        </w:rPr>
-        <w:t>Reklam</w:t>
-      </w:r>
-      <w:r>
-        <w:rPr>
-          <w:sz w:val="40"/>
-          <w:szCs w:val="40"/>
-        </w:rPr>
-        <w:t xml:space="preserve"> ( Reklam izle 2 kat altın al ? veya diril</w:t>
-      </w:r>
-      <w:r>
-        <w:rPr>
-          <w:sz w:val="40"/>
-          <w:szCs w:val="40"/>
-        </w:rPr>
-        <w:t xml:space="preserve"> veya ölünce zorla izlet</w:t>
-      </w:r>
-      <w:r>
-        <w:rPr>
-          <w:sz w:val="40"/>
-          <w:szCs w:val="40"/>
-        </w:rPr>
-        <w:t>)</w:t>
-      </w:r>
-    </w:p>
-    <w:p>
-      <w:pPr>
-        <w:pStyle w:val="ListParagraph"/>
-        <w:numPr>
-          <w:ilvl w:val="0"/>
-          <w:numId w:val="3"/>
-        </w:numPr>
-        <w:rPr>
-          <w:sz w:val="40"/>
-          <w:szCs w:val="40"/>
-        </w:rPr>
-      </w:pPr>
-      <w:r>
-        <w:rPr>
-          <w:sz w:val="40"/>
-          <w:szCs w:val="40"/>
-        </w:rPr>
-        <w:t>Cinematic</w:t>
-      </w:r>
-      <w:r>
-        <w:rPr>
-          <w:sz w:val="40"/>
-          <w:szCs w:val="40"/>
-        </w:rPr>
-        <w:t>ler ve Hikaye</w:t>
-      </w:r>
-      <w:r>
-        <w:rPr>
-          <w:sz w:val="40"/>
-          <w:szCs w:val="40"/>
-        </w:rPr>
-        <w:t xml:space="preserve"> </w:t>
-      </w:r>
-    </w:p>
-    <w:p>
-      <w:pPr>
-        <w:pStyle w:val="ListParagraph"/>
-        <w:numPr>
-          <w:ilvl w:val="0"/>
-          <w:numId w:val="3"/>
-        </w:numPr>
-        <w:rPr>
-          <w:sz w:val="40"/>
-          <w:szCs w:val="40"/>
-        </w:rPr>
-      </w:pPr>
-      <w:r>
-        <w:rPr>
-          <w:sz w:val="40"/>
-          <w:szCs w:val="40"/>
-        </w:rPr>
-        <w:t>Objeler (Kutu falan içind</w:t>
-      </w:r>
-      <w:r>
-        <w:rPr>
-          <w:sz w:val="40"/>
-          <w:szCs w:val="40"/>
-        </w:rPr>
-        <w:t>en para çıkabilir can çıkabilir)</w:t>
-      </w:r>
-    </w:p>
-    <w:p>
-      <w:pPr>
-        <w:pStyle w:val="ListParagraph"/>
-        <w:numPr>
-          <w:ilvl w:val="0"/>
-          <w:numId w:val="3"/>
-        </w:numPr>
-        <w:rPr>
-          <w:sz w:val="40"/>
-          <w:szCs w:val="40"/>
-        </w:rPr>
-      </w:pPr>
-      <w:r>
-        <w:rPr>
-          <w:sz w:val="40"/>
-          <w:szCs w:val="40"/>
-        </w:rPr>
-        <w:t>Survival Mod</w:t>
-      </w:r>
-      <w:r>
-        <w:rPr>
-          <w:sz w:val="40"/>
-          <w:szCs w:val="40"/>
-        </w:rPr>
-        <w:t>e</w:t>
-      </w:r>
-    </w:p>
-    <w:p>
-      <w:pPr>
-        <w:pStyle w:val="ListParagraph"/>
-        <w:numPr>
-          <w:ilvl w:val="0"/>
-          <w:numId w:val="3"/>
-        </w:numPr>
-        <w:rPr>
-          <w:sz w:val="40"/>
-          <w:szCs w:val="40"/>
-        </w:rPr>
-      </w:pPr>
-      <w:r>
-        <w:rPr>
-          <w:sz w:val="40"/>
-          <w:szCs w:val="40"/>
-        </w:rPr>
-        <w:t>Düşen eşyalar düşme efekti (bir anda belirmek yerine fırlama)</w:t>
-      </w:r>
-    </w:p>
-    <w:p>
-      <w:pPr>
-        <w:pStyle w:val="ListParagraph"/>
-        <w:numPr>
-          <w:ilvl w:val="0"/>
-          <w:numId w:val="3"/>
-        </w:numPr>
-        <w:rPr>
-          <w:sz w:val="40"/>
-          <w:szCs w:val="40"/>
-        </w:rPr>
-      </w:pPr>
-      <w:r>
-        <w:rPr>
-          <w:sz w:val="40"/>
-          <w:szCs w:val="40"/>
-        </w:rPr>
-        <w:t>Sıralama</w:t>
-      </w:r>
-    </w:p>
-    <w:p>
-      <w:pPr>
-        <w:pStyle w:val="ListParagraph"/>
-        <w:numPr>
-          <w:ilvl w:val="0"/>
-          <w:numId w:val="3"/>
-        </w:numPr>
-        <w:rPr>
-          <w:sz w:val="40"/>
-          <w:szCs w:val="40"/>
-        </w:rPr>
-      </w:pPr>
-      <w:r>
-        <w:rPr>
-          <w:sz w:val="40"/>
-          <w:szCs w:val="40"/>
-        </w:rPr>
-        <w:t>Str agi sta lck açıklamaları skill ekranında</w:t>
-      </w:r>
-    </w:p>
-    <w:p>
-      <w:pPr>
-        <w:pStyle w:val="ListParagraph"/>
-        <w:numPr>
-          <w:ilvl w:val="0"/>
-          <w:numId w:val="3"/>
-        </w:numPr>
-        <w:rPr>
-          <w:sz w:val="40"/>
-          <w:szCs w:val="40"/>
-        </w:rPr>
-      </w:pPr>
-      <w:r>
-        <w:rPr>
-          <w:sz w:val="40"/>
-          <w:szCs w:val="40"/>
-        </w:rPr>
-        <w:t>Tutorial</w:t>
-      </w:r>
-    </w:p>
-    <w:p>
-      <w:pPr>
-        <w:pStyle w:val="ListParagraph"/>
-        <w:numPr>
-          <w:ilvl w:val="0"/>
-          <w:numId w:val="3"/>
-        </w:numPr>
-        <w:rPr>
-          <w:sz w:val="40"/>
-          <w:szCs w:val="40"/>
-        </w:rPr>
-      </w:pPr>
-      <w:r>
-        <w:rPr>
-          <w:sz w:val="40"/>
-          <w:szCs w:val="40"/>
-        </w:rPr>
-        <w:t>Menü Güzelleştirmeleri</w:t>
-      </w:r>
-    </w:p>
-    <w:p>
-      <w:pPr>
-        <w:pStyle w:val="ListParagraph"/>
-        <w:numPr>
-          <w:ilvl w:val="0"/>
-          <w:numId w:val="3"/>
-        </w:numPr>
-        <w:rPr>
-          <w:sz w:val="40"/>
-          <w:szCs w:val="40"/>
-        </w:rPr>
-      </w:pPr>
-      <w:r>
-        <w:rPr>
-          <w:sz w:val="40"/>
-          <w:szCs w:val="40"/>
-        </w:rPr>
-        <w:t xml:space="preserve">Düşmanı kaldırıp atma </w:t>
-      </w:r>
-    </w:p>
-    <w:p>
-      <w:pPr>
-        <w:pStyle w:val="ListParagraph"/>
-        <w:numPr>
-          <w:ilvl w:val="0"/>
-          <w:numId w:val="3"/>
-        </w:numPr>
-        <w:rPr>
-          <w:sz w:val="40"/>
-          <w:szCs w:val="40"/>
-        </w:rPr>
-      </w:pPr>
-      <w:r>
-        <w:rPr>
-          <w:sz w:val="40"/>
-          <w:szCs w:val="40"/>
-        </w:rPr>
-        <w:t>Tek düşmandan 1’den fazla altın düşmesi</w:t>
-      </w:r>
-    </w:p>
-    <w:p>
-      <w:pPr>
-        <w:pStyle w:val="ListParagraph"/>
-        <w:numPr>
-          <w:ilvl w:val="0"/>
-          <w:numId w:val="3"/>
-        </w:numPr>
-        <w:rPr>
-          <w:sz w:val="40"/>
-          <w:szCs w:val="40"/>
-        </w:rPr>
-      </w:pPr>
-      <w:r>
-        <w:rPr>
-          <w:sz w:val="40"/>
-          <w:szCs w:val="40"/>
-        </w:rPr>
-        <w:t>Koruma Satın alma (Takım arkadaşı gibi</w:t>
-      </w:r>
-      <w:r>
-        <w:rPr>
-          <w:sz w:val="40"/>
-          <w:szCs w:val="40"/>
-        </w:rPr>
-        <w:t xml:space="preserve"> veya köpek?</w:t>
-      </w:r>
-      <w:r>
-        <w:rPr>
-          <w:sz w:val="40"/>
-          <w:szCs w:val="40"/>
-        </w:rPr>
-        <w:t>)</w:t>
-      </w:r>
-    </w:p>
-    <w:p>
-      <w:pPr>
-        <w:pStyle w:val="ListParagraph"/>
-        <w:numPr>
-          <w:ilvl w:val="0"/>
-          <w:numId w:val="3"/>
-        </w:numPr>
-        <w:rPr>
-          <w:sz w:val="40"/>
-          <w:szCs w:val="40"/>
-        </w:rPr>
-      </w:pPr>
-      <w:r>
-        <w:rPr>
-          <w:sz w:val="40"/>
-          <w:szCs w:val="40"/>
-        </w:rPr>
-        <w:t>Dengelemeler (Düşman güçleri/Boss güçleri/Statlar)</w:t>
-      </w:r>
-    </w:p>
-    <w:p>
-      <w:pPr>
-        <w:pStyle w:val="ListParagraph"/>
-        <w:numPr>
-          <w:ilvl w:val="0"/>
-          <w:numId w:val="3"/>
-        </w:numPr>
-        <w:rPr>
-          <w:sz w:val="40"/>
-          <w:szCs w:val="40"/>
-        </w:rPr>
-      </w:pPr>
-      <w:r>
-        <w:rPr>
-          <w:sz w:val="40"/>
-          <w:szCs w:val="40"/>
-        </w:rPr>
         <w:t>Ayarlar’a ekstra bir şeyler?</w:t>
       </w:r>
     </w:p>
@@ -1043,7 +1060,6 @@
           <w:sz w:val="40"/>
           <w:szCs w:val="40"/>
         </w:rPr>
-        <w:lastRenderedPageBreak/>
         <w:t>Tekme bekleme süresini yumruktan daha uzun yap</w:t>
       </w:r>
     </w:p>

</xml_diff>